<commit_message>
Textstellen ergänzt, sowie korrigiert
Biite durchlesen. Habe meine Gedanken einfach Mal afgeschrieben.
</commit_message>
<xml_diff>
--- a/B_3-07_Berichtsvorlage_Metallüberzug_2018_01.docx
+++ b/B_3-07_Berichtsvorlage_Metallüberzug_2018_01.docx
@@ -113,19 +113,8 @@
                 <w:szCs w:val="24"/>
                 <w:lang w:eastAsia="en-US"/>
               </w:rPr>
-              <w:t xml:space="preserve">Abidin </w:t>
-            </w:r>
-            <w:proofErr w:type="spellStart"/>
-            <w:r>
-              <w:rPr>
-                <w:rFonts w:ascii="Calibri" w:hAnsi="Calibri" w:cs="Arial"/>
-                <w:sz w:val="24"/>
-                <w:szCs w:val="24"/>
-                <w:lang w:eastAsia="en-US"/>
-              </w:rPr>
-              <w:t>Vejseli</w:t>
-            </w:r>
-            <w:proofErr w:type="spellEnd"/>
+              <w:t>Abidin Vejseli</w:t>
+            </w:r>
           </w:p>
         </w:tc>
       </w:tr>
@@ -241,6 +230,10 @@
         </w:tc>
       </w:tr>
       <w:tr>
+        <w:trPr>
+          <w:gridAfter w:val="2"/>
+          <w:wAfter w:w="6040" w:type="dxa"/>
+        </w:trPr>
         <w:tc>
           <w:tcPr>
             <w:tcW w:w="959" w:type="dxa"/>
@@ -282,6 +275,8 @@
                 <w:lang w:eastAsia="en-US"/>
               </w:rPr>
             </w:pPr>
+            <w:bookmarkStart w:id="0" w:name="_GoBack"/>
+            <w:bookmarkEnd w:id="0"/>
             <w:r>
               <w:rPr>
                 <w:rFonts w:ascii="Calibri" w:hAnsi="Calibri" w:cs="Arial"/>
@@ -291,53 +286,6 @@
               </w:rPr>
               <w:t>I4D.2016</w:t>
             </w:r>
-          </w:p>
-        </w:tc>
-        <w:tc>
-          <w:tcPr>
-            <w:tcW w:w="2220" w:type="dxa"/>
-            <w:vAlign w:val="center"/>
-            <w:hideMark/>
-          </w:tcPr>
-          <w:p>
-            <w:pPr>
-              <w:rPr>
-                <w:rFonts w:ascii="Calibri" w:hAnsi="Calibri" w:cs="Arial"/>
-                <w:szCs w:val="24"/>
-                <w:lang w:eastAsia="en-US"/>
-              </w:rPr>
-            </w:pPr>
-            <w:r>
-              <w:rPr>
-                <w:rFonts w:ascii="Calibri" w:hAnsi="Calibri" w:cs="Arial"/>
-                <w:szCs w:val="24"/>
-                <w:lang w:eastAsia="en-US"/>
-              </w:rPr>
-              <w:t>Gruppenmitglied 3:</w:t>
-            </w:r>
-          </w:p>
-        </w:tc>
-        <w:tc>
-          <w:tcPr>
-            <w:tcW w:w="3820" w:type="dxa"/>
-            <w:tcBorders>
-              <w:top w:val="single" w:sz="4" w:space="0" w:color="auto"/>
-              <w:left w:val="nil"/>
-              <w:bottom w:val="single" w:sz="4" w:space="0" w:color="auto"/>
-              <w:right w:val="nil"/>
-            </w:tcBorders>
-            <w:shd w:val="clear" w:color="auto" w:fill="F2F2F2" w:themeFill="background1" w:themeFillShade="F2"/>
-            <w:vAlign w:val="center"/>
-          </w:tcPr>
-          <w:p>
-            <w:pPr>
-              <w:rPr>
-                <w:rFonts w:ascii="Calibri" w:hAnsi="Calibri" w:cs="Arial"/>
-                <w:sz w:val="24"/>
-                <w:szCs w:val="24"/>
-                <w:lang w:eastAsia="en-US"/>
-              </w:rPr>
-            </w:pPr>
           </w:p>
         </w:tc>
       </w:tr>
@@ -497,7 +445,7 @@
                 <w:rFonts w:asciiTheme="minorHAnsi" w:hAnsiTheme="minorHAnsi" w:cstheme="minorHAnsi"/>
               </w:rPr>
             </w:pPr>
-            <w:bookmarkStart w:id="0" w:name="_Hlk435175258"/>
+            <w:bookmarkStart w:id="1" w:name="_Hlk435175258"/>
           </w:p>
         </w:tc>
         <w:tc>
@@ -704,7 +652,7 @@
           </w:p>
         </w:tc>
       </w:tr>
-      <w:bookmarkEnd w:id="0"/>
+      <w:bookmarkEnd w:id="1"/>
     </w:tbl>
     <w:p>
       <w:pPr>
@@ -740,8 +688,8 @@
           <w:b/>
         </w:rPr>
       </w:pPr>
-      <w:bookmarkStart w:id="1" w:name="OLE_LINK1"/>
-      <w:bookmarkStart w:id="2" w:name="OLE_LINK2"/>
+      <w:bookmarkStart w:id="2" w:name="OLE_LINK1"/>
+      <w:bookmarkStart w:id="3" w:name="OLE_LINK2"/>
       <w:r>
         <w:rPr>
           <w:rFonts w:asciiTheme="minorHAnsi" w:hAnsiTheme="minorHAnsi" w:cstheme="minorHAnsi"/>
@@ -916,8 +864,8 @@
         </w:rPr>
         <w:t xml:space="preserve"> deren Erkennbarkeit</w:t>
       </w:r>
-      <w:bookmarkEnd w:id="1"/>
       <w:bookmarkEnd w:id="2"/>
+      <w:bookmarkEnd w:id="3"/>
       <w:r>
         <w:rPr>
           <w:rFonts w:asciiTheme="minorHAnsi" w:hAnsiTheme="minorHAnsi" w:cs="Arial"/>
@@ -1039,7 +987,7 @@
         <w:rPr>
           <w:rFonts w:asciiTheme="minorHAnsi" w:hAnsiTheme="minorHAnsi" w:cs="Arial"/>
         </w:rPr>
-        <w:t xml:space="preserve">Beobachtungen (ev. Bilder) </w:t>
+        <w:t xml:space="preserve">Beobachtungen </w:t>
       </w:r>
       <w:r>
         <w:rPr>
@@ -1052,6 +1000,12 @@
           <w:rFonts w:asciiTheme="minorHAnsi" w:hAnsiTheme="minorHAnsi" w:cs="Arial"/>
         </w:rPr>
         <w:t xml:space="preserve"> </w:t>
+      </w:r>
+      <w:r>
+        <w:rPr>
+          <w:rFonts w:asciiTheme="minorHAnsi" w:hAnsiTheme="minorHAnsi" w:cs="Arial"/>
+        </w:rPr>
+        <w:t>Gruppe 1</w:t>
       </w:r>
     </w:p>
     <w:tbl>
@@ -2425,15 +2379,1607 @@
           <w:rFonts w:asciiTheme="minorHAnsi" w:hAnsiTheme="minorHAnsi" w:cs="Arial"/>
         </w:rPr>
       </w:pPr>
-      <w:r>
-        <w:rPr>
-          <w:rFonts w:asciiTheme="minorHAnsi" w:hAnsiTheme="minorHAnsi" w:cs="Arial"/>
-        </w:rPr>
-        <w:br w:type="page"/>
-      </w:r>
     </w:p>
     <w:p>
       <w:pPr>
+        <w:rPr>
+          <w:rFonts w:asciiTheme="minorHAnsi" w:hAnsiTheme="minorHAnsi" w:cs="Arial"/>
+        </w:rPr>
+      </w:pPr>
+    </w:p>
+    <w:p>
+      <w:pPr>
+        <w:rPr>
+          <w:rFonts w:asciiTheme="minorHAnsi" w:hAnsiTheme="minorHAnsi" w:cs="Arial"/>
+          <w:color w:val="00B0F0"/>
+          <w:sz w:val="44"/>
+        </w:rPr>
+      </w:pPr>
+      <w:r>
+        <w:rPr>
+          <w:rFonts w:asciiTheme="minorHAnsi" w:hAnsiTheme="minorHAnsi" w:cs="Arial"/>
+          <w:color w:val="00B0F0"/>
+          <w:sz w:val="44"/>
+          <w:highlight w:val="lightGray"/>
+        </w:rPr>
+        <w:t xml:space="preserve">Du </w:t>
+      </w:r>
+      <w:proofErr w:type="spellStart"/>
+      <w:r>
+        <w:rPr>
+          <w:rFonts w:asciiTheme="minorHAnsi" w:hAnsiTheme="minorHAnsi" w:cs="Arial"/>
+          <w:color w:val="00B0F0"/>
+          <w:sz w:val="44"/>
+          <w:highlight w:val="lightGray"/>
+        </w:rPr>
+        <w:t>chönntsch</w:t>
+      </w:r>
+      <w:proofErr w:type="spellEnd"/>
+      <w:r>
+        <w:rPr>
+          <w:rFonts w:asciiTheme="minorHAnsi" w:hAnsiTheme="minorHAnsi" w:cs="Arial"/>
+          <w:color w:val="00B0F0"/>
+          <w:sz w:val="44"/>
+          <w:highlight w:val="lightGray"/>
+        </w:rPr>
+        <w:t xml:space="preserve"> </w:t>
+      </w:r>
+      <w:proofErr w:type="spellStart"/>
+      <w:r>
+        <w:rPr>
+          <w:rFonts w:asciiTheme="minorHAnsi" w:hAnsiTheme="minorHAnsi" w:cs="Arial"/>
+          <w:color w:val="00B0F0"/>
+          <w:sz w:val="44"/>
+          <w:highlight w:val="lightGray"/>
+        </w:rPr>
+        <w:t>dis</w:t>
+      </w:r>
+      <w:proofErr w:type="spellEnd"/>
+      <w:r>
+        <w:rPr>
+          <w:rFonts w:asciiTheme="minorHAnsi" w:hAnsiTheme="minorHAnsi" w:cs="Arial"/>
+          <w:color w:val="00B0F0"/>
+          <w:sz w:val="44"/>
+          <w:highlight w:val="lightGray"/>
+        </w:rPr>
+        <w:t xml:space="preserve"> </w:t>
+      </w:r>
+      <w:proofErr w:type="spellStart"/>
+      <w:r>
+        <w:rPr>
+          <w:rFonts w:asciiTheme="minorHAnsi" w:hAnsiTheme="minorHAnsi" w:cs="Arial"/>
+          <w:color w:val="00B0F0"/>
+          <w:sz w:val="44"/>
+          <w:highlight w:val="lightGray"/>
+        </w:rPr>
+        <w:t>züg</w:t>
+      </w:r>
+      <w:proofErr w:type="spellEnd"/>
+      <w:r>
+        <w:rPr>
+          <w:rFonts w:asciiTheme="minorHAnsi" w:hAnsiTheme="minorHAnsi" w:cs="Arial"/>
+          <w:color w:val="00B0F0"/>
+          <w:sz w:val="44"/>
+          <w:highlight w:val="lightGray"/>
+        </w:rPr>
+        <w:t xml:space="preserve"> </w:t>
+      </w:r>
+      <w:proofErr w:type="spellStart"/>
+      <w:r>
+        <w:rPr>
+          <w:rFonts w:asciiTheme="minorHAnsi" w:hAnsiTheme="minorHAnsi" w:cs="Arial"/>
+          <w:color w:val="00B0F0"/>
+          <w:sz w:val="44"/>
+          <w:highlight w:val="lightGray"/>
+        </w:rPr>
+        <w:t>villech</w:t>
+      </w:r>
+      <w:proofErr w:type="spellEnd"/>
+      <w:r>
+        <w:rPr>
+          <w:rFonts w:asciiTheme="minorHAnsi" w:hAnsiTheme="minorHAnsi" w:cs="Arial"/>
+          <w:color w:val="00B0F0"/>
+          <w:sz w:val="44"/>
+          <w:highlight w:val="lightGray"/>
+        </w:rPr>
+        <w:t xml:space="preserve"> </w:t>
+      </w:r>
+      <w:proofErr w:type="spellStart"/>
+      <w:r>
+        <w:rPr>
+          <w:rFonts w:asciiTheme="minorHAnsi" w:hAnsiTheme="minorHAnsi" w:cs="Arial"/>
+          <w:color w:val="00B0F0"/>
+          <w:sz w:val="44"/>
+          <w:highlight w:val="lightGray"/>
+        </w:rPr>
+        <w:t>no</w:t>
+      </w:r>
+      <w:proofErr w:type="spellEnd"/>
+      <w:r>
+        <w:rPr>
+          <w:rFonts w:asciiTheme="minorHAnsi" w:hAnsiTheme="minorHAnsi" w:cs="Arial"/>
+          <w:color w:val="00B0F0"/>
+          <w:sz w:val="44"/>
+          <w:highlight w:val="lightGray"/>
+        </w:rPr>
+        <w:t xml:space="preserve"> </w:t>
+      </w:r>
+      <w:proofErr w:type="spellStart"/>
+      <w:r>
+        <w:rPr>
+          <w:rFonts w:asciiTheme="minorHAnsi" w:hAnsiTheme="minorHAnsi" w:cs="Arial"/>
+          <w:color w:val="00B0F0"/>
+          <w:sz w:val="44"/>
+          <w:highlight w:val="lightGray"/>
+        </w:rPr>
+        <w:t>gnauer</w:t>
+      </w:r>
+      <w:proofErr w:type="spellEnd"/>
+      <w:r>
+        <w:rPr>
+          <w:rFonts w:asciiTheme="minorHAnsi" w:hAnsiTheme="minorHAnsi" w:cs="Arial"/>
+          <w:color w:val="00B0F0"/>
+          <w:sz w:val="44"/>
+          <w:highlight w:val="lightGray"/>
+        </w:rPr>
+        <w:t xml:space="preserve"> </w:t>
+      </w:r>
+      <w:proofErr w:type="spellStart"/>
+      <w:r>
+        <w:rPr>
+          <w:rFonts w:asciiTheme="minorHAnsi" w:hAnsiTheme="minorHAnsi" w:cs="Arial"/>
+          <w:color w:val="00B0F0"/>
+          <w:sz w:val="44"/>
+          <w:highlight w:val="lightGray"/>
+        </w:rPr>
+        <w:t>beschribe</w:t>
+      </w:r>
+      <w:proofErr w:type="spellEnd"/>
+      <w:r>
+        <w:rPr>
+          <w:rFonts w:asciiTheme="minorHAnsi" w:hAnsiTheme="minorHAnsi" w:cs="Arial"/>
+          <w:color w:val="00B0F0"/>
+          <w:sz w:val="44"/>
+          <w:highlight w:val="lightGray"/>
+        </w:rPr>
+        <w:t xml:space="preserve">, </w:t>
+      </w:r>
+      <w:proofErr w:type="spellStart"/>
+      <w:r>
+        <w:rPr>
+          <w:rFonts w:asciiTheme="minorHAnsi" w:hAnsiTheme="minorHAnsi" w:cs="Arial"/>
+          <w:color w:val="00B0F0"/>
+          <w:sz w:val="44"/>
+          <w:highlight w:val="lightGray"/>
+        </w:rPr>
+        <w:t>eifach</w:t>
+      </w:r>
+      <w:proofErr w:type="spellEnd"/>
+      <w:r>
+        <w:rPr>
+          <w:rFonts w:asciiTheme="minorHAnsi" w:hAnsiTheme="minorHAnsi" w:cs="Arial"/>
+          <w:color w:val="00B0F0"/>
+          <w:sz w:val="44"/>
+          <w:highlight w:val="lightGray"/>
+        </w:rPr>
+        <w:t xml:space="preserve"> d </w:t>
+      </w:r>
+      <w:proofErr w:type="spellStart"/>
+      <w:r>
+        <w:rPr>
+          <w:rFonts w:asciiTheme="minorHAnsi" w:hAnsiTheme="minorHAnsi" w:cs="Arial"/>
+          <w:color w:val="00B0F0"/>
+          <w:sz w:val="44"/>
+          <w:highlight w:val="lightGray"/>
+        </w:rPr>
+        <w:t>aui</w:t>
+      </w:r>
+      <w:proofErr w:type="spellEnd"/>
+      <w:r>
+        <w:rPr>
+          <w:rFonts w:asciiTheme="minorHAnsi" w:hAnsiTheme="minorHAnsi" w:cs="Arial"/>
+          <w:color w:val="00B0F0"/>
+          <w:sz w:val="44"/>
+          <w:highlight w:val="lightGray"/>
+        </w:rPr>
+        <w:t xml:space="preserve"> </w:t>
+      </w:r>
+      <w:proofErr w:type="spellStart"/>
+      <w:r>
+        <w:rPr>
+          <w:rFonts w:asciiTheme="minorHAnsi" w:hAnsiTheme="minorHAnsi" w:cs="Arial"/>
+          <w:color w:val="00B0F0"/>
+          <w:sz w:val="44"/>
+          <w:highlight w:val="lightGray"/>
+        </w:rPr>
+        <w:t>beobachtige</w:t>
+      </w:r>
+      <w:proofErr w:type="spellEnd"/>
+      <w:r>
+        <w:rPr>
+          <w:rFonts w:asciiTheme="minorHAnsi" w:hAnsiTheme="minorHAnsi" w:cs="Arial"/>
+          <w:color w:val="00B0F0"/>
+          <w:sz w:val="44"/>
+          <w:highlight w:val="lightGray"/>
+        </w:rPr>
+        <w:t xml:space="preserve"> </w:t>
+      </w:r>
+      <w:proofErr w:type="spellStart"/>
+      <w:r>
+        <w:rPr>
+          <w:rFonts w:asciiTheme="minorHAnsi" w:hAnsiTheme="minorHAnsi" w:cs="Arial"/>
+          <w:color w:val="00B0F0"/>
+          <w:sz w:val="44"/>
+          <w:highlight w:val="lightGray"/>
+        </w:rPr>
+        <w:t>fschribe</w:t>
+      </w:r>
+      <w:proofErr w:type="spellEnd"/>
+      <w:r>
+        <w:rPr>
+          <w:rFonts w:asciiTheme="minorHAnsi" w:hAnsiTheme="minorHAnsi" w:cs="Arial"/>
+          <w:color w:val="00B0F0"/>
+          <w:sz w:val="44"/>
+          <w:highlight w:val="lightGray"/>
+        </w:rPr>
+        <w:t xml:space="preserve"> die ihr </w:t>
+      </w:r>
+      <w:proofErr w:type="spellStart"/>
+      <w:r>
+        <w:rPr>
+          <w:rFonts w:asciiTheme="minorHAnsi" w:hAnsiTheme="minorHAnsi" w:cs="Arial"/>
+          <w:color w:val="00B0F0"/>
+          <w:sz w:val="44"/>
+          <w:highlight w:val="lightGray"/>
+        </w:rPr>
+        <w:t>gmacht</w:t>
+      </w:r>
+      <w:proofErr w:type="spellEnd"/>
+      <w:r>
+        <w:rPr>
+          <w:rFonts w:asciiTheme="minorHAnsi" w:hAnsiTheme="minorHAnsi" w:cs="Arial"/>
+          <w:color w:val="00B0F0"/>
+          <w:sz w:val="44"/>
+          <w:highlight w:val="lightGray"/>
+        </w:rPr>
+        <w:t xml:space="preserve"> </w:t>
+      </w:r>
+      <w:proofErr w:type="spellStart"/>
+      <w:r>
+        <w:rPr>
+          <w:rFonts w:asciiTheme="minorHAnsi" w:hAnsiTheme="minorHAnsi" w:cs="Arial"/>
+          <w:color w:val="00B0F0"/>
+          <w:sz w:val="44"/>
+          <w:highlight w:val="lightGray"/>
+        </w:rPr>
+        <w:t>heit</w:t>
+      </w:r>
+      <w:proofErr w:type="spellEnd"/>
+    </w:p>
+    <w:p>
+      <w:pPr>
+        <w:rPr>
+          <w:rFonts w:asciiTheme="minorHAnsi" w:hAnsiTheme="minorHAnsi" w:cs="Arial"/>
+        </w:rPr>
+      </w:pPr>
+      <w:r>
+        <w:rPr>
+          <w:rFonts w:asciiTheme="minorHAnsi" w:hAnsiTheme="minorHAnsi" w:cs="Arial"/>
+        </w:rPr>
+        <w:br w:type="page"/>
+      </w:r>
+    </w:p>
+    <w:p>
+      <w:pPr>
+        <w:rPr>
+          <w:rFonts w:asciiTheme="minorHAnsi" w:hAnsiTheme="minorHAnsi" w:cs="Arial"/>
+          <w:color w:val="00B0F0"/>
+          <w:sz w:val="40"/>
+        </w:rPr>
+      </w:pPr>
+      <w:r>
+        <w:rPr>
+          <w:rFonts w:asciiTheme="minorHAnsi" w:hAnsiTheme="minorHAnsi" w:cs="Arial"/>
+          <w:color w:val="00B0F0"/>
+          <w:sz w:val="40"/>
+          <w:highlight w:val="lightGray"/>
+        </w:rPr>
+        <w:lastRenderedPageBreak/>
+        <w:t xml:space="preserve">Bitte </w:t>
+      </w:r>
+      <w:proofErr w:type="spellStart"/>
+      <w:r>
+        <w:rPr>
+          <w:rFonts w:asciiTheme="minorHAnsi" w:hAnsiTheme="minorHAnsi" w:cs="Arial"/>
+          <w:color w:val="00B0F0"/>
+          <w:sz w:val="40"/>
+          <w:highlight w:val="lightGray"/>
+        </w:rPr>
+        <w:t>no</w:t>
+      </w:r>
+      <w:proofErr w:type="spellEnd"/>
+      <w:r>
+        <w:rPr>
+          <w:rFonts w:asciiTheme="minorHAnsi" w:hAnsiTheme="minorHAnsi" w:cs="Arial"/>
+          <w:color w:val="00B0F0"/>
+          <w:sz w:val="40"/>
+          <w:highlight w:val="lightGray"/>
+        </w:rPr>
+        <w:t xml:space="preserve"> </w:t>
+      </w:r>
+      <w:r>
+        <w:rPr>
+          <w:rFonts w:asciiTheme="minorHAnsi" w:hAnsiTheme="minorHAnsi" w:cs="Arial"/>
+          <w:color w:val="00B0F0"/>
+          <w:sz w:val="40"/>
+          <w:highlight w:val="lightGray"/>
+        </w:rPr>
+        <w:t xml:space="preserve">d </w:t>
+      </w:r>
+      <w:proofErr w:type="spellStart"/>
+      <w:r>
+        <w:rPr>
+          <w:rFonts w:asciiTheme="minorHAnsi" w:hAnsiTheme="minorHAnsi" w:cs="Arial"/>
+          <w:color w:val="00B0F0"/>
+          <w:sz w:val="40"/>
+          <w:highlight w:val="lightGray"/>
+        </w:rPr>
+        <w:t>rücksite</w:t>
+      </w:r>
+      <w:proofErr w:type="spellEnd"/>
+      <w:r>
+        <w:rPr>
+          <w:rFonts w:asciiTheme="minorHAnsi" w:hAnsiTheme="minorHAnsi" w:cs="Arial"/>
+          <w:color w:val="00B0F0"/>
+          <w:sz w:val="40"/>
+          <w:highlight w:val="lightGray"/>
+        </w:rPr>
+        <w:t xml:space="preserve"> </w:t>
+      </w:r>
+      <w:proofErr w:type="spellStart"/>
+      <w:r>
+        <w:rPr>
+          <w:rFonts w:asciiTheme="minorHAnsi" w:hAnsiTheme="minorHAnsi" w:cs="Arial"/>
+          <w:color w:val="00B0F0"/>
+          <w:sz w:val="40"/>
+          <w:highlight w:val="lightGray"/>
+        </w:rPr>
+        <w:t>vo</w:t>
+      </w:r>
+      <w:proofErr w:type="spellEnd"/>
+      <w:r>
+        <w:rPr>
+          <w:rFonts w:asciiTheme="minorHAnsi" w:hAnsiTheme="minorHAnsi" w:cs="Arial"/>
+          <w:color w:val="00B0F0"/>
+          <w:sz w:val="40"/>
+          <w:highlight w:val="lightGray"/>
+        </w:rPr>
+        <w:t xml:space="preserve"> </w:t>
+      </w:r>
+      <w:proofErr w:type="spellStart"/>
+      <w:r>
+        <w:rPr>
+          <w:rFonts w:asciiTheme="minorHAnsi" w:hAnsiTheme="minorHAnsi" w:cs="Arial"/>
+          <w:color w:val="00B0F0"/>
+          <w:sz w:val="40"/>
+          <w:highlight w:val="lightGray"/>
+        </w:rPr>
+        <w:t>mim</w:t>
+      </w:r>
+      <w:proofErr w:type="spellEnd"/>
+      <w:r>
+        <w:rPr>
+          <w:rFonts w:asciiTheme="minorHAnsi" w:hAnsiTheme="minorHAnsi" w:cs="Arial"/>
+          <w:color w:val="00B0F0"/>
+          <w:sz w:val="40"/>
+          <w:highlight w:val="lightGray"/>
+        </w:rPr>
+        <w:t xml:space="preserve"> </w:t>
+      </w:r>
+      <w:proofErr w:type="spellStart"/>
+      <w:r>
+        <w:rPr>
+          <w:rFonts w:asciiTheme="minorHAnsi" w:hAnsiTheme="minorHAnsi" w:cs="Arial"/>
+          <w:color w:val="00B0F0"/>
+          <w:sz w:val="40"/>
+          <w:highlight w:val="lightGray"/>
+        </w:rPr>
+        <w:t>dateblatt</w:t>
+      </w:r>
+      <w:proofErr w:type="spellEnd"/>
+      <w:r>
+        <w:rPr>
+          <w:rFonts w:asciiTheme="minorHAnsi" w:hAnsiTheme="minorHAnsi" w:cs="Arial"/>
+          <w:color w:val="00B0F0"/>
+          <w:sz w:val="40"/>
+          <w:highlight w:val="lightGray"/>
+        </w:rPr>
+        <w:t xml:space="preserve"> i </w:t>
+      </w:r>
+      <w:proofErr w:type="spellStart"/>
+      <w:r>
+        <w:rPr>
+          <w:rFonts w:asciiTheme="minorHAnsi" w:hAnsiTheme="minorHAnsi" w:cs="Arial"/>
+          <w:color w:val="00B0F0"/>
+          <w:sz w:val="40"/>
+          <w:highlight w:val="lightGray"/>
+        </w:rPr>
+        <w:t>scane</w:t>
+      </w:r>
+      <w:proofErr w:type="spellEnd"/>
+      <w:r>
+        <w:rPr>
+          <w:rFonts w:asciiTheme="minorHAnsi" w:hAnsiTheme="minorHAnsi" w:cs="Arial"/>
+          <w:color w:val="00B0F0"/>
+          <w:sz w:val="40"/>
+          <w:highlight w:val="lightGray"/>
+        </w:rPr>
+        <w:t xml:space="preserve"> und </w:t>
+      </w:r>
+      <w:proofErr w:type="spellStart"/>
+      <w:r>
+        <w:rPr>
+          <w:rFonts w:asciiTheme="minorHAnsi" w:hAnsiTheme="minorHAnsi" w:cs="Arial"/>
+          <w:color w:val="00B0F0"/>
+          <w:sz w:val="40"/>
+          <w:highlight w:val="lightGray"/>
+        </w:rPr>
+        <w:t>ufelade</w:t>
+      </w:r>
+      <w:proofErr w:type="spellEnd"/>
+    </w:p>
+    <w:p>
+      <w:pPr>
+        <w:rPr>
+          <w:rFonts w:asciiTheme="minorHAnsi" w:hAnsiTheme="minorHAnsi" w:cs="Arial"/>
+        </w:rPr>
+      </w:pPr>
+      <w:r>
+        <w:rPr>
+          <w:rFonts w:asciiTheme="minorHAnsi" w:hAnsiTheme="minorHAnsi" w:cs="Arial"/>
+        </w:rPr>
+        <w:t xml:space="preserve">Tab. </w:t>
+      </w:r>
+      <w:r>
+        <w:rPr>
+          <w:rFonts w:asciiTheme="minorHAnsi" w:hAnsiTheme="minorHAnsi" w:cs="Arial"/>
+        </w:rPr>
+        <w:t>3</w:t>
+      </w:r>
+      <w:r>
+        <w:rPr>
+          <w:rFonts w:asciiTheme="minorHAnsi" w:hAnsiTheme="minorHAnsi" w:cs="Arial"/>
+        </w:rPr>
+        <w:t xml:space="preserve">: </w:t>
+      </w:r>
+      <w:r>
+        <w:rPr>
+          <w:rFonts w:asciiTheme="minorHAnsi" w:hAnsiTheme="minorHAnsi" w:cs="Arial"/>
+        </w:rPr>
+        <w:t>Beobachtungen der Reaktionen</w:t>
+      </w:r>
+      <w:r>
+        <w:rPr>
+          <w:rFonts w:asciiTheme="minorHAnsi" w:hAnsiTheme="minorHAnsi" w:cs="Arial"/>
+        </w:rPr>
+        <w:t xml:space="preserve"> </w:t>
+      </w:r>
+      <w:r>
+        <w:rPr>
+          <w:rFonts w:asciiTheme="minorHAnsi" w:hAnsiTheme="minorHAnsi" w:cs="Arial"/>
+        </w:rPr>
+        <w:t xml:space="preserve">Gruppe </w:t>
+      </w:r>
+      <w:r>
+        <w:rPr>
+          <w:rFonts w:asciiTheme="minorHAnsi" w:hAnsiTheme="minorHAnsi" w:cs="Arial"/>
+        </w:rPr>
+        <w:t>2</w:t>
+      </w:r>
+    </w:p>
+    <w:tbl>
+      <w:tblPr>
+        <w:tblStyle w:val="Tabellenraster"/>
+        <w:tblW w:w="9355" w:type="dxa"/>
+        <w:tblLayout w:type="fixed"/>
+        <w:tblLook w:val="04A0" w:firstRow="1" w:lastRow="0" w:firstColumn="1" w:lastColumn="0" w:noHBand="0" w:noVBand="1"/>
+      </w:tblPr>
+      <w:tblGrid>
+        <w:gridCol w:w="1871"/>
+        <w:gridCol w:w="1871"/>
+        <w:gridCol w:w="1871"/>
+        <w:gridCol w:w="1871"/>
+        <w:gridCol w:w="1871"/>
+      </w:tblGrid>
+      <w:tr>
+        <w:trPr>
+          <w:trHeight w:val="136"/>
+        </w:trPr>
+        <w:tc>
+          <w:tcPr>
+            <w:tcW w:w="1871" w:type="dxa"/>
+            <w:tcBorders>
+              <w:top w:val="single" w:sz="4" w:space="0" w:color="auto"/>
+              <w:left w:val="single" w:sz="4" w:space="0" w:color="auto"/>
+              <w:bottom w:val="single" w:sz="4" w:space="0" w:color="auto"/>
+              <w:right w:val="single" w:sz="4" w:space="0" w:color="auto"/>
+              <w:tl2br w:val="single" w:sz="4" w:space="0" w:color="auto"/>
+            </w:tcBorders>
+          </w:tcPr>
+          <w:p>
+            <w:pPr>
+              <w:jc w:val="right"/>
+              <w:rPr>
+                <w:rFonts w:asciiTheme="minorHAnsi" w:hAnsiTheme="minorHAnsi" w:cs="Arial"/>
+                <w:sz w:val="18"/>
+                <w:lang w:eastAsia="en-US"/>
+              </w:rPr>
+            </w:pPr>
+            <w:r>
+              <w:rPr>
+                <w:rFonts w:asciiTheme="minorHAnsi" w:hAnsiTheme="minorHAnsi" w:cs="Arial"/>
+                <w:sz w:val="18"/>
+                <w:lang w:eastAsia="en-US"/>
+              </w:rPr>
+              <w:t>Metallionen</w:t>
+            </w:r>
+          </w:p>
+          <w:p>
+            <w:pPr>
+              <w:rPr>
+                <w:rFonts w:asciiTheme="minorHAnsi" w:hAnsiTheme="minorHAnsi" w:cs="Arial"/>
+                <w:sz w:val="24"/>
+                <w:lang w:eastAsia="en-US"/>
+              </w:rPr>
+            </w:pPr>
+          </w:p>
+          <w:p>
+            <w:pPr>
+              <w:rPr>
+                <w:rFonts w:asciiTheme="minorHAnsi" w:hAnsiTheme="minorHAnsi" w:cs="Arial"/>
+                <w:lang w:eastAsia="en-US"/>
+              </w:rPr>
+            </w:pPr>
+            <w:r>
+              <w:rPr>
+                <w:rFonts w:asciiTheme="minorHAnsi" w:hAnsiTheme="minorHAnsi" w:cs="Arial"/>
+                <w:sz w:val="18"/>
+                <w:lang w:eastAsia="en-US"/>
+              </w:rPr>
+              <w:t>Metalle</w:t>
+            </w:r>
+          </w:p>
+        </w:tc>
+        <w:tc>
+          <w:tcPr>
+            <w:tcW w:w="1871" w:type="dxa"/>
+            <w:tcBorders>
+              <w:top w:val="single" w:sz="4" w:space="0" w:color="auto"/>
+              <w:left w:val="single" w:sz="4" w:space="0" w:color="auto"/>
+              <w:bottom w:val="single" w:sz="4" w:space="0" w:color="auto"/>
+              <w:right w:val="single" w:sz="4" w:space="0" w:color="auto"/>
+            </w:tcBorders>
+            <w:vAlign w:val="center"/>
+          </w:tcPr>
+          <w:p>
+            <w:pPr>
+              <w:spacing w:before="120" w:after="120"/>
+              <w:jc w:val="center"/>
+              <w:rPr>
+                <w:rFonts w:asciiTheme="minorHAnsi" w:hAnsiTheme="minorHAnsi" w:cs="Arial"/>
+                <w:b/>
+                <w:sz w:val="24"/>
+                <w:szCs w:val="24"/>
+              </w:rPr>
+            </w:pPr>
+            <w:r>
+              <w:rPr>
+                <w:rFonts w:asciiTheme="minorHAnsi" w:hAnsiTheme="minorHAnsi" w:cs="Arial"/>
+                <w:b/>
+                <w:sz w:val="24"/>
+                <w:szCs w:val="24"/>
+              </w:rPr>
+              <w:t>Zinksulfat</w:t>
+            </w:r>
+          </w:p>
+        </w:tc>
+        <w:tc>
+          <w:tcPr>
+            <w:tcW w:w="1871" w:type="dxa"/>
+            <w:tcBorders>
+              <w:top w:val="single" w:sz="4" w:space="0" w:color="auto"/>
+              <w:left w:val="single" w:sz="4" w:space="0" w:color="auto"/>
+              <w:bottom w:val="single" w:sz="4" w:space="0" w:color="auto"/>
+              <w:right w:val="single" w:sz="4" w:space="0" w:color="auto"/>
+            </w:tcBorders>
+            <w:vAlign w:val="center"/>
+          </w:tcPr>
+          <w:p>
+            <w:pPr>
+              <w:spacing w:before="120" w:after="120"/>
+              <w:jc w:val="center"/>
+              <w:rPr>
+                <w:rFonts w:asciiTheme="minorHAnsi" w:hAnsiTheme="minorHAnsi" w:cs="Arial"/>
+                <w:b/>
+                <w:sz w:val="24"/>
+                <w:szCs w:val="24"/>
+                <w:lang w:eastAsia="en-US"/>
+              </w:rPr>
+            </w:pPr>
+            <w:r>
+              <w:rPr>
+                <w:rFonts w:asciiTheme="minorHAnsi" w:hAnsiTheme="minorHAnsi" w:cs="Arial"/>
+                <w:b/>
+                <w:sz w:val="24"/>
+                <w:szCs w:val="24"/>
+                <w:lang w:eastAsia="en-US"/>
+              </w:rPr>
+              <w:t>Zinnsulfat</w:t>
+            </w:r>
+          </w:p>
+        </w:tc>
+        <w:tc>
+          <w:tcPr>
+            <w:tcW w:w="1871" w:type="dxa"/>
+            <w:tcBorders>
+              <w:top w:val="single" w:sz="4" w:space="0" w:color="auto"/>
+              <w:left w:val="single" w:sz="4" w:space="0" w:color="auto"/>
+              <w:bottom w:val="single" w:sz="4" w:space="0" w:color="auto"/>
+              <w:right w:val="single" w:sz="4" w:space="0" w:color="auto"/>
+            </w:tcBorders>
+            <w:vAlign w:val="center"/>
+          </w:tcPr>
+          <w:p>
+            <w:pPr>
+              <w:spacing w:before="120" w:after="120"/>
+              <w:jc w:val="center"/>
+              <w:rPr>
+                <w:rFonts w:asciiTheme="minorHAnsi" w:hAnsiTheme="minorHAnsi" w:cs="Arial"/>
+                <w:b/>
+                <w:sz w:val="24"/>
+                <w:szCs w:val="24"/>
+              </w:rPr>
+            </w:pPr>
+            <w:r>
+              <w:rPr>
+                <w:rFonts w:asciiTheme="minorHAnsi" w:hAnsiTheme="minorHAnsi" w:cs="Arial"/>
+                <w:b/>
+                <w:sz w:val="24"/>
+                <w:szCs w:val="24"/>
+              </w:rPr>
+              <w:t>Kupfersulfat</w:t>
+            </w:r>
+          </w:p>
+        </w:tc>
+        <w:tc>
+          <w:tcPr>
+            <w:tcW w:w="1871" w:type="dxa"/>
+            <w:tcBorders>
+              <w:top w:val="single" w:sz="4" w:space="0" w:color="auto"/>
+              <w:left w:val="single" w:sz="4" w:space="0" w:color="auto"/>
+              <w:bottom w:val="single" w:sz="4" w:space="0" w:color="auto"/>
+              <w:right w:val="single" w:sz="4" w:space="0" w:color="auto"/>
+            </w:tcBorders>
+            <w:vAlign w:val="center"/>
+          </w:tcPr>
+          <w:p>
+            <w:pPr>
+              <w:spacing w:before="120" w:after="120"/>
+              <w:jc w:val="center"/>
+              <w:rPr>
+                <w:rFonts w:asciiTheme="minorHAnsi" w:hAnsiTheme="minorHAnsi" w:cs="Arial"/>
+                <w:b/>
+                <w:sz w:val="24"/>
+                <w:szCs w:val="24"/>
+              </w:rPr>
+            </w:pPr>
+            <w:r>
+              <w:rPr>
+                <w:rFonts w:asciiTheme="minorHAnsi" w:hAnsiTheme="minorHAnsi" w:cs="Arial"/>
+                <w:b/>
+                <w:sz w:val="24"/>
+                <w:szCs w:val="24"/>
+              </w:rPr>
+              <w:t>Silbernitrat</w:t>
+            </w:r>
+          </w:p>
+        </w:tc>
+      </w:tr>
+      <w:tr>
+        <w:trPr>
+          <w:trHeight w:val="136"/>
+        </w:trPr>
+        <w:tc>
+          <w:tcPr>
+            <w:tcW w:w="1871" w:type="dxa"/>
+            <w:tcBorders>
+              <w:top w:val="single" w:sz="4" w:space="0" w:color="auto"/>
+              <w:left w:val="single" w:sz="4" w:space="0" w:color="auto"/>
+              <w:bottom w:val="single" w:sz="4" w:space="0" w:color="auto"/>
+              <w:right w:val="single" w:sz="4" w:space="0" w:color="auto"/>
+            </w:tcBorders>
+            <w:vAlign w:val="center"/>
+          </w:tcPr>
+          <w:p>
+            <w:pPr>
+              <w:spacing w:before="240" w:after="240"/>
+              <w:jc w:val="center"/>
+              <w:rPr>
+                <w:rFonts w:asciiTheme="minorHAnsi" w:hAnsiTheme="minorHAnsi" w:cs="Arial"/>
+                <w:b/>
+                <w:sz w:val="24"/>
+              </w:rPr>
+            </w:pPr>
+            <w:r>
+              <w:rPr>
+                <w:rFonts w:asciiTheme="minorHAnsi" w:hAnsiTheme="minorHAnsi" w:cs="Arial"/>
+                <w:b/>
+                <w:sz w:val="24"/>
+              </w:rPr>
+              <w:t>Zink</w:t>
+            </w:r>
+          </w:p>
+        </w:tc>
+        <w:tc>
+          <w:tcPr>
+            <w:tcW w:w="1871" w:type="dxa"/>
+            <w:tcBorders>
+              <w:top w:val="single" w:sz="4" w:space="0" w:color="auto"/>
+              <w:left w:val="single" w:sz="4" w:space="0" w:color="auto"/>
+              <w:bottom w:val="single" w:sz="4" w:space="0" w:color="auto"/>
+              <w:right w:val="single" w:sz="4" w:space="0" w:color="auto"/>
+            </w:tcBorders>
+            <w:vAlign w:val="center"/>
+          </w:tcPr>
+          <w:p>
+            <w:pPr>
+              <w:spacing w:before="120" w:after="120"/>
+              <w:jc w:val="center"/>
+              <w:rPr>
+                <w:rFonts w:asciiTheme="minorHAnsi" w:hAnsiTheme="minorHAnsi" w:cs="Arial"/>
+                <w:sz w:val="18"/>
+                <w:szCs w:val="18"/>
+              </w:rPr>
+            </w:pPr>
+            <w:r>
+              <w:rPr>
+                <w:rFonts w:asciiTheme="minorHAnsi" w:hAnsiTheme="minorHAnsi" w:cs="Arial"/>
+                <w:b/>
+                <w:sz w:val="16"/>
+              </w:rPr>
+              <w:t>––––––</w:t>
+            </w:r>
+          </w:p>
+        </w:tc>
+        <w:tc>
+          <w:tcPr>
+            <w:tcW w:w="1871" w:type="dxa"/>
+            <w:tcBorders>
+              <w:top w:val="single" w:sz="4" w:space="0" w:color="auto"/>
+              <w:left w:val="single" w:sz="4" w:space="0" w:color="auto"/>
+              <w:bottom w:val="single" w:sz="4" w:space="0" w:color="auto"/>
+              <w:right w:val="single" w:sz="4" w:space="0" w:color="auto"/>
+            </w:tcBorders>
+            <w:vAlign w:val="center"/>
+          </w:tcPr>
+          <w:p>
+            <w:pPr>
+              <w:spacing w:before="120" w:after="120"/>
+              <w:jc w:val="center"/>
+              <w:rPr>
+                <w:rFonts w:asciiTheme="minorHAnsi" w:hAnsiTheme="minorHAnsi" w:cs="Arial"/>
+                <w:sz w:val="18"/>
+                <w:szCs w:val="18"/>
+              </w:rPr>
+            </w:pPr>
+            <w:r>
+              <w:rPr>
+                <w:rFonts w:asciiTheme="minorHAnsi" w:hAnsiTheme="minorHAnsi" w:cs="Arial"/>
+                <w:color w:val="1F497D" w:themeColor="text2"/>
+                <w:sz w:val="18"/>
+                <w:szCs w:val="18"/>
+              </w:rPr>
+              <w:t>Diese Reaktion war sehr langsam. Die Farbe des Nagels wechselte in einen Grauton / leicht schwarz.</w:t>
+            </w:r>
+          </w:p>
+        </w:tc>
+        <w:tc>
+          <w:tcPr>
+            <w:tcW w:w="1871" w:type="dxa"/>
+            <w:tcBorders>
+              <w:top w:val="single" w:sz="4" w:space="0" w:color="auto"/>
+              <w:left w:val="single" w:sz="4" w:space="0" w:color="auto"/>
+              <w:bottom w:val="single" w:sz="4" w:space="0" w:color="auto"/>
+              <w:right w:val="single" w:sz="4" w:space="0" w:color="auto"/>
+            </w:tcBorders>
+            <w:vAlign w:val="center"/>
+          </w:tcPr>
+          <w:p>
+            <w:pPr>
+              <w:spacing w:before="120" w:after="120"/>
+              <w:jc w:val="center"/>
+              <w:rPr>
+                <w:rFonts w:asciiTheme="minorHAnsi" w:hAnsiTheme="minorHAnsi" w:cs="Arial"/>
+                <w:color w:val="1F497D" w:themeColor="text2"/>
+                <w:sz w:val="18"/>
+                <w:szCs w:val="18"/>
+              </w:rPr>
+            </w:pPr>
+            <w:r>
+              <w:rPr>
+                <w:rFonts w:asciiTheme="minorHAnsi" w:hAnsiTheme="minorHAnsi" w:cs="Arial"/>
+                <w:color w:val="1F497D" w:themeColor="text2"/>
+                <w:sz w:val="18"/>
+                <w:szCs w:val="18"/>
+              </w:rPr>
+              <w:t xml:space="preserve">Der Nagel wurde sehr schnell sehr braun </w:t>
+            </w:r>
+            <w:proofErr w:type="spellStart"/>
+            <w:r>
+              <w:rPr>
+                <w:rFonts w:asciiTheme="minorHAnsi" w:hAnsiTheme="minorHAnsi" w:cs="Arial"/>
+                <w:color w:val="1F497D" w:themeColor="text2"/>
+                <w:sz w:val="18"/>
+                <w:szCs w:val="18"/>
+              </w:rPr>
+              <w:t>nd</w:t>
+            </w:r>
+            <w:proofErr w:type="spellEnd"/>
+            <w:r>
+              <w:rPr>
+                <w:rFonts w:asciiTheme="minorHAnsi" w:hAnsiTheme="minorHAnsi" w:cs="Arial"/>
+                <w:color w:val="1F497D" w:themeColor="text2"/>
+                <w:sz w:val="18"/>
+                <w:szCs w:val="18"/>
+              </w:rPr>
+              <w:t xml:space="preserve"> es bildete sich nach </w:t>
+            </w:r>
+            <w:proofErr w:type="spellStart"/>
+            <w:r>
+              <w:rPr>
+                <w:rFonts w:asciiTheme="minorHAnsi" w:hAnsiTheme="minorHAnsi" w:cs="Arial"/>
+                <w:color w:val="1F497D" w:themeColor="text2"/>
+                <w:sz w:val="18"/>
+                <w:szCs w:val="18"/>
+              </w:rPr>
+              <w:t>krzer</w:t>
+            </w:r>
+            <w:proofErr w:type="spellEnd"/>
+            <w:r>
+              <w:rPr>
+                <w:rFonts w:asciiTheme="minorHAnsi" w:hAnsiTheme="minorHAnsi" w:cs="Arial"/>
+                <w:color w:val="1F497D" w:themeColor="text2"/>
+                <w:sz w:val="18"/>
+                <w:szCs w:val="18"/>
+              </w:rPr>
+              <w:t xml:space="preserve"> Zeit eine weisse Schicht.</w:t>
+            </w:r>
+          </w:p>
+        </w:tc>
+        <w:tc>
+          <w:tcPr>
+            <w:tcW w:w="1871" w:type="dxa"/>
+            <w:tcBorders>
+              <w:top w:val="single" w:sz="4" w:space="0" w:color="auto"/>
+              <w:left w:val="single" w:sz="4" w:space="0" w:color="auto"/>
+              <w:bottom w:val="single" w:sz="4" w:space="0" w:color="auto"/>
+              <w:right w:val="single" w:sz="4" w:space="0" w:color="auto"/>
+            </w:tcBorders>
+            <w:vAlign w:val="center"/>
+          </w:tcPr>
+          <w:p>
+            <w:pPr>
+              <w:spacing w:before="120" w:after="120"/>
+              <w:jc w:val="center"/>
+              <w:rPr>
+                <w:rFonts w:asciiTheme="minorHAnsi" w:hAnsiTheme="minorHAnsi" w:cs="Arial"/>
+                <w:color w:val="1F497D" w:themeColor="text2"/>
+                <w:sz w:val="18"/>
+                <w:szCs w:val="18"/>
+              </w:rPr>
+            </w:pPr>
+            <w:r>
+              <w:rPr>
+                <w:rFonts w:asciiTheme="minorHAnsi" w:hAnsiTheme="minorHAnsi" w:cs="Arial"/>
+                <w:color w:val="1F497D" w:themeColor="text2"/>
+                <w:sz w:val="18"/>
+                <w:szCs w:val="18"/>
+              </w:rPr>
+              <w:t xml:space="preserve">Der Nagel hat sich in </w:t>
+            </w:r>
+            <w:proofErr w:type="spellStart"/>
+            <w:r>
+              <w:rPr>
+                <w:rFonts w:asciiTheme="minorHAnsi" w:hAnsiTheme="minorHAnsi" w:cs="Arial"/>
+                <w:color w:val="1F497D" w:themeColor="text2"/>
+                <w:sz w:val="18"/>
+                <w:szCs w:val="18"/>
+              </w:rPr>
+              <w:t>krzer</w:t>
+            </w:r>
+            <w:proofErr w:type="spellEnd"/>
+            <w:r>
+              <w:rPr>
+                <w:rFonts w:asciiTheme="minorHAnsi" w:hAnsiTheme="minorHAnsi" w:cs="Arial"/>
+                <w:color w:val="1F497D" w:themeColor="text2"/>
+                <w:sz w:val="18"/>
+                <w:szCs w:val="18"/>
+              </w:rPr>
+              <w:t xml:space="preserve"> Zeit schwarz verfärbt. Während diesem Prozess fielen immer wieder kleine Teilchen vom Nagel ab.</w:t>
+            </w:r>
+          </w:p>
+        </w:tc>
+      </w:tr>
+      <w:tr>
+        <w:trPr>
+          <w:trHeight w:val="136"/>
+        </w:trPr>
+        <w:tc>
+          <w:tcPr>
+            <w:tcW w:w="1871" w:type="dxa"/>
+            <w:tcBorders>
+              <w:top w:val="single" w:sz="4" w:space="0" w:color="auto"/>
+              <w:left w:val="single" w:sz="4" w:space="0" w:color="auto"/>
+              <w:bottom w:val="single" w:sz="4" w:space="0" w:color="auto"/>
+              <w:right w:val="single" w:sz="4" w:space="0" w:color="auto"/>
+            </w:tcBorders>
+            <w:vAlign w:val="center"/>
+          </w:tcPr>
+          <w:p>
+            <w:pPr>
+              <w:spacing w:before="240" w:after="240"/>
+              <w:jc w:val="center"/>
+              <w:rPr>
+                <w:rFonts w:asciiTheme="minorHAnsi" w:hAnsiTheme="minorHAnsi" w:cs="Arial"/>
+                <w:b/>
+                <w:sz w:val="24"/>
+                <w:lang w:eastAsia="en-US"/>
+              </w:rPr>
+            </w:pPr>
+            <w:r>
+              <w:rPr>
+                <w:rFonts w:asciiTheme="minorHAnsi" w:hAnsiTheme="minorHAnsi" w:cs="Arial"/>
+                <w:b/>
+                <w:sz w:val="24"/>
+                <w:lang w:eastAsia="en-US"/>
+              </w:rPr>
+              <w:t>Zinn</w:t>
+            </w:r>
+          </w:p>
+        </w:tc>
+        <w:tc>
+          <w:tcPr>
+            <w:tcW w:w="1871" w:type="dxa"/>
+            <w:tcBorders>
+              <w:top w:val="single" w:sz="4" w:space="0" w:color="auto"/>
+              <w:left w:val="single" w:sz="4" w:space="0" w:color="auto"/>
+              <w:bottom w:val="single" w:sz="4" w:space="0" w:color="auto"/>
+              <w:right w:val="single" w:sz="4" w:space="0" w:color="auto"/>
+            </w:tcBorders>
+            <w:vAlign w:val="center"/>
+          </w:tcPr>
+          <w:p>
+            <w:pPr>
+              <w:spacing w:before="120" w:after="120"/>
+              <w:jc w:val="center"/>
+              <w:rPr>
+                <w:rFonts w:asciiTheme="minorHAnsi" w:hAnsiTheme="minorHAnsi" w:cs="Arial"/>
+                <w:sz w:val="18"/>
+                <w:szCs w:val="18"/>
+              </w:rPr>
+            </w:pPr>
+            <w:r>
+              <w:rPr>
+                <w:rFonts w:asciiTheme="minorHAnsi" w:hAnsiTheme="minorHAnsi" w:cs="Arial"/>
+                <w:b/>
+                <w:sz w:val="16"/>
+              </w:rPr>
+              <w:t>––––––</w:t>
+            </w:r>
+          </w:p>
+        </w:tc>
+        <w:tc>
+          <w:tcPr>
+            <w:tcW w:w="1871" w:type="dxa"/>
+            <w:tcBorders>
+              <w:top w:val="single" w:sz="4" w:space="0" w:color="auto"/>
+              <w:left w:val="single" w:sz="4" w:space="0" w:color="auto"/>
+              <w:bottom w:val="single" w:sz="4" w:space="0" w:color="auto"/>
+              <w:right w:val="single" w:sz="4" w:space="0" w:color="auto"/>
+            </w:tcBorders>
+            <w:vAlign w:val="center"/>
+          </w:tcPr>
+          <w:p>
+            <w:pPr>
+              <w:spacing w:before="120" w:after="120"/>
+              <w:jc w:val="center"/>
+              <w:rPr>
+                <w:rFonts w:asciiTheme="minorHAnsi" w:hAnsiTheme="minorHAnsi" w:cs="Arial"/>
+                <w:sz w:val="18"/>
+                <w:szCs w:val="18"/>
+                <w:lang w:eastAsia="en-US"/>
+              </w:rPr>
+            </w:pPr>
+            <w:r>
+              <w:rPr>
+                <w:rFonts w:asciiTheme="minorHAnsi" w:hAnsiTheme="minorHAnsi" w:cs="Arial"/>
+                <w:b/>
+                <w:sz w:val="16"/>
+              </w:rPr>
+              <w:t>––––––</w:t>
+            </w:r>
+          </w:p>
+        </w:tc>
+        <w:tc>
+          <w:tcPr>
+            <w:tcW w:w="1871" w:type="dxa"/>
+            <w:tcBorders>
+              <w:top w:val="single" w:sz="4" w:space="0" w:color="auto"/>
+              <w:left w:val="single" w:sz="4" w:space="0" w:color="auto"/>
+              <w:bottom w:val="single" w:sz="4" w:space="0" w:color="auto"/>
+              <w:right w:val="single" w:sz="4" w:space="0" w:color="auto"/>
+            </w:tcBorders>
+            <w:vAlign w:val="center"/>
+          </w:tcPr>
+          <w:p>
+            <w:pPr>
+              <w:spacing w:before="120" w:after="120"/>
+              <w:jc w:val="center"/>
+              <w:rPr>
+                <w:rFonts w:asciiTheme="minorHAnsi" w:hAnsiTheme="minorHAnsi" w:cs="Arial"/>
+                <w:color w:val="1F497D" w:themeColor="text2"/>
+                <w:sz w:val="18"/>
+                <w:szCs w:val="18"/>
+              </w:rPr>
+            </w:pPr>
+            <w:r>
+              <w:rPr>
+                <w:rFonts w:asciiTheme="minorHAnsi" w:hAnsiTheme="minorHAnsi" w:cs="Arial"/>
+                <w:b/>
+                <w:sz w:val="16"/>
+              </w:rPr>
+              <w:t>––––––</w:t>
+            </w:r>
+          </w:p>
+        </w:tc>
+        <w:tc>
+          <w:tcPr>
+            <w:tcW w:w="1871" w:type="dxa"/>
+            <w:tcBorders>
+              <w:top w:val="single" w:sz="4" w:space="0" w:color="auto"/>
+              <w:left w:val="single" w:sz="4" w:space="0" w:color="auto"/>
+              <w:bottom w:val="single" w:sz="4" w:space="0" w:color="auto"/>
+              <w:right w:val="single" w:sz="4" w:space="0" w:color="auto"/>
+            </w:tcBorders>
+            <w:vAlign w:val="center"/>
+          </w:tcPr>
+          <w:p>
+            <w:pPr>
+              <w:spacing w:before="120" w:after="120"/>
+              <w:jc w:val="center"/>
+              <w:rPr>
+                <w:rFonts w:asciiTheme="minorHAnsi" w:hAnsiTheme="minorHAnsi" w:cs="Arial"/>
+                <w:color w:val="1F497D" w:themeColor="text2"/>
+                <w:sz w:val="18"/>
+                <w:szCs w:val="18"/>
+              </w:rPr>
+            </w:pPr>
+            <w:r>
+              <w:rPr>
+                <w:rFonts w:asciiTheme="minorHAnsi" w:hAnsiTheme="minorHAnsi" w:cs="Arial"/>
+                <w:color w:val="1F497D" w:themeColor="text2"/>
+                <w:sz w:val="18"/>
+                <w:szCs w:val="18"/>
+              </w:rPr>
+              <w:t xml:space="preserve">Auf dem Zinn bildete sich eine schwarze Schicht. Diese bröckelte während der Reaktion ab. </w:t>
+            </w:r>
+          </w:p>
+          <w:p>
+            <w:pPr>
+              <w:spacing w:before="120" w:after="120"/>
+              <w:jc w:val="center"/>
+              <w:rPr>
+                <w:rFonts w:asciiTheme="minorHAnsi" w:hAnsiTheme="minorHAnsi" w:cs="Arial"/>
+                <w:sz w:val="18"/>
+                <w:szCs w:val="18"/>
+              </w:rPr>
+            </w:pPr>
+            <w:r>
+              <w:rPr>
+                <w:rFonts w:asciiTheme="minorHAnsi" w:hAnsiTheme="minorHAnsi" w:cs="Arial"/>
+                <w:color w:val="1F497D" w:themeColor="text2"/>
+                <w:sz w:val="18"/>
+                <w:szCs w:val="18"/>
+              </w:rPr>
+              <w:t>Wir vermuten, dass sich das Zinn komplett auflösen würde, wenn man es länger im Silbernitrat gelassen hätte.</w:t>
+            </w:r>
+          </w:p>
+        </w:tc>
+      </w:tr>
+      <w:tr>
+        <w:trPr>
+          <w:trHeight w:val="136"/>
+        </w:trPr>
+        <w:tc>
+          <w:tcPr>
+            <w:tcW w:w="1871" w:type="dxa"/>
+            <w:tcBorders>
+              <w:top w:val="single" w:sz="4" w:space="0" w:color="auto"/>
+              <w:left w:val="single" w:sz="4" w:space="0" w:color="auto"/>
+              <w:bottom w:val="single" w:sz="4" w:space="0" w:color="auto"/>
+              <w:right w:val="single" w:sz="4" w:space="0" w:color="auto"/>
+            </w:tcBorders>
+            <w:vAlign w:val="center"/>
+          </w:tcPr>
+          <w:p>
+            <w:pPr>
+              <w:spacing w:before="240" w:after="240"/>
+              <w:jc w:val="center"/>
+              <w:rPr>
+                <w:rFonts w:asciiTheme="minorHAnsi" w:hAnsiTheme="minorHAnsi" w:cs="Arial"/>
+                <w:b/>
+                <w:sz w:val="24"/>
+                <w:lang w:eastAsia="en-US"/>
+              </w:rPr>
+            </w:pPr>
+            <w:r>
+              <w:rPr>
+                <w:rFonts w:asciiTheme="minorHAnsi" w:hAnsiTheme="minorHAnsi" w:cs="Arial"/>
+                <w:b/>
+                <w:sz w:val="24"/>
+                <w:lang w:eastAsia="en-US"/>
+              </w:rPr>
+              <w:t>Kupfer</w:t>
+            </w:r>
+          </w:p>
+        </w:tc>
+        <w:tc>
+          <w:tcPr>
+            <w:tcW w:w="1871" w:type="dxa"/>
+            <w:tcBorders>
+              <w:top w:val="single" w:sz="4" w:space="0" w:color="auto"/>
+              <w:left w:val="single" w:sz="4" w:space="0" w:color="auto"/>
+              <w:bottom w:val="single" w:sz="4" w:space="0" w:color="auto"/>
+              <w:right w:val="single" w:sz="4" w:space="0" w:color="auto"/>
+            </w:tcBorders>
+            <w:vAlign w:val="center"/>
+          </w:tcPr>
+          <w:p>
+            <w:pPr>
+              <w:spacing w:before="120" w:after="120"/>
+              <w:jc w:val="center"/>
+              <w:rPr>
+                <w:rFonts w:asciiTheme="minorHAnsi" w:hAnsiTheme="minorHAnsi" w:cs="Arial"/>
+                <w:sz w:val="18"/>
+                <w:szCs w:val="18"/>
+              </w:rPr>
+            </w:pPr>
+            <w:r>
+              <w:rPr>
+                <w:rFonts w:asciiTheme="minorHAnsi" w:hAnsiTheme="minorHAnsi" w:cs="Arial"/>
+                <w:color w:val="1F497D" w:themeColor="text2"/>
+                <w:sz w:val="18"/>
+                <w:szCs w:val="18"/>
+              </w:rPr>
+              <w:t xml:space="preserve">Kupferstück wird </w:t>
+            </w:r>
+            <w:r>
+              <w:rPr>
+                <w:rFonts w:asciiTheme="minorHAnsi" w:hAnsiTheme="minorHAnsi" w:cs="Arial"/>
+                <w:color w:val="1F497D" w:themeColor="text2"/>
+                <w:sz w:val="18"/>
+                <w:szCs w:val="18"/>
+              </w:rPr>
+              <w:t>etwas heller</w:t>
+            </w:r>
+            <w:r>
+              <w:rPr>
+                <w:rFonts w:asciiTheme="minorHAnsi" w:hAnsiTheme="minorHAnsi" w:cs="Arial"/>
+                <w:color w:val="1F497D" w:themeColor="text2"/>
+                <w:sz w:val="18"/>
+                <w:szCs w:val="18"/>
+              </w:rPr>
+              <w:t>.</w:t>
+            </w:r>
+          </w:p>
+        </w:tc>
+        <w:tc>
+          <w:tcPr>
+            <w:tcW w:w="1871" w:type="dxa"/>
+            <w:tcBorders>
+              <w:top w:val="single" w:sz="4" w:space="0" w:color="auto"/>
+              <w:left w:val="single" w:sz="4" w:space="0" w:color="auto"/>
+              <w:bottom w:val="single" w:sz="4" w:space="0" w:color="auto"/>
+              <w:right w:val="single" w:sz="4" w:space="0" w:color="auto"/>
+            </w:tcBorders>
+            <w:vAlign w:val="center"/>
+          </w:tcPr>
+          <w:p>
+            <w:pPr>
+              <w:spacing w:before="120" w:after="120"/>
+              <w:jc w:val="center"/>
+              <w:rPr>
+                <w:rFonts w:asciiTheme="minorHAnsi" w:hAnsiTheme="minorHAnsi" w:cs="Arial"/>
+                <w:color w:val="1F497D" w:themeColor="text2"/>
+                <w:sz w:val="18"/>
+                <w:szCs w:val="18"/>
+              </w:rPr>
+            </w:pPr>
+            <w:r>
+              <w:rPr>
+                <w:rFonts w:asciiTheme="minorHAnsi" w:hAnsiTheme="minorHAnsi" w:cs="Arial"/>
+                <w:color w:val="1F497D" w:themeColor="text2"/>
+                <w:sz w:val="18"/>
+                <w:szCs w:val="18"/>
+              </w:rPr>
+              <w:t xml:space="preserve">Kupferstück wird </w:t>
+            </w:r>
+            <w:r>
+              <w:rPr>
+                <w:rFonts w:asciiTheme="minorHAnsi" w:hAnsiTheme="minorHAnsi" w:cs="Arial"/>
+                <w:color w:val="1F497D" w:themeColor="text2"/>
+                <w:sz w:val="18"/>
+                <w:szCs w:val="18"/>
+              </w:rPr>
+              <w:t>leicht</w:t>
+            </w:r>
+            <w:r>
+              <w:rPr>
+                <w:rFonts w:asciiTheme="minorHAnsi" w:hAnsiTheme="minorHAnsi" w:cs="Arial"/>
+                <w:color w:val="1F497D" w:themeColor="text2"/>
+                <w:sz w:val="18"/>
+                <w:szCs w:val="18"/>
+              </w:rPr>
+              <w:t xml:space="preserve"> heller</w:t>
+            </w:r>
+            <w:r>
+              <w:rPr>
+                <w:rFonts w:asciiTheme="minorHAnsi" w:hAnsiTheme="minorHAnsi" w:cs="Arial"/>
+                <w:color w:val="1F497D" w:themeColor="text2"/>
+                <w:sz w:val="18"/>
+                <w:szCs w:val="18"/>
+              </w:rPr>
+              <w:t>.</w:t>
+            </w:r>
+          </w:p>
+        </w:tc>
+        <w:tc>
+          <w:tcPr>
+            <w:tcW w:w="1871" w:type="dxa"/>
+            <w:tcBorders>
+              <w:top w:val="single" w:sz="4" w:space="0" w:color="auto"/>
+              <w:left w:val="single" w:sz="4" w:space="0" w:color="auto"/>
+              <w:bottom w:val="single" w:sz="4" w:space="0" w:color="auto"/>
+              <w:right w:val="single" w:sz="4" w:space="0" w:color="auto"/>
+            </w:tcBorders>
+            <w:vAlign w:val="center"/>
+          </w:tcPr>
+          <w:p>
+            <w:pPr>
+              <w:spacing w:before="120" w:after="120"/>
+              <w:jc w:val="center"/>
+              <w:rPr>
+                <w:rFonts w:asciiTheme="minorHAnsi" w:hAnsiTheme="minorHAnsi" w:cs="Arial"/>
+                <w:color w:val="1F497D" w:themeColor="text2"/>
+                <w:sz w:val="18"/>
+                <w:szCs w:val="18"/>
+              </w:rPr>
+            </w:pPr>
+            <w:r>
+              <w:rPr>
+                <w:rFonts w:asciiTheme="minorHAnsi" w:hAnsiTheme="minorHAnsi" w:cs="Arial"/>
+                <w:b/>
+                <w:sz w:val="16"/>
+              </w:rPr>
+              <w:t>––––––</w:t>
+            </w:r>
+          </w:p>
+        </w:tc>
+        <w:tc>
+          <w:tcPr>
+            <w:tcW w:w="1871" w:type="dxa"/>
+            <w:tcBorders>
+              <w:top w:val="single" w:sz="4" w:space="0" w:color="auto"/>
+              <w:left w:val="single" w:sz="4" w:space="0" w:color="auto"/>
+              <w:bottom w:val="single" w:sz="4" w:space="0" w:color="auto"/>
+              <w:right w:val="single" w:sz="4" w:space="0" w:color="auto"/>
+            </w:tcBorders>
+            <w:vAlign w:val="center"/>
+          </w:tcPr>
+          <w:p>
+            <w:pPr>
+              <w:spacing w:before="120" w:after="120"/>
+              <w:jc w:val="center"/>
+              <w:rPr>
+                <w:rFonts w:asciiTheme="minorHAnsi" w:hAnsiTheme="minorHAnsi" w:cs="Arial"/>
+                <w:sz w:val="18"/>
+                <w:szCs w:val="18"/>
+              </w:rPr>
+            </w:pPr>
+            <w:r>
+              <w:rPr>
+                <w:rFonts w:asciiTheme="minorHAnsi" w:hAnsiTheme="minorHAnsi" w:cs="Arial"/>
+                <w:color w:val="1F497D" w:themeColor="text2"/>
+                <w:sz w:val="18"/>
+                <w:szCs w:val="18"/>
+              </w:rPr>
+              <w:t xml:space="preserve">Auf dem Kupfer </w:t>
+            </w:r>
+            <w:r>
+              <w:rPr>
+                <w:rFonts w:asciiTheme="minorHAnsi" w:hAnsiTheme="minorHAnsi" w:cs="Arial"/>
+                <w:color w:val="1F497D" w:themeColor="text2"/>
+                <w:sz w:val="18"/>
+                <w:szCs w:val="18"/>
+              </w:rPr>
+              <w:t>bildet sich eine pilzartige weisse Schicht.</w:t>
+            </w:r>
+            <w:r>
+              <w:rPr>
+                <w:rFonts w:asciiTheme="minorHAnsi" w:hAnsiTheme="minorHAnsi" w:cs="Arial"/>
+                <w:color w:val="1F497D" w:themeColor="text2"/>
+                <w:sz w:val="18"/>
+                <w:szCs w:val="18"/>
+              </w:rPr>
+              <w:t xml:space="preserve"> Wen man die weisse </w:t>
+            </w:r>
+            <w:proofErr w:type="spellStart"/>
+            <w:r>
+              <w:rPr>
+                <w:rFonts w:asciiTheme="minorHAnsi" w:hAnsiTheme="minorHAnsi" w:cs="Arial"/>
+                <w:color w:val="1F497D" w:themeColor="text2"/>
+                <w:sz w:val="18"/>
+                <w:szCs w:val="18"/>
+              </w:rPr>
+              <w:t>Schciht</w:t>
+            </w:r>
+            <w:proofErr w:type="spellEnd"/>
+            <w:r>
+              <w:rPr>
+                <w:rFonts w:asciiTheme="minorHAnsi" w:hAnsiTheme="minorHAnsi" w:cs="Arial"/>
+                <w:color w:val="1F497D" w:themeColor="text2"/>
+                <w:sz w:val="18"/>
+                <w:szCs w:val="18"/>
+              </w:rPr>
+              <w:t xml:space="preserve"> entfernt, sieht man</w:t>
+            </w:r>
+            <w:r>
+              <w:rPr>
+                <w:rFonts w:asciiTheme="minorHAnsi" w:hAnsiTheme="minorHAnsi" w:cs="Arial"/>
+                <w:color w:val="1F497D" w:themeColor="text2"/>
+                <w:sz w:val="18"/>
+                <w:szCs w:val="18"/>
+              </w:rPr>
+              <w:t xml:space="preserve"> </w:t>
+            </w:r>
+            <w:r>
+              <w:rPr>
+                <w:rFonts w:asciiTheme="minorHAnsi" w:hAnsiTheme="minorHAnsi" w:cs="Arial"/>
+                <w:color w:val="1F497D" w:themeColor="text2"/>
+                <w:sz w:val="18"/>
+                <w:szCs w:val="18"/>
+              </w:rPr>
+              <w:t xml:space="preserve">unter </w:t>
+            </w:r>
+            <w:proofErr w:type="gramStart"/>
+            <w:r>
+              <w:rPr>
+                <w:rFonts w:asciiTheme="minorHAnsi" w:hAnsiTheme="minorHAnsi" w:cs="Arial"/>
+                <w:color w:val="1F497D" w:themeColor="text2"/>
+                <w:sz w:val="18"/>
+                <w:szCs w:val="18"/>
+              </w:rPr>
+              <w:t>dieser eine weitere Schicht</w:t>
+            </w:r>
+            <w:proofErr w:type="gramEnd"/>
+            <w:r>
+              <w:rPr>
+                <w:rFonts w:asciiTheme="minorHAnsi" w:hAnsiTheme="minorHAnsi" w:cs="Arial"/>
+                <w:color w:val="1F497D" w:themeColor="text2"/>
+                <w:sz w:val="18"/>
+                <w:szCs w:val="18"/>
+              </w:rPr>
+              <w:t>, welche Schwarz ist.</w:t>
+            </w:r>
+          </w:p>
+        </w:tc>
+      </w:tr>
+      <w:tr>
+        <w:trPr>
+          <w:trHeight w:val="136"/>
+        </w:trPr>
+        <w:tc>
+          <w:tcPr>
+            <w:tcW w:w="1871" w:type="dxa"/>
+            <w:tcBorders>
+              <w:top w:val="single" w:sz="4" w:space="0" w:color="auto"/>
+              <w:left w:val="single" w:sz="4" w:space="0" w:color="auto"/>
+              <w:bottom w:val="single" w:sz="4" w:space="0" w:color="auto"/>
+              <w:right w:val="single" w:sz="4" w:space="0" w:color="auto"/>
+            </w:tcBorders>
+            <w:vAlign w:val="center"/>
+          </w:tcPr>
+          <w:p>
+            <w:pPr>
+              <w:spacing w:before="240" w:after="240"/>
+              <w:jc w:val="center"/>
+              <w:rPr>
+                <w:rFonts w:asciiTheme="minorHAnsi" w:hAnsiTheme="minorHAnsi" w:cs="Arial"/>
+                <w:b/>
+                <w:sz w:val="24"/>
+                <w:lang w:eastAsia="en-US"/>
+              </w:rPr>
+            </w:pPr>
+            <w:r>
+              <w:rPr>
+                <w:rFonts w:asciiTheme="minorHAnsi" w:hAnsiTheme="minorHAnsi" w:cs="Arial"/>
+                <w:b/>
+                <w:sz w:val="24"/>
+                <w:lang w:eastAsia="en-US"/>
+              </w:rPr>
+              <w:t>Silber</w:t>
+            </w:r>
+          </w:p>
+        </w:tc>
+        <w:tc>
+          <w:tcPr>
+            <w:tcW w:w="1871" w:type="dxa"/>
+            <w:tcBorders>
+              <w:top w:val="single" w:sz="4" w:space="0" w:color="auto"/>
+              <w:left w:val="single" w:sz="4" w:space="0" w:color="auto"/>
+              <w:bottom w:val="single" w:sz="4" w:space="0" w:color="auto"/>
+              <w:right w:val="single" w:sz="4" w:space="0" w:color="auto"/>
+            </w:tcBorders>
+            <w:vAlign w:val="center"/>
+          </w:tcPr>
+          <w:p>
+            <w:pPr>
+              <w:spacing w:before="120" w:after="120"/>
+              <w:jc w:val="center"/>
+              <w:rPr>
+                <w:rFonts w:asciiTheme="minorHAnsi" w:hAnsiTheme="minorHAnsi" w:cs="Arial"/>
+                <w:sz w:val="18"/>
+                <w:szCs w:val="18"/>
+              </w:rPr>
+            </w:pPr>
+            <w:r>
+              <w:rPr>
+                <w:rFonts w:asciiTheme="minorHAnsi" w:hAnsiTheme="minorHAnsi" w:cs="Arial"/>
+                <w:b/>
+                <w:sz w:val="16"/>
+              </w:rPr>
+              <w:t>––––––</w:t>
+            </w:r>
+          </w:p>
+        </w:tc>
+        <w:tc>
+          <w:tcPr>
+            <w:tcW w:w="1871" w:type="dxa"/>
+            <w:tcBorders>
+              <w:top w:val="single" w:sz="4" w:space="0" w:color="auto"/>
+              <w:left w:val="single" w:sz="4" w:space="0" w:color="auto"/>
+              <w:bottom w:val="single" w:sz="4" w:space="0" w:color="auto"/>
+              <w:right w:val="single" w:sz="4" w:space="0" w:color="auto"/>
+            </w:tcBorders>
+            <w:vAlign w:val="center"/>
+          </w:tcPr>
+          <w:p>
+            <w:pPr>
+              <w:spacing w:before="120" w:after="120"/>
+              <w:jc w:val="center"/>
+              <w:rPr>
+                <w:rFonts w:asciiTheme="minorHAnsi" w:hAnsiTheme="minorHAnsi" w:cs="Arial"/>
+                <w:sz w:val="18"/>
+                <w:szCs w:val="18"/>
+                <w:lang w:eastAsia="en-US"/>
+              </w:rPr>
+            </w:pPr>
+            <w:r>
+              <w:rPr>
+                <w:rFonts w:asciiTheme="minorHAnsi" w:hAnsiTheme="minorHAnsi" w:cs="Arial"/>
+                <w:b/>
+                <w:sz w:val="16"/>
+              </w:rPr>
+              <w:t>––––––</w:t>
+            </w:r>
+          </w:p>
+        </w:tc>
+        <w:tc>
+          <w:tcPr>
+            <w:tcW w:w="1871" w:type="dxa"/>
+            <w:tcBorders>
+              <w:top w:val="single" w:sz="4" w:space="0" w:color="auto"/>
+              <w:left w:val="single" w:sz="4" w:space="0" w:color="auto"/>
+              <w:bottom w:val="single" w:sz="4" w:space="0" w:color="auto"/>
+              <w:right w:val="single" w:sz="4" w:space="0" w:color="auto"/>
+            </w:tcBorders>
+            <w:vAlign w:val="center"/>
+          </w:tcPr>
+          <w:p>
+            <w:pPr>
+              <w:spacing w:before="120" w:after="120"/>
+              <w:jc w:val="center"/>
+              <w:rPr>
+                <w:rFonts w:asciiTheme="minorHAnsi" w:hAnsiTheme="minorHAnsi" w:cs="Arial"/>
+                <w:sz w:val="18"/>
+                <w:szCs w:val="18"/>
+              </w:rPr>
+            </w:pPr>
+            <w:r>
+              <w:rPr>
+                <w:rFonts w:asciiTheme="minorHAnsi" w:hAnsiTheme="minorHAnsi" w:cs="Arial"/>
+                <w:b/>
+                <w:sz w:val="16"/>
+              </w:rPr>
+              <w:t>––––––</w:t>
+            </w:r>
+          </w:p>
+        </w:tc>
+        <w:tc>
+          <w:tcPr>
+            <w:tcW w:w="1871" w:type="dxa"/>
+            <w:tcBorders>
+              <w:top w:val="single" w:sz="4" w:space="0" w:color="auto"/>
+              <w:left w:val="single" w:sz="4" w:space="0" w:color="auto"/>
+              <w:bottom w:val="single" w:sz="4" w:space="0" w:color="auto"/>
+              <w:right w:val="single" w:sz="4" w:space="0" w:color="auto"/>
+            </w:tcBorders>
+            <w:vAlign w:val="center"/>
+          </w:tcPr>
+          <w:p>
+            <w:pPr>
+              <w:spacing w:before="120" w:after="120"/>
+              <w:jc w:val="center"/>
+              <w:rPr>
+                <w:rFonts w:asciiTheme="minorHAnsi" w:hAnsiTheme="minorHAnsi" w:cs="Arial"/>
+                <w:sz w:val="18"/>
+                <w:szCs w:val="18"/>
+              </w:rPr>
+            </w:pPr>
+            <w:r>
+              <w:rPr>
+                <w:rFonts w:asciiTheme="minorHAnsi" w:hAnsiTheme="minorHAnsi" w:cs="Arial"/>
+                <w:color w:val="1F497D" w:themeColor="text2"/>
+                <w:sz w:val="18"/>
+                <w:szCs w:val="18"/>
+              </w:rPr>
+              <w:t>Es bildete sich eine weisse Schicht. Wenn man diese entfernte, sah man, dass der Nagel viel heller als vor der Reaktion war.</w:t>
+            </w:r>
+          </w:p>
+        </w:tc>
+      </w:tr>
+    </w:tbl>
+    <w:p>
+      <w:pPr>
+        <w:rPr>
+          <w:rFonts w:asciiTheme="minorHAnsi" w:hAnsiTheme="minorHAnsi" w:cs="Arial"/>
+          <w:color w:val="FF0000"/>
+        </w:rPr>
+      </w:pPr>
+      <w:r>
+        <w:rPr>
+          <w:rFonts w:asciiTheme="minorHAnsi" w:hAnsiTheme="minorHAnsi" w:cs="Arial"/>
+          <w:color w:val="FF0000"/>
+        </w:rPr>
+        <w:br/>
+      </w:r>
+      <w:r>
+        <w:rPr>
+          <w:rFonts w:asciiTheme="minorHAnsi" w:hAnsiTheme="minorHAnsi" w:cs="Arial"/>
+          <w:color w:val="FF0000"/>
+        </w:rPr>
+        <w:t xml:space="preserve">Muss ich noch etwas überarbeiten, wenn ich die Rückseite des Datenblatts noch bekomme. </w:t>
+      </w:r>
+      <w:r>
+        <w:rPr>
+          <w:rFonts w:asciiTheme="minorHAnsi" w:hAnsiTheme="minorHAnsi" w:cs="Arial"/>
+          <w:color w:val="FF0000"/>
+        </w:rPr>
+        <w:br w:type="page"/>
+      </w:r>
+    </w:p>
+    <w:p>
+      <w:pPr>
         <w:ind w:left="567" w:hanging="567"/>
         <w:rPr>
           <w:rFonts w:asciiTheme="minorHAnsi" w:hAnsiTheme="minorHAnsi" w:cs="Arial"/>
@@ -2441,7 +3987,7 @@
           <w:szCs w:val="24"/>
         </w:rPr>
       </w:pPr>
-      <w:bookmarkStart w:id="3" w:name="OLE_LINK29"/>
+      <w:bookmarkStart w:id="4" w:name="OLE_LINK29"/>
       <w:r>
         <w:rPr>
           <w:rFonts w:asciiTheme="minorHAnsi" w:hAnsiTheme="minorHAnsi" w:cs="Arial"/>
@@ -2565,16 +4111,31 @@
     </w:p>
     <w:p>
       <w:pPr>
-        <w:rPr>
-          <w:rFonts w:asciiTheme="minorHAnsi" w:hAnsiTheme="minorHAnsi" w:cs="Arial"/>
-          <w:b/>
-        </w:rPr>
-      </w:pPr>
+        <w:pStyle w:val="LFBText1"/>
+        <w:jc w:val="left"/>
+        <w:rPr>
+          <w:rFonts w:asciiTheme="minorHAnsi" w:hAnsiTheme="minorHAnsi" w:cs="Arial"/>
+        </w:rPr>
+      </w:pPr>
+      <w:r>
+        <w:rPr>
+          <w:rFonts w:asciiTheme="minorHAnsi" w:hAnsiTheme="minorHAnsi" w:cs="Arial"/>
+        </w:rPr>
+        <w:t>Tabelle einfügen. (edlere Metalle, unedlere Metalle) Mit dieser die Regeln erklären.</w:t>
+      </w:r>
     </w:p>
     <w:p>
       <w:pPr>
         <w:rPr>
           <w:rFonts w:asciiTheme="minorHAnsi" w:hAnsiTheme="minorHAnsi" w:cs="Arial"/>
+          <w:b/>
+        </w:rPr>
+      </w:pPr>
+    </w:p>
+    <w:p>
+      <w:pPr>
+        <w:rPr>
+          <w:rFonts w:asciiTheme="minorHAnsi" w:hAnsiTheme="minorHAnsi" w:cs="Arial"/>
           <w:color w:val="FF0000"/>
         </w:rPr>
       </w:pPr>
@@ -2586,7 +4147,7 @@
         <w:t>Wir haben festgestellt, dass bei Zinksulfat nie eine Reaktion entsteht.</w:t>
       </w:r>
     </w:p>
-    <w:bookmarkEnd w:id="3"/>
+    <w:bookmarkEnd w:id="4"/>
     <w:p>
       <w:pPr>
         <w:ind w:left="567" w:hanging="567"/>
@@ -2737,28 +4298,39 @@
         <w:rPr>
           <w:rFonts w:asciiTheme="minorHAnsi" w:hAnsiTheme="minorHAnsi"/>
           <w:i/>
+          <w:highlight w:val="yellow"/>
         </w:rPr>
       </w:pPr>
     </w:p>
     <w:p>
       <w:pPr>
         <w:rPr>
-          <w:rFonts w:asciiTheme="minorHAnsi" w:hAnsiTheme="minorHAnsi" w:cs="Arial"/>
-          <w:i/>
-        </w:rPr>
-      </w:pPr>
-      <w:r>
-        <w:rPr>
           <w:rFonts w:asciiTheme="minorHAnsi" w:hAnsiTheme="minorHAnsi"/>
           <w:i/>
-        </w:rPr>
-        <w:t xml:space="preserve">Zeit / </w:t>
+          <w:highlight w:val="yellow"/>
+        </w:rPr>
+      </w:pPr>
+      <w:r>
+        <w:rPr>
+          <w:rFonts w:asciiTheme="minorHAnsi" w:hAnsiTheme="minorHAnsi"/>
+          <w:i/>
+          <w:highlight w:val="yellow"/>
+        </w:rPr>
+        <w:t>Verunreinigungen der Lösungen</w:t>
+      </w:r>
+      <w:r>
+        <w:rPr>
+          <w:rFonts w:asciiTheme="minorHAnsi" w:hAnsiTheme="minorHAnsi"/>
+          <w:i/>
+        </w:rPr>
+        <w:t>/</w:t>
       </w:r>
     </w:p>
     <w:p>
       <w:pPr>
         <w:rPr>
-          <w:rFonts w:asciiTheme="minorHAnsi" w:hAnsiTheme="minorHAnsi" w:cs="Arial"/>
+          <w:rFonts w:asciiTheme="minorHAnsi" w:hAnsiTheme="minorHAnsi"/>
+          <w:i/>
         </w:rPr>
       </w:pPr>
     </w:p>
@@ -2774,7 +4346,7 @@
           <w:rFonts w:asciiTheme="minorHAnsi" w:hAnsiTheme="minorHAnsi" w:cs="Arial"/>
           <w:color w:val="FF0000"/>
         </w:rPr>
-        <w:t xml:space="preserve">Bereits als wir unsere Resultate </w:t>
+        <w:t xml:space="preserve">Wir benutzten die gleiche Lösung bei mehreren Versuchen. Dies führte zu </w:t>
       </w:r>
       <w:proofErr w:type="spellStart"/>
       <w:r>
@@ -2782,23 +4354,9 @@
           <w:rFonts w:asciiTheme="minorHAnsi" w:hAnsiTheme="minorHAnsi" w:cs="Arial"/>
           <w:color w:val="FF0000"/>
         </w:rPr>
-        <w:t>vergleichten</w:t>
+        <w:t>apsodmasokd</w:t>
       </w:r>
       <w:proofErr w:type="spellEnd"/>
-      <w:r>
-        <w:rPr>
-          <w:rFonts w:asciiTheme="minorHAnsi" w:hAnsiTheme="minorHAnsi" w:cs="Arial"/>
-          <w:color w:val="FF0000"/>
-        </w:rPr>
-        <w:t>, mussten wir feststellen, dass es</w:t>
-      </w:r>
-      <w:r>
-        <w:rPr>
-          <w:rFonts w:asciiTheme="minorHAnsi" w:hAnsiTheme="minorHAnsi" w:cs="Arial"/>
-          <w:color w:val="FF0000"/>
-        </w:rPr>
-        <w:t xml:space="preserve"> Fehler bei beiden Gruppen geben muss.</w:t>
-      </w:r>
     </w:p>
     <w:p>
       <w:pPr>
@@ -2820,307 +4378,1047 @@
           <w:rFonts w:asciiTheme="minorHAnsi" w:hAnsiTheme="minorHAnsi" w:cs="Arial"/>
           <w:color w:val="FF0000"/>
         </w:rPr>
-        <w:t>Ein Grund dafür ist sicher die Zeit</w:t>
+        <w:t xml:space="preserve">Die Lösungen wurden nur ausgetauscht, wenn es zu einer Reaktion kam, jedoch wurden die Behälter nicht perfekt ausgewaschen und somit blieben noch kleine Reste des vorherigen Metalls übrig. Durch das </w:t>
       </w:r>
       <w:r>
         <w:rPr>
           <w:rFonts w:asciiTheme="minorHAnsi" w:hAnsiTheme="minorHAnsi" w:cs="Arial"/>
           <w:color w:val="FF0000"/>
         </w:rPr>
-        <w:t>,</w:t>
+        <w:t>wurde</w:t>
       </w:r>
       <w:r>
         <w:rPr>
           <w:rFonts w:asciiTheme="minorHAnsi" w:hAnsiTheme="minorHAnsi" w:cs="Arial"/>
           <w:color w:val="FF0000"/>
         </w:rPr>
+        <w:t xml:space="preserve"> der nachfolgende Versuch </w:t>
+      </w:r>
+      <w:r>
+        <w:rPr>
+          <w:rFonts w:asciiTheme="minorHAnsi" w:hAnsiTheme="minorHAnsi" w:cs="Arial"/>
+          <w:color w:val="FF0000"/>
+        </w:rPr>
+        <w:t xml:space="preserve">vielleicht </w:t>
+      </w:r>
+      <w:r>
+        <w:rPr>
+          <w:rFonts w:asciiTheme="minorHAnsi" w:hAnsiTheme="minorHAnsi" w:cs="Arial"/>
+          <w:color w:val="FF0000"/>
+        </w:rPr>
+        <w:t>manipuliert.</w:t>
+      </w:r>
+      <w:r>
+        <w:rPr>
+          <w:rFonts w:asciiTheme="minorHAnsi" w:hAnsiTheme="minorHAnsi" w:cs="Arial"/>
+          <w:color w:val="FF0000"/>
+        </w:rPr>
         <w:t xml:space="preserve"> </w:t>
       </w:r>
       <w:r>
         <w:rPr>
           <w:rFonts w:asciiTheme="minorHAnsi" w:hAnsiTheme="minorHAnsi" w:cs="Arial"/>
           <w:color w:val="FF0000"/>
-        </w:rPr>
-        <w:t>w</w:t>
-      </w:r>
+          <w:highlight w:val="yellow"/>
+        </w:rPr>
+        <w:t xml:space="preserve">Es könnte sein, dass die Fehler bei beiden Gruppen durch das nicht </w:t>
+      </w:r>
+      <w:proofErr w:type="spellStart"/>
       <w:r>
         <w:rPr>
           <w:rFonts w:asciiTheme="minorHAnsi" w:hAnsiTheme="minorHAnsi" w:cs="Arial"/>
           <w:color w:val="FF0000"/>
-        </w:rPr>
-        <w:t>ie lang</w:t>
-      </w:r>
+          <w:highlight w:val="yellow"/>
+        </w:rPr>
+        <w:t>astaschen</w:t>
+      </w:r>
+      <w:proofErr w:type="spellEnd"/>
       <w:r>
         <w:rPr>
           <w:rFonts w:asciiTheme="minorHAnsi" w:hAnsiTheme="minorHAnsi" w:cs="Arial"/>
           <w:color w:val="FF0000"/>
-        </w:rPr>
-        <w:t>e</w:t>
-      </w:r>
+          <w:highlight w:val="yellow"/>
+        </w:rPr>
+        <w:t xml:space="preserve"> der Lösungen entstand, da die </w:t>
+      </w:r>
+      <w:proofErr w:type="spellStart"/>
       <w:r>
         <w:rPr>
           <w:rFonts w:asciiTheme="minorHAnsi" w:hAnsiTheme="minorHAnsi" w:cs="Arial"/>
           <w:color w:val="FF0000"/>
-        </w:rPr>
-        <w:t xml:space="preserve"> wir ein</w:t>
-      </w:r>
+          <w:highlight w:val="yellow"/>
+        </w:rPr>
+        <w:t>Lösng</w:t>
+      </w:r>
+      <w:proofErr w:type="spellEnd"/>
       <w:r>
         <w:rPr>
           <w:rFonts w:asciiTheme="minorHAnsi" w:hAnsiTheme="minorHAnsi" w:cs="Arial"/>
           <w:color w:val="FF0000"/>
-        </w:rPr>
-        <w:t xml:space="preserve"> Metall einer</w:t>
+          <w:highlight w:val="yellow"/>
+        </w:rPr>
+        <w:t xml:space="preserve"> verbracht «war» und somit schon zu viele e</w:t>
       </w:r>
       <w:r>
         <w:rPr>
           <w:rFonts w:asciiTheme="minorHAnsi" w:hAnsiTheme="minorHAnsi" w:cs="Arial"/>
           <w:color w:val="FF0000"/>
-        </w:rPr>
-        <w:t xml:space="preserve"> Flüssigkeit ausgesetzt haben</w:t>
+          <w:highlight w:val="yellow"/>
+          <w:vertAlign w:val="superscript"/>
+        </w:rPr>
+        <w:t>-</w:t>
       </w:r>
       <w:r>
         <w:rPr>
           <w:rFonts w:asciiTheme="minorHAnsi" w:hAnsiTheme="minorHAnsi" w:cs="Arial"/>
           <w:color w:val="FF0000"/>
-        </w:rPr>
-        <w:t>.</w:t>
-      </w:r>
+          <w:highlight w:val="yellow"/>
+        </w:rPr>
+        <w:t xml:space="preserve"> / Ionen </w:t>
+      </w:r>
+      <w:proofErr w:type="spellStart"/>
       <w:r>
         <w:rPr>
           <w:rFonts w:asciiTheme="minorHAnsi" w:hAnsiTheme="minorHAnsi" w:cs="Arial"/>
           <w:color w:val="FF0000"/>
-        </w:rPr>
-        <w:t xml:space="preserve"> </w:t>
+          <w:highlight w:val="yellow"/>
+        </w:rPr>
+        <w:t>abgegen</w:t>
+      </w:r>
+      <w:proofErr w:type="spellEnd"/>
+      <w:r>
+        <w:rPr>
+          <w:rFonts w:asciiTheme="minorHAnsi" w:hAnsiTheme="minorHAnsi" w:cs="Arial"/>
+          <w:color w:val="FF0000"/>
+          <w:highlight w:val="yellow"/>
+        </w:rPr>
+        <w:t xml:space="preserve"> hatte.</w:t>
       </w:r>
     </w:p>
     <w:p>
       <w:pPr>
         <w:rPr>
-          <w:rFonts w:asciiTheme="minorHAnsi" w:hAnsiTheme="minorHAnsi" w:cs="Arial"/>
-          <w:color w:val="FF0000"/>
+          <w:rFonts w:asciiTheme="minorHAnsi" w:hAnsiTheme="minorHAnsi"/>
+          <w:i/>
         </w:rPr>
       </w:pPr>
     </w:p>
     <w:p>
       <w:pPr>
         <w:rPr>
-          <w:rFonts w:asciiTheme="minorHAnsi" w:hAnsiTheme="minorHAnsi" w:cs="Arial"/>
+          <w:rFonts w:asciiTheme="minorHAnsi" w:hAnsiTheme="minorHAnsi"/>
+          <w:i/>
+        </w:rPr>
+      </w:pPr>
+      <w:r>
+        <w:rPr>
+          <w:rFonts w:asciiTheme="minorHAnsi" w:hAnsiTheme="minorHAnsi"/>
+          <w:i/>
+          <w:highlight w:val="yellow"/>
+        </w:rPr>
+        <w:t>Reinheit</w:t>
+      </w:r>
+      <w:r>
+        <w:rPr>
+          <w:rFonts w:asciiTheme="minorHAnsi" w:hAnsiTheme="minorHAnsi"/>
+          <w:i/>
+        </w:rPr>
+        <w:t xml:space="preserve">/ </w:t>
+      </w:r>
+    </w:p>
+    <w:p>
+      <w:pPr>
+        <w:rPr>
+          <w:rFonts w:asciiTheme="minorHAnsi" w:hAnsiTheme="minorHAnsi"/>
+          <w:i/>
+        </w:rPr>
+      </w:pPr>
+    </w:p>
+    <w:p>
+      <w:pPr>
+        <w:rPr>
+          <w:rFonts w:asciiTheme="minorHAnsi" w:hAnsiTheme="minorHAnsi"/>
+          <w:i/>
           <w:color w:val="FF0000"/>
         </w:rPr>
       </w:pPr>
       <w:r>
         <w:rPr>
-          <w:rFonts w:asciiTheme="minorHAnsi" w:hAnsiTheme="minorHAnsi" w:cs="Arial"/>
-          <w:color w:val="FF0000"/>
-        </w:rPr>
-        <w:t>Da wir kei</w:t>
-      </w:r>
-      <w:r>
-        <w:rPr>
-          <w:rFonts w:asciiTheme="minorHAnsi" w:hAnsiTheme="minorHAnsi" w:cs="Arial"/>
-          <w:color w:val="FF0000"/>
-        </w:rPr>
-        <w:t>n</w:t>
-      </w:r>
-      <w:r>
-        <w:rPr>
-          <w:rFonts w:asciiTheme="minorHAnsi" w:hAnsiTheme="minorHAnsi" w:cs="Arial"/>
-          <w:color w:val="FF0000"/>
-        </w:rPr>
-        <w:t xml:space="preserve">e Stoppuhr benutzen und </w:t>
-      </w:r>
-      <w:r>
-        <w:rPr>
-          <w:rFonts w:asciiTheme="minorHAnsi" w:hAnsiTheme="minorHAnsi" w:cs="Arial"/>
-          <w:color w:val="FF0000"/>
-        </w:rPr>
-        <w:t xml:space="preserve">die Zeit </w:t>
-      </w:r>
-      <w:r>
-        <w:rPr>
-          <w:rFonts w:asciiTheme="minorHAnsi" w:hAnsiTheme="minorHAnsi" w:cs="Arial"/>
-          <w:color w:val="FF0000"/>
-        </w:rPr>
-        <w:t xml:space="preserve">nach </w:t>
-      </w:r>
-      <w:r>
-        <w:rPr>
-          <w:rFonts w:asciiTheme="minorHAnsi" w:hAnsiTheme="minorHAnsi" w:cs="Arial"/>
-          <w:color w:val="FF0000"/>
-        </w:rPr>
-        <w:t>Bauchg</w:t>
-      </w:r>
-      <w:r>
-        <w:rPr>
-          <w:rFonts w:asciiTheme="minorHAnsi" w:hAnsiTheme="minorHAnsi" w:cs="Arial"/>
-          <w:color w:val="FF0000"/>
-        </w:rPr>
-        <w:t>efühl</w:t>
-      </w:r>
-      <w:r>
-        <w:rPr>
-          <w:rFonts w:asciiTheme="minorHAnsi" w:hAnsiTheme="minorHAnsi" w:cs="Arial"/>
-          <w:color w:val="FF0000"/>
-        </w:rPr>
-        <w:t xml:space="preserve"> </w:t>
-      </w:r>
-      <w:proofErr w:type="gramStart"/>
-      <w:r>
-        <w:rPr>
-          <w:rFonts w:asciiTheme="minorHAnsi" w:hAnsiTheme="minorHAnsi" w:cs="Arial"/>
-          <w:color w:val="FF0000"/>
-        </w:rPr>
-        <w:t xml:space="preserve">einschätzten </w:t>
-      </w:r>
-      <w:r>
-        <w:rPr>
-          <w:rFonts w:asciiTheme="minorHAnsi" w:hAnsiTheme="minorHAnsi" w:cs="Arial"/>
-          <w:color w:val="FF0000"/>
-        </w:rPr>
-        <w:t>,</w:t>
-      </w:r>
-      <w:proofErr w:type="gramEnd"/>
-      <w:r>
-        <w:rPr>
-          <w:rFonts w:asciiTheme="minorHAnsi" w:hAnsiTheme="minorHAnsi" w:cs="Arial"/>
-          <w:color w:val="FF0000"/>
-        </w:rPr>
-        <w:t xml:space="preserve"> </w:t>
-      </w:r>
-      <w:r>
-        <w:rPr>
-          <w:rFonts w:asciiTheme="minorHAnsi" w:hAnsiTheme="minorHAnsi" w:cs="Arial"/>
-          <w:color w:val="FF0000"/>
-        </w:rPr>
-        <w:t>waren die meisten</w:t>
-      </w:r>
-      <w:r>
-        <w:rPr>
-          <w:rFonts w:asciiTheme="minorHAnsi" w:hAnsiTheme="minorHAnsi" w:cs="Arial"/>
-          <w:color w:val="FF0000"/>
-        </w:rPr>
-        <w:t xml:space="preserve"> </w:t>
-      </w:r>
-      <w:r>
-        <w:rPr>
-          <w:rFonts w:asciiTheme="minorHAnsi" w:hAnsiTheme="minorHAnsi" w:cs="Arial"/>
-          <w:color w:val="FF0000"/>
-        </w:rPr>
-        <w:t>Teile unterschiedlich lang in den Flüssigkeiten</w:t>
-      </w:r>
-      <w:r>
-        <w:rPr>
-          <w:rFonts w:asciiTheme="minorHAnsi" w:hAnsiTheme="minorHAnsi" w:cs="Arial"/>
-          <w:color w:val="FF0000"/>
-        </w:rPr>
-        <w:t>. Nicht jede</w:t>
-      </w:r>
-      <w:r>
-        <w:rPr>
-          <w:rFonts w:asciiTheme="minorHAnsi" w:hAnsiTheme="minorHAnsi" w:cs="Arial"/>
-          <w:color w:val="FF0000"/>
-        </w:rPr>
-        <w:t xml:space="preserve"> Kombination von Flüssigkeit und Metall reagiert</w:t>
-      </w:r>
-      <w:r>
-        <w:rPr>
-          <w:rFonts w:asciiTheme="minorHAnsi" w:hAnsiTheme="minorHAnsi" w:cs="Arial"/>
-          <w:color w:val="FF0000"/>
-        </w:rPr>
-        <w:t>e</w:t>
-      </w:r>
-      <w:r>
-        <w:rPr>
-          <w:rFonts w:asciiTheme="minorHAnsi" w:hAnsiTheme="minorHAnsi" w:cs="Arial"/>
-          <w:color w:val="FF0000"/>
-        </w:rPr>
-        <w:t xml:space="preserve"> gleich schnell, wenn sie überhaupt reagier</w:t>
-      </w:r>
-      <w:r>
-        <w:rPr>
-          <w:rFonts w:asciiTheme="minorHAnsi" w:hAnsiTheme="minorHAnsi" w:cs="Arial"/>
-          <w:color w:val="FF0000"/>
-        </w:rPr>
-        <w:t>t</w:t>
-      </w:r>
-      <w:r>
-        <w:rPr>
-          <w:rFonts w:asciiTheme="minorHAnsi" w:hAnsiTheme="minorHAnsi" w:cs="Arial"/>
-          <w:color w:val="FF0000"/>
-        </w:rPr>
-        <w:t>en</w:t>
-      </w:r>
-      <w:r>
-        <w:rPr>
-          <w:rFonts w:asciiTheme="minorHAnsi" w:hAnsiTheme="minorHAnsi" w:cs="Arial"/>
-          <w:color w:val="FF0000"/>
-        </w:rPr>
-        <w:t>.</w:t>
-      </w:r>
-      <w:r>
-        <w:rPr>
-          <w:rFonts w:asciiTheme="minorHAnsi" w:hAnsiTheme="minorHAnsi" w:cs="Arial"/>
-          <w:color w:val="FF0000"/>
-        </w:rPr>
-        <w:t xml:space="preserve"> </w:t>
-      </w:r>
-      <w:proofErr w:type="gramStart"/>
-      <w:r>
-        <w:rPr>
-          <w:rFonts w:asciiTheme="minorHAnsi" w:hAnsiTheme="minorHAnsi" w:cs="Arial"/>
-          <w:color w:val="FF0000"/>
-        </w:rPr>
-        <w:t xml:space="preserve">Folglich </w:t>
-      </w:r>
-      <w:r>
-        <w:rPr>
-          <w:rFonts w:asciiTheme="minorHAnsi" w:hAnsiTheme="minorHAnsi" w:cs="Arial"/>
-          <w:color w:val="FF0000"/>
-        </w:rPr>
-        <w:t xml:space="preserve"> verpasst</w:t>
-      </w:r>
-      <w:r>
-        <w:rPr>
-          <w:rFonts w:asciiTheme="minorHAnsi" w:hAnsiTheme="minorHAnsi" w:cs="Arial"/>
-          <w:color w:val="FF0000"/>
-        </w:rPr>
-        <w:t>en</w:t>
-      </w:r>
-      <w:proofErr w:type="gramEnd"/>
-      <w:r>
-        <w:rPr>
-          <w:rFonts w:asciiTheme="minorHAnsi" w:hAnsiTheme="minorHAnsi" w:cs="Arial"/>
-          <w:color w:val="FF0000"/>
-        </w:rPr>
-        <w:t xml:space="preserve"> wir einige Prozesse</w:t>
-      </w:r>
-      <w:bookmarkStart w:id="4" w:name="_GoBack"/>
-      <w:bookmarkEnd w:id="4"/>
-      <w:r>
-        <w:rPr>
-          <w:rFonts w:asciiTheme="minorHAnsi" w:hAnsiTheme="minorHAnsi" w:cs="Arial"/>
-          <w:color w:val="FF0000"/>
-        </w:rPr>
-        <w:t xml:space="preserve">, da wir zu ungeduldig waren und das Metall zu schnell aus der Flüssigkeit herausgenommen haben.  </w:t>
-      </w:r>
-      <w:r>
-        <w:rPr>
-          <w:rFonts w:asciiTheme="minorHAnsi" w:hAnsiTheme="minorHAnsi" w:cs="Arial"/>
+          <w:rFonts w:asciiTheme="minorHAnsi" w:hAnsiTheme="minorHAnsi"/>
+          <w:i/>
           <w:color w:val="FF0000"/>
           <w:highlight w:val="yellow"/>
         </w:rPr>
-        <w:t xml:space="preserve">Beispiel mit dem </w:t>
-      </w:r>
-      <w:proofErr w:type="gramStart"/>
-      <w:r>
-        <w:rPr>
-          <w:rFonts w:asciiTheme="minorHAnsi" w:hAnsiTheme="minorHAnsi" w:cs="Arial"/>
+        <w:t xml:space="preserve">Je Reiner das Metall ist, desto </w:t>
+      </w:r>
+      <w:proofErr w:type="spellStart"/>
+      <w:r>
+        <w:rPr>
+          <w:rFonts w:asciiTheme="minorHAnsi" w:hAnsiTheme="minorHAnsi"/>
+          <w:i/>
           <w:color w:val="FF0000"/>
           <w:highlight w:val="yellow"/>
         </w:rPr>
-        <w:t>Zinkauflösen</w:t>
-      </w:r>
-      <w:proofErr w:type="gramEnd"/>
+        <w:t>genaer</w:t>
+      </w:r>
+      <w:proofErr w:type="spellEnd"/>
+      <w:r>
+        <w:rPr>
+          <w:rFonts w:asciiTheme="minorHAnsi" w:hAnsiTheme="minorHAnsi"/>
+          <w:i/>
+          <w:color w:val="FF0000"/>
+          <w:highlight w:val="yellow"/>
+        </w:rPr>
+        <w:t xml:space="preserve"> kann man bestimmen was mit wem reagiert hat. Eigentlich sollte das Silber nicht mit dem </w:t>
+      </w:r>
+      <w:proofErr w:type="spellStart"/>
+      <w:r>
+        <w:rPr>
+          <w:rFonts w:asciiTheme="minorHAnsi" w:hAnsiTheme="minorHAnsi"/>
+          <w:i/>
+          <w:color w:val="FF0000"/>
+          <w:highlight w:val="yellow"/>
+        </w:rPr>
+        <w:t>Silberslfat</w:t>
+      </w:r>
+      <w:proofErr w:type="spellEnd"/>
+      <w:r>
+        <w:rPr>
+          <w:rFonts w:asciiTheme="minorHAnsi" w:hAnsiTheme="minorHAnsi"/>
+          <w:i/>
+          <w:color w:val="FF0000"/>
+          <w:highlight w:val="yellow"/>
+        </w:rPr>
+        <w:t xml:space="preserve"> reagieren. Somit war der silberne Gegenstand nur mit </w:t>
+      </w:r>
+      <w:proofErr w:type="spellStart"/>
+      <w:r>
+        <w:rPr>
+          <w:rFonts w:asciiTheme="minorHAnsi" w:hAnsiTheme="minorHAnsi"/>
+          <w:i/>
+          <w:color w:val="FF0000"/>
+          <w:highlight w:val="yellow"/>
+        </w:rPr>
+        <w:t>silber</w:t>
+      </w:r>
+      <w:proofErr w:type="spellEnd"/>
+      <w:r>
+        <w:rPr>
+          <w:rFonts w:asciiTheme="minorHAnsi" w:hAnsiTheme="minorHAnsi"/>
+          <w:i/>
+          <w:color w:val="FF0000"/>
+          <w:highlight w:val="yellow"/>
+        </w:rPr>
+        <w:t xml:space="preserve"> </w:t>
+      </w:r>
+      <w:proofErr w:type="spellStart"/>
+      <w:r>
+        <w:rPr>
+          <w:rFonts w:asciiTheme="minorHAnsi" w:hAnsiTheme="minorHAnsi"/>
+          <w:i/>
+          <w:color w:val="FF0000"/>
+          <w:highlight w:val="yellow"/>
+        </w:rPr>
+        <w:t>umhült</w:t>
+      </w:r>
+      <w:proofErr w:type="spellEnd"/>
+      <w:r>
+        <w:rPr>
+          <w:rFonts w:asciiTheme="minorHAnsi" w:hAnsiTheme="minorHAnsi"/>
+          <w:i/>
+          <w:color w:val="FF0000"/>
+          <w:highlight w:val="yellow"/>
+        </w:rPr>
+        <w:t xml:space="preserve"> oder bestand nur zu einem kleinen Teil </w:t>
+      </w:r>
+      <w:proofErr w:type="spellStart"/>
+      <w:r>
+        <w:rPr>
+          <w:rFonts w:asciiTheme="minorHAnsi" w:hAnsiTheme="minorHAnsi"/>
+          <w:i/>
+          <w:color w:val="FF0000"/>
+          <w:highlight w:val="yellow"/>
+        </w:rPr>
+        <w:t>as</w:t>
+      </w:r>
+      <w:proofErr w:type="spellEnd"/>
+      <w:r>
+        <w:rPr>
+          <w:rFonts w:asciiTheme="minorHAnsi" w:hAnsiTheme="minorHAnsi"/>
+          <w:i/>
+          <w:color w:val="FF0000"/>
+          <w:highlight w:val="yellow"/>
+        </w:rPr>
+        <w:t xml:space="preserve"> </w:t>
+      </w:r>
+      <w:proofErr w:type="spellStart"/>
+      <w:r>
+        <w:rPr>
+          <w:rFonts w:asciiTheme="minorHAnsi" w:hAnsiTheme="minorHAnsi"/>
+          <w:i/>
+          <w:color w:val="FF0000"/>
+          <w:highlight w:val="yellow"/>
+        </w:rPr>
+        <w:t>silber</w:t>
+      </w:r>
+      <w:proofErr w:type="spellEnd"/>
+      <w:r>
+        <w:rPr>
+          <w:rFonts w:asciiTheme="minorHAnsi" w:hAnsiTheme="minorHAnsi"/>
+          <w:i/>
+          <w:color w:val="FF0000"/>
+          <w:highlight w:val="yellow"/>
+        </w:rPr>
+        <w:t>.</w:t>
+      </w:r>
+      <w:r>
+        <w:rPr>
+          <w:rFonts w:asciiTheme="minorHAnsi" w:hAnsiTheme="minorHAnsi"/>
+          <w:i/>
+          <w:color w:val="FF0000"/>
+        </w:rPr>
+        <w:t xml:space="preserve"> </w:t>
+      </w:r>
+    </w:p>
+    <w:p>
+      <w:pPr>
+        <w:rPr>
+          <w:rFonts w:asciiTheme="minorHAnsi" w:hAnsiTheme="minorHAnsi"/>
+          <w:i/>
+          <w:color w:val="FF0000"/>
+        </w:rPr>
+      </w:pPr>
+    </w:p>
+    <w:p>
+      <w:pPr>
+        <w:rPr>
+          <w:rFonts w:asciiTheme="minorHAnsi" w:hAnsiTheme="minorHAnsi"/>
+          <w:i/>
+          <w:color w:val="FF0000"/>
+        </w:rPr>
+      </w:pPr>
+      <w:r>
+        <w:rPr>
+          <w:rFonts w:asciiTheme="minorHAnsi" w:hAnsiTheme="minorHAnsi"/>
+          <w:i/>
+          <w:color w:val="FF0000"/>
+          <w:highlight w:val="yellow"/>
+        </w:rPr>
+        <w:t>Ausserdem kann man so bestimmen wie viel Zeit die Reaktion wirklich benötigt</w:t>
+      </w:r>
+      <w:r>
+        <w:rPr>
+          <w:rFonts w:asciiTheme="minorHAnsi" w:hAnsiTheme="minorHAnsi"/>
+          <w:i/>
+          <w:color w:val="FF0000"/>
+          <w:highlight w:val="yellow"/>
+        </w:rPr>
+        <w:t>. W</w:t>
+      </w:r>
+      <w:r>
+        <w:rPr>
+          <w:rFonts w:asciiTheme="minorHAnsi" w:hAnsiTheme="minorHAnsi"/>
+          <w:i/>
+          <w:color w:val="FF0000"/>
+          <w:highlight w:val="yellow"/>
+        </w:rPr>
+        <w:t xml:space="preserve">enn man </w:t>
+      </w:r>
+      <w:proofErr w:type="spellStart"/>
+      <w:r>
+        <w:rPr>
+          <w:rFonts w:asciiTheme="minorHAnsi" w:hAnsiTheme="minorHAnsi"/>
+          <w:i/>
+          <w:color w:val="FF0000"/>
+          <w:highlight w:val="yellow"/>
+        </w:rPr>
+        <w:t>zm</w:t>
+      </w:r>
+      <w:proofErr w:type="spellEnd"/>
+      <w:r>
+        <w:rPr>
+          <w:rFonts w:asciiTheme="minorHAnsi" w:hAnsiTheme="minorHAnsi"/>
+          <w:i/>
+          <w:color w:val="FF0000"/>
+          <w:highlight w:val="yellow"/>
+        </w:rPr>
+        <w:t xml:space="preserve"> Beispiel </w:t>
+      </w:r>
+      <w:r>
+        <w:rPr>
+          <w:rFonts w:asciiTheme="minorHAnsi" w:hAnsiTheme="minorHAnsi"/>
+          <w:i/>
+          <w:color w:val="FF0000"/>
+          <w:highlight w:val="yellow"/>
+        </w:rPr>
+        <w:t xml:space="preserve">einen Vergleich zwischen der Reaktion von </w:t>
+      </w:r>
+      <w:r>
+        <w:rPr>
+          <w:rFonts w:asciiTheme="minorHAnsi" w:hAnsiTheme="minorHAnsi"/>
+          <w:i/>
+          <w:color w:val="FF0000"/>
+          <w:highlight w:val="yellow"/>
+        </w:rPr>
+        <w:t>pure</w:t>
+      </w:r>
+      <w:r>
+        <w:rPr>
+          <w:rFonts w:asciiTheme="minorHAnsi" w:hAnsiTheme="minorHAnsi"/>
+          <w:i/>
+          <w:color w:val="FF0000"/>
+          <w:highlight w:val="yellow"/>
+        </w:rPr>
+        <w:t xml:space="preserve">m </w:t>
+      </w:r>
+      <w:r>
+        <w:rPr>
+          <w:rFonts w:asciiTheme="minorHAnsi" w:hAnsiTheme="minorHAnsi"/>
+          <w:i/>
+          <w:color w:val="FF0000"/>
+          <w:highlight w:val="yellow"/>
+        </w:rPr>
+        <w:t>Gold</w:t>
+      </w:r>
+      <w:r>
+        <w:rPr>
+          <w:rFonts w:asciiTheme="minorHAnsi" w:hAnsiTheme="minorHAnsi"/>
+          <w:i/>
+          <w:color w:val="FF0000"/>
+          <w:highlight w:val="yellow"/>
+        </w:rPr>
+        <w:t xml:space="preserve"> </w:t>
+      </w:r>
+      <w:r>
+        <w:rPr>
+          <w:rFonts w:asciiTheme="minorHAnsi" w:hAnsiTheme="minorHAnsi"/>
+          <w:i/>
+          <w:color w:val="FF0000"/>
+          <w:highlight w:val="yellow"/>
+        </w:rPr>
+        <w:t>24 </w:t>
+      </w:r>
+      <w:proofErr w:type="spellStart"/>
+      <w:r>
+        <w:rPr>
+          <w:rFonts w:asciiTheme="minorHAnsi" w:hAnsiTheme="minorHAnsi"/>
+          <w:i/>
+          <w:color w:val="FF0000"/>
+          <w:highlight w:val="yellow"/>
+        </w:rPr>
+        <w:t>kt</w:t>
+      </w:r>
+      <w:proofErr w:type="spellEnd"/>
+      <w:r>
+        <w:rPr>
+          <w:rFonts w:asciiTheme="minorHAnsi" w:hAnsiTheme="minorHAnsi"/>
+          <w:i/>
+          <w:color w:val="FF0000"/>
+          <w:highlight w:val="yellow"/>
+        </w:rPr>
+        <w:t xml:space="preserve"> mit </w:t>
+      </w:r>
+      <w:r>
+        <w:rPr>
+          <w:rFonts w:asciiTheme="minorHAnsi" w:hAnsiTheme="minorHAnsi"/>
+          <w:i/>
+          <w:color w:val="FF0000"/>
+          <w:highlight w:val="yellow"/>
+        </w:rPr>
+        <w:t>Zinksulfat</w:t>
+      </w:r>
+      <w:r>
+        <w:rPr>
+          <w:rFonts w:asciiTheme="minorHAnsi" w:hAnsiTheme="minorHAnsi"/>
+          <w:i/>
+          <w:color w:val="FF0000"/>
+          <w:highlight w:val="yellow"/>
+        </w:rPr>
+        <w:t xml:space="preserve"> und «unreinem» </w:t>
+      </w:r>
+      <w:r>
+        <w:rPr>
+          <w:rFonts w:asciiTheme="minorHAnsi" w:hAnsiTheme="minorHAnsi"/>
+          <w:i/>
+          <w:color w:val="FF0000"/>
+          <w:highlight w:val="yellow"/>
+        </w:rPr>
+        <w:t xml:space="preserve">Gold </w:t>
+      </w:r>
+      <w:r>
+        <w:rPr>
+          <w:rFonts w:asciiTheme="minorHAnsi" w:hAnsiTheme="minorHAnsi"/>
+          <w:i/>
+          <w:color w:val="FF0000"/>
+          <w:highlight w:val="yellow"/>
+        </w:rPr>
+        <w:t>8</w:t>
+      </w:r>
+      <w:r>
+        <w:rPr>
+          <w:rFonts w:asciiTheme="minorHAnsi" w:hAnsiTheme="minorHAnsi"/>
+          <w:i/>
+          <w:color w:val="FF0000"/>
+          <w:highlight w:val="yellow"/>
+        </w:rPr>
+        <w:t> </w:t>
+      </w:r>
+      <w:proofErr w:type="spellStart"/>
+      <w:r>
+        <w:rPr>
+          <w:rFonts w:asciiTheme="minorHAnsi" w:hAnsiTheme="minorHAnsi"/>
+          <w:i/>
+          <w:color w:val="FF0000"/>
+          <w:highlight w:val="yellow"/>
+        </w:rPr>
+        <w:t>kt</w:t>
+      </w:r>
+      <w:proofErr w:type="spellEnd"/>
+      <w:r>
+        <w:rPr>
+          <w:rFonts w:asciiTheme="minorHAnsi" w:hAnsiTheme="minorHAnsi"/>
+          <w:i/>
+          <w:color w:val="FF0000"/>
+          <w:highlight w:val="yellow"/>
+        </w:rPr>
+        <w:t xml:space="preserve"> mit Zinksulfat</w:t>
+      </w:r>
+      <w:r>
+        <w:rPr>
+          <w:rFonts w:asciiTheme="minorHAnsi" w:hAnsiTheme="minorHAnsi"/>
+          <w:i/>
+          <w:color w:val="FF0000"/>
+          <w:highlight w:val="yellow"/>
+        </w:rPr>
+        <w:t xml:space="preserve"> ziehen würde, könnte man sicher einen Unterschied in der </w:t>
+      </w:r>
+      <w:proofErr w:type="spellStart"/>
+      <w:r>
+        <w:rPr>
+          <w:rFonts w:asciiTheme="minorHAnsi" w:hAnsiTheme="minorHAnsi"/>
+          <w:i/>
+          <w:color w:val="FF0000"/>
+          <w:highlight w:val="yellow"/>
+        </w:rPr>
+        <w:t>Rea</w:t>
+      </w:r>
+      <w:r>
+        <w:rPr>
+          <w:rFonts w:asciiTheme="minorHAnsi" w:hAnsiTheme="minorHAnsi"/>
+          <w:i/>
+          <w:color w:val="FF0000"/>
+          <w:highlight w:val="yellow"/>
+        </w:rPr>
+        <w:t>gierungs</w:t>
+      </w:r>
+      <w:r>
+        <w:rPr>
+          <w:rFonts w:asciiTheme="minorHAnsi" w:hAnsiTheme="minorHAnsi"/>
+          <w:i/>
+          <w:color w:val="FF0000"/>
+          <w:highlight w:val="yellow"/>
+        </w:rPr>
+        <w:t>zeit</w:t>
+      </w:r>
+      <w:proofErr w:type="spellEnd"/>
+      <w:r>
+        <w:rPr>
+          <w:rFonts w:asciiTheme="minorHAnsi" w:hAnsiTheme="minorHAnsi"/>
+          <w:i/>
+          <w:color w:val="FF0000"/>
+          <w:highlight w:val="yellow"/>
+        </w:rPr>
+        <w:t xml:space="preserve"> </w:t>
+      </w:r>
+      <w:proofErr w:type="spellStart"/>
+      <w:r>
+        <w:rPr>
+          <w:rFonts w:asciiTheme="minorHAnsi" w:hAnsiTheme="minorHAnsi"/>
+          <w:i/>
+          <w:color w:val="FF0000"/>
+          <w:highlight w:val="yellow"/>
+        </w:rPr>
+        <w:t>feststllen</w:t>
+      </w:r>
+      <w:proofErr w:type="spellEnd"/>
+      <w:r>
+        <w:rPr>
+          <w:rFonts w:asciiTheme="minorHAnsi" w:hAnsiTheme="minorHAnsi"/>
+          <w:i/>
+          <w:color w:val="FF0000"/>
+          <w:highlight w:val="yellow"/>
+        </w:rPr>
+        <w:t>.</w:t>
+      </w:r>
+    </w:p>
+    <w:p>
+      <w:pPr>
+        <w:rPr>
+          <w:rFonts w:asciiTheme="minorHAnsi" w:hAnsiTheme="minorHAnsi"/>
+          <w:i/>
+        </w:rPr>
+      </w:pPr>
+    </w:p>
+    <w:p>
+      <w:pPr>
+        <w:rPr>
+          <w:rFonts w:asciiTheme="minorHAnsi" w:hAnsiTheme="minorHAnsi"/>
+          <w:i/>
+          <w:highlight w:val="yellow"/>
+        </w:rPr>
+      </w:pPr>
+      <w:r>
+        <w:rPr>
+          <w:rFonts w:asciiTheme="minorHAnsi" w:hAnsiTheme="minorHAnsi"/>
+          <w:i/>
+          <w:highlight w:val="yellow"/>
+        </w:rPr>
+        <w:t>Oberflächenbeschaffenheit</w:t>
+      </w:r>
+      <w:r>
+        <w:rPr>
+          <w:rFonts w:asciiTheme="minorHAnsi" w:hAnsiTheme="minorHAnsi"/>
+          <w:i/>
+          <w:highlight w:val="yellow"/>
+        </w:rPr>
+        <w:t>/</w:t>
+      </w:r>
+    </w:p>
+    <w:p>
+      <w:pPr>
+        <w:rPr>
+          <w:rFonts w:asciiTheme="minorHAnsi" w:hAnsiTheme="minorHAnsi"/>
+          <w:i/>
+          <w:highlight w:val="yellow"/>
+        </w:rPr>
+      </w:pPr>
+    </w:p>
+    <w:p>
+      <w:pPr>
+        <w:rPr>
+          <w:rFonts w:asciiTheme="minorHAnsi" w:hAnsiTheme="minorHAnsi" w:cs="Arial"/>
+          <w:color w:val="FF0000"/>
+        </w:rPr>
+      </w:pPr>
+      <w:r>
+        <w:rPr>
+          <w:rFonts w:asciiTheme="minorHAnsi" w:hAnsiTheme="minorHAnsi" w:cs="Arial"/>
+          <w:color w:val="FF0000"/>
+        </w:rPr>
+        <w:t>~</w:t>
+      </w:r>
+      <w:r>
+        <w:rPr>
+          <w:rFonts w:asciiTheme="minorHAnsi" w:hAnsiTheme="minorHAnsi" w:cs="Arial"/>
+          <w:color w:val="FF0000"/>
+        </w:rPr>
+        <w:t xml:space="preserve">Keine </w:t>
+      </w:r>
+      <w:proofErr w:type="spellStart"/>
+      <w:r>
+        <w:rPr>
+          <w:rFonts w:asciiTheme="minorHAnsi" w:hAnsiTheme="minorHAnsi" w:cs="Arial"/>
+          <w:color w:val="FF0000"/>
+        </w:rPr>
+        <w:t>Aswirkng</w:t>
+      </w:r>
+      <w:proofErr w:type="spellEnd"/>
+      <w:r>
+        <w:rPr>
+          <w:rFonts w:asciiTheme="minorHAnsi" w:hAnsiTheme="minorHAnsi" w:cs="Arial"/>
+          <w:color w:val="FF0000"/>
+        </w:rPr>
+        <w:t xml:space="preserve"> </w:t>
+      </w:r>
+      <w:proofErr w:type="spellStart"/>
+      <w:r>
+        <w:rPr>
+          <w:rFonts w:asciiTheme="minorHAnsi" w:hAnsiTheme="minorHAnsi" w:cs="Arial"/>
+          <w:color w:val="FF0000"/>
+        </w:rPr>
+        <w:t>af</w:t>
+      </w:r>
+      <w:proofErr w:type="spellEnd"/>
+      <w:r>
+        <w:rPr>
+          <w:rFonts w:asciiTheme="minorHAnsi" w:hAnsiTheme="minorHAnsi" w:cs="Arial"/>
+          <w:color w:val="FF0000"/>
+        </w:rPr>
+        <w:t xml:space="preserve"> Reaktion</w:t>
+      </w:r>
+    </w:p>
+    <w:p>
+      <w:pPr>
+        <w:rPr>
+          <w:rFonts w:asciiTheme="minorHAnsi" w:hAnsiTheme="minorHAnsi"/>
+          <w:i/>
+        </w:rPr>
+      </w:pPr>
+    </w:p>
+    <w:p>
+      <w:pPr>
+        <w:rPr>
+          <w:rFonts w:asciiTheme="minorHAnsi" w:hAnsiTheme="minorHAnsi" w:cs="Arial"/>
+          <w:i/>
+        </w:rPr>
+      </w:pPr>
+      <w:r>
+        <w:rPr>
+          <w:rFonts w:asciiTheme="minorHAnsi" w:hAnsiTheme="minorHAnsi"/>
+          <w:i/>
+        </w:rPr>
+        <w:t xml:space="preserve">Zeit / </w:t>
+      </w:r>
+    </w:p>
+    <w:p>
+      <w:pPr>
+        <w:rPr>
+          <w:rFonts w:asciiTheme="minorHAnsi" w:hAnsiTheme="minorHAnsi" w:cs="Arial"/>
+        </w:rPr>
+      </w:pPr>
+    </w:p>
+    <w:p>
+      <w:pPr>
+        <w:rPr>
+          <w:rFonts w:asciiTheme="minorHAnsi" w:hAnsiTheme="minorHAnsi" w:cs="Arial"/>
+          <w:color w:val="FF0000"/>
+        </w:rPr>
+      </w:pPr>
+      <w:r>
+        <w:rPr>
+          <w:rFonts w:asciiTheme="minorHAnsi" w:hAnsiTheme="minorHAnsi" w:cs="Arial"/>
+          <w:color w:val="FF0000"/>
+        </w:rPr>
+        <w:t xml:space="preserve">Bereits als wir unsere Resultate </w:t>
+      </w:r>
+      <w:r>
+        <w:rPr>
+          <w:rFonts w:asciiTheme="minorHAnsi" w:hAnsiTheme="minorHAnsi" w:cs="Arial"/>
+          <w:color w:val="FF0000"/>
+        </w:rPr>
+        <w:t>vergli</w:t>
+      </w:r>
+      <w:r>
+        <w:rPr>
+          <w:rFonts w:asciiTheme="minorHAnsi" w:hAnsiTheme="minorHAnsi" w:cs="Arial"/>
+          <w:color w:val="FF0000"/>
+        </w:rPr>
+        <w:t>c</w:t>
+      </w:r>
+      <w:r>
+        <w:rPr>
+          <w:rFonts w:asciiTheme="minorHAnsi" w:hAnsiTheme="minorHAnsi" w:cs="Arial"/>
+          <w:color w:val="FF0000"/>
+        </w:rPr>
+        <w:t>hen</w:t>
+      </w:r>
+      <w:r>
+        <w:rPr>
+          <w:rFonts w:asciiTheme="minorHAnsi" w:hAnsiTheme="minorHAnsi" w:cs="Arial"/>
+          <w:color w:val="FF0000"/>
+        </w:rPr>
+        <w:t>, mussten wir feststellen, dass es</w:t>
+      </w:r>
+      <w:r>
+        <w:rPr>
+          <w:rFonts w:asciiTheme="minorHAnsi" w:hAnsiTheme="minorHAnsi" w:cs="Arial"/>
+          <w:color w:val="FF0000"/>
+        </w:rPr>
+        <w:t xml:space="preserve"> Fehler bei beiden Gruppen geben muss.</w:t>
+      </w:r>
+    </w:p>
+    <w:p>
+      <w:pPr>
+        <w:rPr>
+          <w:rFonts w:asciiTheme="minorHAnsi" w:hAnsiTheme="minorHAnsi" w:cs="Arial"/>
+          <w:color w:val="FF0000"/>
+        </w:rPr>
+      </w:pPr>
+    </w:p>
+    <w:p>
+      <w:pPr>
+        <w:rPr>
+          <w:rFonts w:asciiTheme="minorHAnsi" w:hAnsiTheme="minorHAnsi" w:cs="Arial"/>
+          <w:color w:val="FF0000"/>
+        </w:rPr>
+      </w:pPr>
+      <w:r>
+        <w:rPr>
+          <w:rFonts w:asciiTheme="minorHAnsi" w:hAnsiTheme="minorHAnsi" w:cs="Arial"/>
+          <w:color w:val="FF0000"/>
+        </w:rPr>
+        <w:t>Ein Grund dafür ist sicher die Zeit</w:t>
+      </w:r>
+      <w:r>
+        <w:rPr>
+          <w:rFonts w:asciiTheme="minorHAnsi" w:hAnsiTheme="minorHAnsi" w:cs="Arial"/>
+          <w:color w:val="FF0000"/>
+        </w:rPr>
+        <w:t>,</w:t>
+      </w:r>
+      <w:r>
+        <w:rPr>
+          <w:rFonts w:asciiTheme="minorHAnsi" w:hAnsiTheme="minorHAnsi" w:cs="Arial"/>
+          <w:color w:val="FF0000"/>
+        </w:rPr>
+        <w:t xml:space="preserve"> </w:t>
+      </w:r>
+      <w:r>
+        <w:rPr>
+          <w:rFonts w:asciiTheme="minorHAnsi" w:hAnsiTheme="minorHAnsi" w:cs="Arial"/>
+          <w:color w:val="FF0000"/>
+        </w:rPr>
+        <w:t>w</w:t>
+      </w:r>
+      <w:r>
+        <w:rPr>
+          <w:rFonts w:asciiTheme="minorHAnsi" w:hAnsiTheme="minorHAnsi" w:cs="Arial"/>
+          <w:color w:val="FF0000"/>
+        </w:rPr>
+        <w:t>ie lang</w:t>
+      </w:r>
+      <w:r>
+        <w:rPr>
+          <w:rFonts w:asciiTheme="minorHAnsi" w:hAnsiTheme="minorHAnsi" w:cs="Arial"/>
+          <w:color w:val="FF0000"/>
+        </w:rPr>
+        <w:t>e</w:t>
+      </w:r>
+      <w:r>
+        <w:rPr>
+          <w:rFonts w:asciiTheme="minorHAnsi" w:hAnsiTheme="minorHAnsi" w:cs="Arial"/>
+          <w:color w:val="FF0000"/>
+        </w:rPr>
+        <w:t xml:space="preserve"> wir ein</w:t>
+      </w:r>
+      <w:r>
+        <w:rPr>
+          <w:rFonts w:asciiTheme="minorHAnsi" w:hAnsiTheme="minorHAnsi" w:cs="Arial"/>
+          <w:color w:val="FF0000"/>
+        </w:rPr>
+        <w:t xml:space="preserve"> Metall einer</w:t>
+      </w:r>
+      <w:r>
+        <w:rPr>
+          <w:rFonts w:asciiTheme="minorHAnsi" w:hAnsiTheme="minorHAnsi" w:cs="Arial"/>
+          <w:color w:val="FF0000"/>
+        </w:rPr>
+        <w:t xml:space="preserve"> Flüssigkeit ausgesetzt haben</w:t>
+      </w:r>
+      <w:r>
+        <w:rPr>
+          <w:rFonts w:asciiTheme="minorHAnsi" w:hAnsiTheme="minorHAnsi" w:cs="Arial"/>
+          <w:color w:val="FF0000"/>
+        </w:rPr>
+        <w:t>.</w:t>
+      </w:r>
+      <w:r>
+        <w:rPr>
+          <w:rFonts w:asciiTheme="minorHAnsi" w:hAnsiTheme="minorHAnsi" w:cs="Arial"/>
+          <w:color w:val="FF0000"/>
+        </w:rPr>
+        <w:t xml:space="preserve"> </w:t>
+      </w:r>
+    </w:p>
+    <w:p>
+      <w:pPr>
+        <w:rPr>
+          <w:rFonts w:asciiTheme="minorHAnsi" w:hAnsiTheme="minorHAnsi" w:cs="Arial"/>
+          <w:color w:val="FF0000"/>
+        </w:rPr>
+      </w:pPr>
+    </w:p>
+    <w:p>
+      <w:pPr>
+        <w:rPr>
+          <w:rFonts w:asciiTheme="minorHAnsi" w:hAnsiTheme="minorHAnsi" w:cs="Arial"/>
+          <w:color w:val="FF0000"/>
+        </w:rPr>
+      </w:pPr>
+      <w:r>
+        <w:rPr>
+          <w:rFonts w:asciiTheme="minorHAnsi" w:hAnsiTheme="minorHAnsi" w:cs="Arial"/>
+          <w:color w:val="FF0000"/>
+        </w:rPr>
+        <w:t>Da wir kei</w:t>
+      </w:r>
+      <w:r>
+        <w:rPr>
+          <w:rFonts w:asciiTheme="minorHAnsi" w:hAnsiTheme="minorHAnsi" w:cs="Arial"/>
+          <w:color w:val="FF0000"/>
+        </w:rPr>
+        <w:t>n</w:t>
+      </w:r>
+      <w:r>
+        <w:rPr>
+          <w:rFonts w:asciiTheme="minorHAnsi" w:hAnsiTheme="minorHAnsi" w:cs="Arial"/>
+          <w:color w:val="FF0000"/>
+        </w:rPr>
+        <w:t xml:space="preserve">e Stoppuhr benutzen und </w:t>
+      </w:r>
+      <w:r>
+        <w:rPr>
+          <w:rFonts w:asciiTheme="minorHAnsi" w:hAnsiTheme="minorHAnsi" w:cs="Arial"/>
+          <w:color w:val="FF0000"/>
+        </w:rPr>
+        <w:t xml:space="preserve">die Zeit </w:t>
+      </w:r>
+      <w:r>
+        <w:rPr>
+          <w:rFonts w:asciiTheme="minorHAnsi" w:hAnsiTheme="minorHAnsi" w:cs="Arial"/>
+          <w:color w:val="FF0000"/>
+        </w:rPr>
+        <w:t xml:space="preserve">nach </w:t>
+      </w:r>
+      <w:r>
+        <w:rPr>
+          <w:rFonts w:asciiTheme="minorHAnsi" w:hAnsiTheme="minorHAnsi" w:cs="Arial"/>
+          <w:color w:val="FF0000"/>
+        </w:rPr>
+        <w:t>Bauchg</w:t>
+      </w:r>
+      <w:r>
+        <w:rPr>
+          <w:rFonts w:asciiTheme="minorHAnsi" w:hAnsiTheme="minorHAnsi" w:cs="Arial"/>
+          <w:color w:val="FF0000"/>
+        </w:rPr>
+        <w:t>efühl</w:t>
+      </w:r>
+      <w:r>
+        <w:rPr>
+          <w:rFonts w:asciiTheme="minorHAnsi" w:hAnsiTheme="minorHAnsi" w:cs="Arial"/>
+          <w:color w:val="FF0000"/>
+        </w:rPr>
+        <w:t xml:space="preserve"> </w:t>
+      </w:r>
+      <w:r>
+        <w:rPr>
+          <w:rFonts w:asciiTheme="minorHAnsi" w:hAnsiTheme="minorHAnsi" w:cs="Arial"/>
+          <w:color w:val="FF0000"/>
+        </w:rPr>
+        <w:t>einschätzten,</w:t>
+      </w:r>
+      <w:r>
+        <w:rPr>
+          <w:rFonts w:asciiTheme="minorHAnsi" w:hAnsiTheme="minorHAnsi" w:cs="Arial"/>
+          <w:color w:val="FF0000"/>
+        </w:rPr>
+        <w:t xml:space="preserve"> </w:t>
+      </w:r>
+      <w:r>
+        <w:rPr>
+          <w:rFonts w:asciiTheme="minorHAnsi" w:hAnsiTheme="minorHAnsi" w:cs="Arial"/>
+          <w:color w:val="FF0000"/>
+        </w:rPr>
+        <w:t>waren die meisten</w:t>
+      </w:r>
+      <w:r>
+        <w:rPr>
+          <w:rFonts w:asciiTheme="minorHAnsi" w:hAnsiTheme="minorHAnsi" w:cs="Arial"/>
+          <w:color w:val="FF0000"/>
+        </w:rPr>
+        <w:t xml:space="preserve"> </w:t>
+      </w:r>
+      <w:r>
+        <w:rPr>
+          <w:rFonts w:asciiTheme="minorHAnsi" w:hAnsiTheme="minorHAnsi" w:cs="Arial"/>
+          <w:color w:val="FF0000"/>
+        </w:rPr>
+        <w:t>Teile unterschiedlich lang in den Flüssigkeiten</w:t>
+      </w:r>
+      <w:r>
+        <w:rPr>
+          <w:rFonts w:asciiTheme="minorHAnsi" w:hAnsiTheme="minorHAnsi" w:cs="Arial"/>
+          <w:color w:val="FF0000"/>
+        </w:rPr>
+        <w:t>. Nicht jede</w:t>
+      </w:r>
+      <w:r>
+        <w:rPr>
+          <w:rFonts w:asciiTheme="minorHAnsi" w:hAnsiTheme="minorHAnsi" w:cs="Arial"/>
+          <w:color w:val="FF0000"/>
+        </w:rPr>
+        <w:t xml:space="preserve"> Kombination von Flüssigkeit und Metall reagiert</w:t>
+      </w:r>
+      <w:r>
+        <w:rPr>
+          <w:rFonts w:asciiTheme="minorHAnsi" w:hAnsiTheme="minorHAnsi" w:cs="Arial"/>
+          <w:color w:val="FF0000"/>
+        </w:rPr>
+        <w:t>e</w:t>
+      </w:r>
+      <w:r>
+        <w:rPr>
+          <w:rFonts w:asciiTheme="minorHAnsi" w:hAnsiTheme="minorHAnsi" w:cs="Arial"/>
+          <w:color w:val="FF0000"/>
+        </w:rPr>
+        <w:t xml:space="preserve"> gleich schnell, wenn sie überhaupt reagier</w:t>
+      </w:r>
+      <w:r>
+        <w:rPr>
+          <w:rFonts w:asciiTheme="minorHAnsi" w:hAnsiTheme="minorHAnsi" w:cs="Arial"/>
+          <w:color w:val="FF0000"/>
+        </w:rPr>
+        <w:t>t</w:t>
+      </w:r>
+      <w:r>
+        <w:rPr>
+          <w:rFonts w:asciiTheme="minorHAnsi" w:hAnsiTheme="minorHAnsi" w:cs="Arial"/>
+          <w:color w:val="FF0000"/>
+        </w:rPr>
+        <w:t>en</w:t>
+      </w:r>
+      <w:r>
+        <w:rPr>
+          <w:rFonts w:asciiTheme="minorHAnsi" w:hAnsiTheme="minorHAnsi" w:cs="Arial"/>
+          <w:color w:val="FF0000"/>
+        </w:rPr>
+        <w:t>.</w:t>
+      </w:r>
+      <w:r>
+        <w:rPr>
+          <w:rFonts w:asciiTheme="minorHAnsi" w:hAnsiTheme="minorHAnsi" w:cs="Arial"/>
+          <w:color w:val="FF0000"/>
+        </w:rPr>
+        <w:t xml:space="preserve"> </w:t>
+      </w:r>
+      <w:r>
+        <w:rPr>
+          <w:rFonts w:asciiTheme="minorHAnsi" w:hAnsiTheme="minorHAnsi" w:cs="Arial"/>
+          <w:color w:val="FF0000"/>
+        </w:rPr>
+        <w:t>Folglich verpassten</w:t>
+      </w:r>
+      <w:r>
+        <w:rPr>
+          <w:rFonts w:asciiTheme="minorHAnsi" w:hAnsiTheme="minorHAnsi" w:cs="Arial"/>
+          <w:color w:val="FF0000"/>
+        </w:rPr>
+        <w:t xml:space="preserve"> wir einige Prozesse</w:t>
+      </w:r>
+      <w:r>
+        <w:rPr>
+          <w:rFonts w:asciiTheme="minorHAnsi" w:hAnsiTheme="minorHAnsi" w:cs="Arial"/>
+          <w:color w:val="FF0000"/>
+        </w:rPr>
+        <w:t xml:space="preserve">, da wir zu ungeduldig waren und das Metall zu schnell aus der Flüssigkeit herausgenommen haben.  </w:t>
+      </w:r>
+      <w:r>
+        <w:rPr>
+          <w:rFonts w:asciiTheme="minorHAnsi" w:hAnsiTheme="minorHAnsi" w:cs="Arial"/>
+          <w:color w:val="FF0000"/>
+          <w:highlight w:val="yellow"/>
+        </w:rPr>
+        <w:t xml:space="preserve">Beispiel mit dem </w:t>
+      </w:r>
+      <w:r>
+        <w:rPr>
+          <w:rFonts w:asciiTheme="minorHAnsi" w:hAnsiTheme="minorHAnsi" w:cs="Arial"/>
+          <w:color w:val="FF0000"/>
+          <w:highlight w:val="yellow"/>
+        </w:rPr>
+        <w:t>Zinkauflösen,</w:t>
+      </w:r>
       <w:r>
         <w:rPr>
           <w:rFonts w:asciiTheme="minorHAnsi" w:hAnsiTheme="minorHAnsi" w:cs="Arial"/>
@@ -3416,6 +5714,7 @@
           <w:rFonts w:asciiTheme="minorHAnsi" w:hAnsiTheme="minorHAnsi" w:cs="Arial"/>
           <w:i/>
         </w:rPr>
+        <w:lastRenderedPageBreak/>
         <w:t>(Halten Sie auch hier eine sinnvolle/logische Reihenfolge ein.)</w:t>
       </w:r>
     </w:p>
@@ -3430,6 +5729,7 @@
       <w:pPr>
         <w:rPr>
           <w:rFonts w:asciiTheme="minorHAnsi" w:hAnsiTheme="minorHAnsi" w:cs="Arial"/>
+          <w:i/>
         </w:rPr>
       </w:pPr>
     </w:p>
@@ -3444,14 +5744,66 @@
         <w:rPr>
           <w:rFonts w:asciiTheme="minorHAnsi" w:hAnsiTheme="minorHAnsi" w:cs="Arial"/>
         </w:rPr>
-        <w:t xml:space="preserve">Metall: </w:t>
-      </w:r>
-      <w:r>
-        <w:rPr>
-          <w:rFonts w:asciiTheme="minorHAnsi" w:hAnsiTheme="minorHAnsi" w:cs="Arial"/>
-          <w:i/>
-        </w:rPr>
-        <w:t xml:space="preserve">z. B. </w:t>
+        <w:t xml:space="preserve">a) </w:t>
+      </w:r>
+      <w:r>
+        <w:rPr>
+          <w:rFonts w:asciiTheme="minorHAnsi" w:hAnsiTheme="minorHAnsi" w:cs="Arial"/>
+          <w:i/>
+        </w:rPr>
+        <w:t>Metalllösung (</w:t>
+      </w:r>
+      <w:r>
+        <w:rPr>
+          <w:rFonts w:asciiTheme="minorHAnsi" w:hAnsiTheme="minorHAnsi" w:cs="Arial"/>
+          <w:i/>
+        </w:rPr>
+        <w:t>z.B.</w:t>
+      </w:r>
+      <w:r>
+        <w:rPr>
+          <w:rFonts w:asciiTheme="minorHAnsi" w:hAnsiTheme="minorHAnsi" w:cs="Arial"/>
+          <w:i/>
+        </w:rPr>
+        <w:t xml:space="preserve"> </w:t>
+      </w:r>
+      <w:r>
+        <w:rPr>
+          <w:rFonts w:asciiTheme="minorHAnsi" w:hAnsiTheme="minorHAnsi" w:cs="Arial"/>
+          <w:i/>
+        </w:rPr>
+        <w:t>CuSO</w:t>
+      </w:r>
+      <w:r>
+        <w:rPr>
+          <w:rFonts w:asciiTheme="minorHAnsi" w:hAnsiTheme="minorHAnsi" w:cs="Arial"/>
+          <w:i/>
+          <w:vertAlign w:val="subscript"/>
+        </w:rPr>
+        <w:t>4</w:t>
+      </w:r>
+      <w:proofErr w:type="gramStart"/>
+      <w:r>
+        <w:rPr>
+          <w:rFonts w:asciiTheme="minorHAnsi" w:hAnsiTheme="minorHAnsi" w:cs="Arial"/>
+          <w:i/>
+        </w:rPr>
+        <w:t xml:space="preserve">) </w:t>
+      </w:r>
+      <w:r>
+        <w:rPr>
+          <w:rFonts w:asciiTheme="minorHAnsi" w:hAnsiTheme="minorHAnsi" w:cs="Arial"/>
+          <w:i/>
+        </w:rPr>
+        <w:t xml:space="preserve"> mit</w:t>
+      </w:r>
+      <w:proofErr w:type="gramEnd"/>
+      <w:r>
+        <w:rPr>
+          <w:rFonts w:asciiTheme="minorHAnsi" w:hAnsiTheme="minorHAnsi" w:cs="Arial"/>
+          <w:i/>
+        </w:rPr>
+        <w:t xml:space="preserve"> </w:t>
       </w:r>
       <w:proofErr w:type="spellStart"/>
       <w:r>
@@ -3462,110 +5814,6 @@
         <w:t>Zn</w:t>
       </w:r>
       <w:proofErr w:type="spellEnd"/>
-      <w:r>
-        <w:rPr>
-          <w:rFonts w:asciiTheme="minorHAnsi" w:hAnsiTheme="minorHAnsi" w:cs="Arial"/>
-          <w:i/>
-        </w:rPr>
-        <w:t xml:space="preserve"> </w:t>
-      </w:r>
-    </w:p>
-    <w:p>
-      <w:pPr>
-        <w:rPr>
-          <w:rFonts w:asciiTheme="minorHAnsi" w:hAnsiTheme="minorHAnsi" w:cs="Arial"/>
-          <w:i/>
-        </w:rPr>
-      </w:pPr>
-    </w:p>
-    <w:p>
-      <w:pPr>
-        <w:rPr>
-          <w:rFonts w:asciiTheme="minorHAnsi" w:hAnsiTheme="minorHAnsi" w:cs="Arial"/>
-          <w:i/>
-        </w:rPr>
-      </w:pPr>
-      <w:r>
-        <w:rPr>
-          <w:rFonts w:asciiTheme="minorHAnsi" w:hAnsiTheme="minorHAnsi" w:cs="Arial"/>
-        </w:rPr>
-        <w:t xml:space="preserve">a) </w:t>
-      </w:r>
-      <w:r>
-        <w:rPr>
-          <w:rFonts w:asciiTheme="minorHAnsi" w:hAnsiTheme="minorHAnsi" w:cs="Arial"/>
-          <w:i/>
-        </w:rPr>
-        <w:t>Metalllösung (</w:t>
-      </w:r>
-      <w:r>
-        <w:rPr>
-          <w:rFonts w:asciiTheme="minorHAnsi" w:hAnsiTheme="minorHAnsi" w:cs="Arial"/>
-          <w:i/>
-        </w:rPr>
-        <w:t>z.B.</w:t>
-      </w:r>
-      <w:r>
-        <w:rPr>
-          <w:rFonts w:asciiTheme="minorHAnsi" w:hAnsiTheme="minorHAnsi" w:cs="Arial"/>
-          <w:i/>
-        </w:rPr>
-        <w:t xml:space="preserve"> </w:t>
-      </w:r>
-      <w:r>
-        <w:rPr>
-          <w:rFonts w:asciiTheme="minorHAnsi" w:hAnsiTheme="minorHAnsi" w:cs="Arial"/>
-          <w:i/>
-        </w:rPr>
-        <w:t>CuSO</w:t>
-      </w:r>
-      <w:r>
-        <w:rPr>
-          <w:rFonts w:asciiTheme="minorHAnsi" w:hAnsiTheme="minorHAnsi" w:cs="Arial"/>
-          <w:i/>
-          <w:vertAlign w:val="subscript"/>
-        </w:rPr>
-        <w:t>4</w:t>
-      </w:r>
-      <w:proofErr w:type="gramStart"/>
-      <w:r>
-        <w:rPr>
-          <w:rFonts w:asciiTheme="minorHAnsi" w:hAnsiTheme="minorHAnsi" w:cs="Arial"/>
-          <w:i/>
-        </w:rPr>
-        <w:t xml:space="preserve">) </w:t>
-      </w:r>
-      <w:r>
-        <w:rPr>
-          <w:rFonts w:asciiTheme="minorHAnsi" w:hAnsiTheme="minorHAnsi" w:cs="Arial"/>
-          <w:i/>
-        </w:rPr>
-        <w:t xml:space="preserve"> mit</w:t>
-      </w:r>
-      <w:proofErr w:type="gramEnd"/>
-      <w:r>
-        <w:rPr>
-          <w:rFonts w:asciiTheme="minorHAnsi" w:hAnsiTheme="minorHAnsi" w:cs="Arial"/>
-          <w:i/>
-        </w:rPr>
-        <w:t xml:space="preserve"> </w:t>
-      </w:r>
-      <w:proofErr w:type="spellStart"/>
-      <w:r>
-        <w:rPr>
-          <w:rFonts w:asciiTheme="minorHAnsi" w:hAnsiTheme="minorHAnsi" w:cs="Arial"/>
-          <w:i/>
-        </w:rPr>
-        <w:t>Zn</w:t>
-      </w:r>
-      <w:proofErr w:type="spellEnd"/>
-    </w:p>
-    <w:p>
-      <w:pPr>
-        <w:rPr>
-          <w:u w:val="single"/>
-        </w:rPr>
-      </w:pPr>
     </w:p>
     <w:tbl>
       <w:tblPr>
@@ -5181,12 +7429,6 @@
           <w:u w:val="single"/>
         </w:rPr>
       </w:pPr>
-      <w:r>
-        <w:rPr>
-          <w:u w:val="single"/>
-        </w:rPr>
-        <w:br w:type="page"/>
-      </w:r>
     </w:p>
     <w:p>
       <w:pPr>
@@ -5198,7 +7440,6 @@
         <w:rPr>
           <w:rFonts w:asciiTheme="minorHAnsi" w:hAnsiTheme="minorHAnsi" w:cs="Arial"/>
         </w:rPr>
-        <w:lastRenderedPageBreak/>
         <w:t>b</w:t>
       </w:r>
       <w:r>
@@ -6922,68 +9163,68 @@
     <w:p>
       <w:pPr>
         <w:rPr>
-          <w:rFonts w:asciiTheme="minorHAnsi" w:hAnsiTheme="minorHAnsi" w:cs="Arial"/>
-        </w:rPr>
-      </w:pPr>
-      <w:r>
-        <w:rPr>
-          <w:rFonts w:asciiTheme="minorHAnsi" w:hAnsiTheme="minorHAnsi" w:cs="Arial"/>
-        </w:rPr>
-        <w:t>c</w:t>
-      </w:r>
-      <w:r>
-        <w:rPr>
-          <w:rFonts w:asciiTheme="minorHAnsi" w:hAnsiTheme="minorHAnsi" w:cs="Arial"/>
-        </w:rPr>
-        <w:t xml:space="preserve">) </w:t>
-      </w:r>
-      <w:r>
-        <w:rPr>
-          <w:rFonts w:asciiTheme="minorHAnsi" w:hAnsiTheme="minorHAnsi" w:cs="Arial"/>
-          <w:i/>
-        </w:rPr>
-        <w:t>Metalllösung (</w:t>
-      </w:r>
-      <w:r>
-        <w:rPr>
-          <w:rFonts w:asciiTheme="minorHAnsi" w:hAnsiTheme="minorHAnsi" w:cs="Arial"/>
-        </w:rPr>
-        <w:t>AgNO</w:t>
-      </w:r>
-      <w:r>
-        <w:rPr>
-          <w:rFonts w:asciiTheme="minorHAnsi" w:hAnsiTheme="minorHAnsi" w:cs="Arial"/>
-          <w:vertAlign w:val="subscript"/>
-        </w:rPr>
-        <w:t>3</w:t>
-      </w:r>
-      <w:r>
-        <w:rPr>
-          <w:rFonts w:asciiTheme="minorHAnsi" w:hAnsiTheme="minorHAnsi" w:cs="Arial"/>
-        </w:rPr>
-        <w:t xml:space="preserve">) </w:t>
-      </w:r>
-      <w:r>
-        <w:rPr>
-          <w:rFonts w:asciiTheme="minorHAnsi" w:hAnsiTheme="minorHAnsi" w:cs="Arial"/>
-        </w:rPr>
-        <w:t xml:space="preserve">mit </w:t>
-      </w:r>
-      <w:proofErr w:type="spellStart"/>
-      <w:r>
-        <w:rPr>
-          <w:rFonts w:asciiTheme="minorHAnsi" w:hAnsiTheme="minorHAnsi" w:cs="Arial"/>
-        </w:rPr>
-        <w:t>Zn</w:t>
-      </w:r>
-      <w:proofErr w:type="spellEnd"/>
+          <w:u w:val="single"/>
+        </w:rPr>
+      </w:pPr>
     </w:p>
     <w:p>
       <w:pPr>
         <w:rPr>
-          <w:u w:val="single"/>
-        </w:rPr>
-      </w:pPr>
+          <w:rFonts w:asciiTheme="minorHAnsi" w:hAnsiTheme="minorHAnsi" w:cs="Arial"/>
+        </w:rPr>
+      </w:pPr>
+      <w:r>
+        <w:rPr>
+          <w:rFonts w:asciiTheme="minorHAnsi" w:hAnsiTheme="minorHAnsi" w:cs="Arial"/>
+        </w:rPr>
+        <w:t>c</w:t>
+      </w:r>
+      <w:r>
+        <w:rPr>
+          <w:rFonts w:asciiTheme="minorHAnsi" w:hAnsiTheme="minorHAnsi" w:cs="Arial"/>
+        </w:rPr>
+        <w:t xml:space="preserve">) </w:t>
+      </w:r>
+      <w:r>
+        <w:rPr>
+          <w:rFonts w:asciiTheme="minorHAnsi" w:hAnsiTheme="minorHAnsi" w:cs="Arial"/>
+          <w:i/>
+        </w:rPr>
+        <w:t>Metalllösung (</w:t>
+      </w:r>
+      <w:r>
+        <w:rPr>
+          <w:rFonts w:asciiTheme="minorHAnsi" w:hAnsiTheme="minorHAnsi" w:cs="Arial"/>
+        </w:rPr>
+        <w:t>AgNO</w:t>
+      </w:r>
+      <w:r>
+        <w:rPr>
+          <w:rFonts w:asciiTheme="minorHAnsi" w:hAnsiTheme="minorHAnsi" w:cs="Arial"/>
+          <w:vertAlign w:val="subscript"/>
+        </w:rPr>
+        <w:t>3</w:t>
+      </w:r>
+      <w:r>
+        <w:rPr>
+          <w:rFonts w:asciiTheme="minorHAnsi" w:hAnsiTheme="minorHAnsi" w:cs="Arial"/>
+        </w:rPr>
+        <w:t xml:space="preserve">) </w:t>
+      </w:r>
+      <w:r>
+        <w:rPr>
+          <w:rFonts w:asciiTheme="minorHAnsi" w:hAnsiTheme="minorHAnsi" w:cs="Arial"/>
+        </w:rPr>
+        <w:t xml:space="preserve">mit </w:t>
+      </w:r>
+      <w:proofErr w:type="spellStart"/>
+      <w:r>
+        <w:rPr>
+          <w:rFonts w:asciiTheme="minorHAnsi" w:hAnsiTheme="minorHAnsi" w:cs="Arial"/>
+        </w:rPr>
+        <w:t>Zn</w:t>
+      </w:r>
+      <w:proofErr w:type="spellEnd"/>
     </w:p>
     <w:tbl>
       <w:tblPr>
@@ -8716,68 +10957,68 @@
     <w:p>
       <w:pPr>
         <w:rPr>
-          <w:rFonts w:asciiTheme="minorHAnsi" w:hAnsiTheme="minorHAnsi" w:cs="Arial"/>
-        </w:rPr>
-      </w:pPr>
-      <w:r>
-        <w:rPr>
-          <w:rFonts w:asciiTheme="minorHAnsi" w:hAnsiTheme="minorHAnsi" w:cs="Arial"/>
-        </w:rPr>
-        <w:t>d</w:t>
-      </w:r>
-      <w:r>
-        <w:rPr>
-          <w:rFonts w:asciiTheme="minorHAnsi" w:hAnsiTheme="minorHAnsi" w:cs="Arial"/>
-        </w:rPr>
-        <w:t xml:space="preserve">) </w:t>
-      </w:r>
-      <w:r>
-        <w:rPr>
-          <w:rFonts w:asciiTheme="minorHAnsi" w:hAnsiTheme="minorHAnsi" w:cs="Arial"/>
-          <w:i/>
-        </w:rPr>
-        <w:t>Metalllösung (</w:t>
-      </w:r>
-      <w:r>
-        <w:rPr>
-          <w:rFonts w:asciiTheme="minorHAnsi" w:hAnsiTheme="minorHAnsi" w:cs="Arial"/>
-        </w:rPr>
-        <w:t>AgNO</w:t>
-      </w:r>
-      <w:r>
-        <w:rPr>
-          <w:rFonts w:asciiTheme="minorHAnsi" w:hAnsiTheme="minorHAnsi" w:cs="Arial"/>
-          <w:vertAlign w:val="subscript"/>
-        </w:rPr>
-        <w:t>3</w:t>
-      </w:r>
-      <w:r>
-        <w:rPr>
-          <w:rFonts w:asciiTheme="minorHAnsi" w:hAnsiTheme="minorHAnsi" w:cs="Arial"/>
-        </w:rPr>
-        <w:t xml:space="preserve">) </w:t>
-      </w:r>
-      <w:r>
-        <w:rPr>
-          <w:rFonts w:asciiTheme="minorHAnsi" w:hAnsiTheme="minorHAnsi" w:cs="Arial"/>
-        </w:rPr>
-        <w:t xml:space="preserve">mit </w:t>
-      </w:r>
-      <w:proofErr w:type="spellStart"/>
-      <w:r>
-        <w:rPr>
-          <w:rFonts w:asciiTheme="minorHAnsi" w:hAnsiTheme="minorHAnsi" w:cs="Arial"/>
-        </w:rPr>
-        <w:t>Cu</w:t>
-      </w:r>
-      <w:proofErr w:type="spellEnd"/>
+          <w:u w:val="single"/>
+        </w:rPr>
+      </w:pPr>
     </w:p>
     <w:p>
       <w:pPr>
         <w:rPr>
-          <w:u w:val="single"/>
-        </w:rPr>
-      </w:pPr>
+          <w:rFonts w:asciiTheme="minorHAnsi" w:hAnsiTheme="minorHAnsi" w:cs="Arial"/>
+        </w:rPr>
+      </w:pPr>
+      <w:r>
+        <w:rPr>
+          <w:rFonts w:asciiTheme="minorHAnsi" w:hAnsiTheme="minorHAnsi" w:cs="Arial"/>
+        </w:rPr>
+        <w:t>d</w:t>
+      </w:r>
+      <w:r>
+        <w:rPr>
+          <w:rFonts w:asciiTheme="minorHAnsi" w:hAnsiTheme="minorHAnsi" w:cs="Arial"/>
+        </w:rPr>
+        <w:t xml:space="preserve">) </w:t>
+      </w:r>
+      <w:r>
+        <w:rPr>
+          <w:rFonts w:asciiTheme="minorHAnsi" w:hAnsiTheme="minorHAnsi" w:cs="Arial"/>
+          <w:i/>
+        </w:rPr>
+        <w:t>Metalllösung (</w:t>
+      </w:r>
+      <w:r>
+        <w:rPr>
+          <w:rFonts w:asciiTheme="minorHAnsi" w:hAnsiTheme="minorHAnsi" w:cs="Arial"/>
+        </w:rPr>
+        <w:t>AgNO</w:t>
+      </w:r>
+      <w:r>
+        <w:rPr>
+          <w:rFonts w:asciiTheme="minorHAnsi" w:hAnsiTheme="minorHAnsi" w:cs="Arial"/>
+          <w:vertAlign w:val="subscript"/>
+        </w:rPr>
+        <w:t>3</w:t>
+      </w:r>
+      <w:r>
+        <w:rPr>
+          <w:rFonts w:asciiTheme="minorHAnsi" w:hAnsiTheme="minorHAnsi" w:cs="Arial"/>
+        </w:rPr>
+        <w:t xml:space="preserve">) </w:t>
+      </w:r>
+      <w:r>
+        <w:rPr>
+          <w:rFonts w:asciiTheme="minorHAnsi" w:hAnsiTheme="minorHAnsi" w:cs="Arial"/>
+        </w:rPr>
+        <w:t xml:space="preserve">mit </w:t>
+      </w:r>
+      <w:proofErr w:type="spellStart"/>
+      <w:r>
+        <w:rPr>
+          <w:rFonts w:asciiTheme="minorHAnsi" w:hAnsiTheme="minorHAnsi" w:cs="Arial"/>
+        </w:rPr>
+        <w:t>Cu</w:t>
+      </w:r>
+      <w:proofErr w:type="spellEnd"/>
     </w:p>
     <w:tbl>
       <w:tblPr>
@@ -10465,6 +12706,38 @@
           </w:p>
         </w:tc>
       </w:tr>
+    </w:tbl>
+    <w:p>
+      <w:r>
+        <w:br w:type="page"/>
+      </w:r>
+    </w:p>
+    <w:tbl>
+      <w:tblPr>
+        <w:tblStyle w:val="Tabellenraster"/>
+        <w:tblW w:w="9357" w:type="dxa"/>
+        <w:tblInd w:w="108" w:type="dxa"/>
+        <w:tblBorders>
+          <w:top w:val="none" w:sz="0" w:space="0" w:color="auto"/>
+          <w:left w:val="none" w:sz="0" w:space="0" w:color="auto"/>
+          <w:bottom w:val="none" w:sz="0" w:space="0" w:color="auto"/>
+          <w:right w:val="none" w:sz="0" w:space="0" w:color="auto"/>
+          <w:insideH w:val="none" w:sz="0" w:space="0" w:color="auto"/>
+          <w:insideV w:val="none" w:sz="0" w:space="0" w:color="auto"/>
+        </w:tblBorders>
+        <w:tblLayout w:type="fixed"/>
+        <w:tblLook w:val="00A0" w:firstRow="1" w:lastRow="0" w:firstColumn="1" w:lastColumn="0" w:noHBand="0" w:noVBand="0"/>
+      </w:tblPr>
+      <w:tblGrid>
+        <w:gridCol w:w="1985"/>
+        <w:gridCol w:w="1701"/>
+        <w:gridCol w:w="283"/>
+        <w:gridCol w:w="1418"/>
+        <w:gridCol w:w="567"/>
+        <w:gridCol w:w="1560"/>
+        <w:gridCol w:w="425"/>
+        <w:gridCol w:w="1418"/>
+      </w:tblGrid>
       <w:tr>
         <w:trPr>
           <w:trHeight w:val="514"/>
@@ -12498,18 +14771,7 @@
           <w:i/>
           <w:sz w:val="20"/>
         </w:rPr>
-        <w:t xml:space="preserve"> Versuchen </w:t>
-      </w:r>
-      <w:r>
-        <w:rPr>
-          <w:rFonts w:asciiTheme="minorHAnsi" w:hAnsiTheme="minorHAnsi" w:cs="Arial"/>
-          <w:b w:val="0"/>
-          <w:bCs/>
-          <w:i/>
-          <w:sz w:val="20"/>
-        </w:rPr>
-        <w:lastRenderedPageBreak/>
-        <w:t>Sie, für jede Beobachtung eine Erklärung zu finden.</w:t>
+        <w:t xml:space="preserve"> Versuchen Sie, für jede Beobachtung eine Erklärung zu finden.</w:t>
       </w:r>
       <w:r>
         <w:rPr>
@@ -13003,13 +15265,15 @@
         <w:jc w:val="left"/>
         <w:rPr>
           <w:rFonts w:asciiTheme="minorHAnsi" w:hAnsiTheme="minorHAnsi" w:cs="Arial"/>
-        </w:rPr>
-      </w:pPr>
-      <w:r>
-        <w:rPr>
-          <w:rFonts w:asciiTheme="minorHAnsi" w:hAnsiTheme="minorHAnsi" w:cs="Arial"/>
+          <w:color w:val="FF0000"/>
           <w:highlight w:val="yellow"/>
         </w:rPr>
+      </w:pPr>
+      <w:r>
+        <w:rPr>
+          <w:rFonts w:asciiTheme="minorHAnsi" w:hAnsiTheme="minorHAnsi" w:cs="Arial"/>
+          <w:highlight w:val="yellow"/>
+        </w:rPr>
         <w:t>--------------------</w:t>
       </w:r>
       <w:r>
@@ -13017,7 +15281,32 @@
           <w:rFonts w:asciiTheme="minorHAnsi" w:hAnsiTheme="minorHAnsi" w:cs="Arial"/>
           <w:highlight w:val="yellow"/>
         </w:rPr>
-        <w:t xml:space="preserve">Meint man hier das auflösen des Zinkes in einigen </w:t>
+        <w:t xml:space="preserve">Meint man hier das auflösen des Zinkes </w:t>
+      </w:r>
+      <w:proofErr w:type="gramStart"/>
+      <w:r>
+        <w:rPr>
+          <w:rFonts w:asciiTheme="minorHAnsi" w:hAnsiTheme="minorHAnsi" w:cs="Arial"/>
+          <w:color w:val="FF0000"/>
+          <w:highlight w:val="yellow"/>
+        </w:rPr>
+        <w:t>( Zinnfolie</w:t>
+      </w:r>
+      <w:proofErr w:type="gramEnd"/>
+      <w:r>
+        <w:rPr>
+          <w:rFonts w:asciiTheme="minorHAnsi" w:hAnsiTheme="minorHAnsi" w:cs="Arial"/>
+          <w:color w:val="FF0000"/>
+          <w:highlight w:val="yellow"/>
+        </w:rPr>
+        <w:t xml:space="preserve">) </w:t>
+      </w:r>
+      <w:r>
+        <w:rPr>
+          <w:rFonts w:asciiTheme="minorHAnsi" w:hAnsiTheme="minorHAnsi" w:cs="Arial"/>
+          <w:highlight w:val="yellow"/>
+        </w:rPr>
+        <w:t xml:space="preserve">in einigen </w:t>
       </w:r>
       <w:proofErr w:type="spellStart"/>
       <w:r>
@@ -13035,6 +15324,46 @@
         </w:rPr>
         <w:t>?</w:t>
       </w:r>
+      <w:r>
+        <w:rPr>
+          <w:rFonts w:asciiTheme="minorHAnsi" w:hAnsiTheme="minorHAnsi" w:cs="Arial"/>
+          <w:highlight w:val="yellow"/>
+        </w:rPr>
+        <w:t xml:space="preserve"> </w:t>
+      </w:r>
+      <w:r>
+        <w:rPr>
+          <w:rFonts w:asciiTheme="minorHAnsi" w:hAnsiTheme="minorHAnsi" w:cs="Arial"/>
+          <w:color w:val="FF0000"/>
+          <w:highlight w:val="yellow"/>
+        </w:rPr>
+        <w:t>Ich verm</w:t>
+      </w:r>
+      <w:r>
+        <w:rPr>
+          <w:rFonts w:asciiTheme="minorHAnsi" w:hAnsiTheme="minorHAnsi" w:cs="Arial"/>
+          <w:color w:val="FF0000"/>
+          <w:highlight w:val="yellow"/>
+        </w:rPr>
+        <w:t>u</w:t>
+      </w:r>
+      <w:r>
+        <w:rPr>
+          <w:rFonts w:asciiTheme="minorHAnsi" w:hAnsiTheme="minorHAnsi" w:cs="Arial"/>
+          <w:color w:val="FF0000"/>
+          <w:highlight w:val="yellow"/>
+        </w:rPr>
+        <w:t>te schon</w:t>
+      </w:r>
+    </w:p>
+    <w:p>
+      <w:pPr>
+        <w:pStyle w:val="LFBText1"/>
+        <w:jc w:val="left"/>
+        <w:rPr>
+          <w:rFonts w:asciiTheme="minorHAnsi" w:hAnsiTheme="minorHAnsi" w:cs="Arial"/>
+        </w:rPr>
+      </w:pPr>
     </w:p>
     <w:p>
       <w:pPr>
@@ -13405,27 +15734,8 @@
           <w:i/>
           <w:lang w:eastAsia="de-DE"/>
         </w:rPr>
-        <w:t xml:space="preserve">Beispiel einer Quelle </w:t>
-      </w:r>
-      <w:proofErr w:type="gramStart"/>
-      <w:r>
-        <w:rPr>
-          <w:rFonts w:ascii="Calibri" w:hAnsi="Calibri" w:cs="Arial"/>
-          <w:bCs/>
-          <w:i/>
-          <w:lang w:eastAsia="de-DE"/>
-        </w:rPr>
-        <w:t>vom Internet</w:t>
-      </w:r>
-      <w:proofErr w:type="gramEnd"/>
-      <w:r>
-        <w:rPr>
-          <w:rFonts w:ascii="Calibri" w:hAnsi="Calibri" w:cs="Arial"/>
-          <w:bCs/>
-          <w:i/>
-          <w:lang w:eastAsia="de-DE"/>
-        </w:rPr>
-        <w:t xml:space="preserve">: </w:t>
+        <w:lastRenderedPageBreak/>
+        <w:t xml:space="preserve">Beispiel einer Quelle vom Internet: </w:t>
       </w:r>
       <w:r>
         <w:rPr>
@@ -13787,18 +16097,8 @@
                 <w:sz w:val="24"/>
                 <w:szCs w:val="24"/>
               </w:rPr>
-              <w:t xml:space="preserve">Abidin </w:t>
-            </w:r>
-            <w:proofErr w:type="spellStart"/>
-            <w:r>
-              <w:rPr>
-                <w:rFonts w:ascii="Calibri" w:hAnsi="Calibri" w:cs="Arial"/>
-                <w:sz w:val="24"/>
-                <w:szCs w:val="24"/>
-              </w:rPr>
-              <w:t>Vejseli</w:t>
-            </w:r>
-            <w:proofErr w:type="spellEnd"/>
+              <w:t>Abidin Vejseli</w:t>
+            </w:r>
           </w:p>
         </w:tc>
       </w:tr>
@@ -16175,7 +18475,7 @@
 </file>
 
 <file path=customXml/itemProps1.xml><?xml version="1.0" encoding="utf-8"?>
-<ds:datastoreItem xmlns:ds="http://schemas.openxmlformats.org/officeDocument/2006/customXml" ds:itemID="{8136B460-ACF9-442C-9277-6E1F01A679B5}">
+<ds:datastoreItem xmlns:ds="http://schemas.openxmlformats.org/officeDocument/2006/customXml" ds:itemID="{06AA7A0F-585F-47FB-9D10-EC4D3D008C1D}">
   <ds:schemaRefs>
     <ds:schemaRef ds:uri="http://schemas.openxmlformats.org/officeDocument/2006/bibliography"/>
   </ds:schemaRefs>

</xml_diff>

<commit_message>
Allgemeine Regel / Rechtschreibfehler
</commit_message>
<xml_diff>
--- a/B_3-07_Berichtsvorlage_Metallüberzug_2018_01.docx
+++ b/B_3-07_Berichtsvorlage_Metallüberzug_2018_01.docx
@@ -383,12 +383,6 @@
           <w:b/>
         </w:rPr>
         <w:tab/>
-      </w:r>
-      <w:r>
-        <w:rPr>
-          <w:rFonts w:asciiTheme="minorHAnsi" w:hAnsiTheme="minorHAnsi" w:cstheme="minorHAnsi"/>
-          <w:b/>
-        </w:rPr>
         <w:t>Umgebungsbedingungen</w:t>
       </w:r>
     </w:p>
@@ -709,12 +703,6 @@
           <w:b/>
         </w:rPr>
         <w:tab/>
-      </w:r>
-      <w:r>
-        <w:rPr>
-          <w:rFonts w:asciiTheme="minorHAnsi" w:hAnsiTheme="minorHAnsi" w:cstheme="minorHAnsi"/>
-          <w:b/>
-        </w:rPr>
         <w:t>Beobachtungen</w:t>
       </w:r>
     </w:p>
@@ -730,37 +718,21 @@
           <w:rFonts w:asciiTheme="minorHAnsi" w:hAnsiTheme="minorHAnsi" w:cs="Arial"/>
           <w:i/>
         </w:rPr>
-        <w:t>Es lohnt sich, die Reihenfolge der Metalle in der Tabelle</w:t>
-      </w:r>
-      <w:r>
-        <w:rPr>
-          <w:rFonts w:asciiTheme="minorHAnsi" w:hAnsiTheme="minorHAnsi" w:cs="Arial"/>
-          <w:i/>
-        </w:rPr>
-        <w:t xml:space="preserve"> in Bezug auf die </w:t>
-      </w:r>
-      <w:proofErr w:type="spellStart"/>
-      <w:r>
-        <w:rPr>
-          <w:rFonts w:asciiTheme="minorHAnsi" w:hAnsiTheme="minorHAnsi" w:cs="Arial"/>
-          <w:i/>
-        </w:rPr>
-        <w:t>Auwertung</w:t>
-      </w:r>
-      <w:proofErr w:type="spellEnd"/>
-      <w:r>
-        <w:rPr>
-          <w:rFonts w:asciiTheme="minorHAnsi" w:hAnsiTheme="minorHAnsi" w:cs="Arial"/>
-          <w:i/>
-        </w:rPr>
-        <w:t xml:space="preserve"> in Abschnitt 2</w:t>
-      </w:r>
-      <w:r>
-        <w:rPr>
-          <w:rFonts w:asciiTheme="minorHAnsi" w:hAnsiTheme="minorHAnsi" w:cs="Arial"/>
-          <w:i/>
-        </w:rPr>
-        <w:t xml:space="preserve"> geschickt zu wählen und diese sowohl senkrecht wie waagrecht gleich zu gestalten!</w:t>
+        <w:t xml:space="preserve">Es lohnt sich, die Reihenfolge der Metalle in der Tabelle in Bezug auf die </w:t>
+      </w:r>
+      <w:r>
+        <w:rPr>
+          <w:rFonts w:asciiTheme="minorHAnsi" w:hAnsiTheme="minorHAnsi" w:cs="Arial"/>
+          <w:i/>
+        </w:rPr>
+        <w:t>Auswertung</w:t>
+      </w:r>
+      <w:r>
+        <w:rPr>
+          <w:rFonts w:asciiTheme="minorHAnsi" w:hAnsiTheme="minorHAnsi" w:cs="Arial"/>
+          <w:i/>
+        </w:rPr>
+        <w:t xml:space="preserve"> in Abschnitt 2 geschickt zu wählen und diese sowohl senkrecht wie waagrecht gleich zu gestalten!</w:t>
       </w:r>
     </w:p>
     <w:p>
@@ -1459,8 +1431,8 @@
                 <w:highlight w:val="green"/>
               </w:rPr>
               <w:br/>
-            </w:r>
-            <w:proofErr w:type="gramStart"/>
+              <w:t xml:space="preserve">Sehr schnell wurde der Nagel schwarz. Es bildet sich eine neue </w:t>
+            </w:r>
             <w:r>
               <w:rPr>
                 <w:rFonts w:asciiTheme="minorHAnsi" w:hAnsiTheme="minorHAnsi" w:cs="Arial"/>
@@ -1469,9 +1441,8 @@
                 <w:szCs w:val="18"/>
                 <w:highlight w:val="green"/>
               </w:rPr>
-              <w:t>Sehr</w:t>
-            </w:r>
-            <w:proofErr w:type="gramEnd"/>
+              <w:t>Schicht</w:t>
+            </w:r>
             <w:r>
               <w:rPr>
                 <w:rFonts w:asciiTheme="minorHAnsi" w:hAnsiTheme="minorHAnsi" w:cs="Arial"/>
@@ -1480,9 +1451,8 @@
                 <w:szCs w:val="18"/>
                 <w:highlight w:val="green"/>
               </w:rPr>
-              <w:t xml:space="preserve"> schnell wurde der Nagel schwarz. Es bildet sich eine neue </w:t>
-            </w:r>
-            <w:proofErr w:type="spellStart"/>
+              <w:t xml:space="preserve"> auf dem Kupferstück-Nagel wird </w:t>
+            </w:r>
             <w:r>
               <w:rPr>
                 <w:rFonts w:asciiTheme="minorHAnsi" w:hAnsiTheme="minorHAnsi" w:cs="Arial"/>
@@ -1491,31 +1461,8 @@
                 <w:szCs w:val="18"/>
                 <w:highlight w:val="green"/>
               </w:rPr>
-              <w:t>schicht</w:t>
-            </w:r>
-            <w:proofErr w:type="spellEnd"/>
-            <w:r>
-              <w:rPr>
-                <w:rFonts w:asciiTheme="minorHAnsi" w:hAnsiTheme="minorHAnsi" w:cs="Arial"/>
-                <w:color w:val="1F497D" w:themeColor="text2"/>
-                <w:sz w:val="18"/>
-                <w:szCs w:val="18"/>
-                <w:highlight w:val="green"/>
-              </w:rPr>
-              <w:t xml:space="preserve"> auf dem Kupferstück-Nagel wird </w:t>
-            </w:r>
-            <w:proofErr w:type="spellStart"/>
-            <w:r>
-              <w:rPr>
-                <w:rFonts w:asciiTheme="minorHAnsi" w:hAnsiTheme="minorHAnsi" w:cs="Arial"/>
-                <w:color w:val="1F497D" w:themeColor="text2"/>
-                <w:sz w:val="18"/>
-                <w:szCs w:val="18"/>
-                <w:highlight w:val="green"/>
-              </w:rPr>
-              <w:t>scharz</w:t>
-            </w:r>
-            <w:proofErr w:type="spellEnd"/>
+              <w:t>schwarz</w:t>
+            </w:r>
             <w:r>
               <w:rPr>
                 <w:rFonts w:asciiTheme="minorHAnsi" w:hAnsiTheme="minorHAnsi" w:cs="Arial"/>
@@ -1603,7 +1550,6 @@
               </w:rPr>
               <w:br/>
             </w:r>
-            <w:proofErr w:type="gramStart"/>
             <w:r>
               <w:rPr>
                 <w:rFonts w:asciiTheme="minorHAnsi" w:hAnsiTheme="minorHAnsi" w:cs="Arial"/>
@@ -1611,17 +1557,7 @@
                 <w:sz w:val="18"/>
                 <w:szCs w:val="18"/>
               </w:rPr>
-              <w:t>Schwimmt</w:t>
-            </w:r>
-            <w:proofErr w:type="gramEnd"/>
-            <w:r>
-              <w:rPr>
-                <w:rFonts w:asciiTheme="minorHAnsi" w:hAnsiTheme="minorHAnsi" w:cs="Arial"/>
-                <w:color w:val="1F497D" w:themeColor="text2"/>
-                <w:sz w:val="18"/>
-                <w:szCs w:val="18"/>
-              </w:rPr>
-              <w:t xml:space="preserve">, jedoch </w:t>
+              <w:t xml:space="preserve">Schwimmt, jedoch </w:t>
             </w:r>
             <w:r>
               <w:rPr>
@@ -1814,7 +1750,6 @@
               </w:rPr>
               <w:t xml:space="preserve">Zu </w:t>
             </w:r>
-            <w:proofErr w:type="spellStart"/>
             <w:r>
               <w:rPr>
                 <w:rFonts w:asciiTheme="minorHAnsi" w:hAnsiTheme="minorHAnsi" w:cs="Arial"/>
@@ -1823,9 +1758,8 @@
                 <w:szCs w:val="18"/>
                 <w:highlight w:val="green"/>
               </w:rPr>
-              <w:t>Begimm</w:t>
-            </w:r>
-            <w:proofErr w:type="spellEnd"/>
+              <w:t>Begi</w:t>
+            </w:r>
             <w:r>
               <w:rPr>
                 <w:rFonts w:asciiTheme="minorHAnsi" w:hAnsiTheme="minorHAnsi" w:cs="Arial"/>
@@ -1834,9 +1768,8 @@
                 <w:szCs w:val="18"/>
                 <w:highlight w:val="green"/>
               </w:rPr>
-              <w:t xml:space="preserve"> schwimmt </w:t>
-            </w:r>
-            <w:proofErr w:type="gramStart"/>
+              <w:t>nn</w:t>
+            </w:r>
             <w:r>
               <w:rPr>
                 <w:rFonts w:asciiTheme="minorHAnsi" w:hAnsiTheme="minorHAnsi" w:cs="Arial"/>
@@ -1845,9 +1778,8 @@
                 <w:szCs w:val="18"/>
                 <w:highlight w:val="green"/>
               </w:rPr>
-              <w:t>die  Zinnfolie</w:t>
-            </w:r>
-            <w:proofErr w:type="gramEnd"/>
+              <w:t xml:space="preserve"> schwimmt </w:t>
+            </w:r>
             <w:r>
               <w:rPr>
                 <w:rFonts w:asciiTheme="minorHAnsi" w:hAnsiTheme="minorHAnsi" w:cs="Arial"/>
@@ -1856,9 +1788,8 @@
                 <w:szCs w:val="18"/>
                 <w:highlight w:val="green"/>
               </w:rPr>
-              <w:t xml:space="preserve"> im Silbernitrat. Mit der Zeit löst sich die Folie auf und </w:t>
-            </w:r>
-            <w:proofErr w:type="spellStart"/>
+              <w:t>die Zinnfolie</w:t>
+            </w:r>
             <w:r>
               <w:rPr>
                 <w:rFonts w:asciiTheme="minorHAnsi" w:hAnsiTheme="minorHAnsi" w:cs="Arial"/>
@@ -1867,18 +1798,7 @@
                 <w:szCs w:val="18"/>
                 <w:highlight w:val="green"/>
               </w:rPr>
-              <w:t>und</w:t>
-            </w:r>
-            <w:proofErr w:type="spellEnd"/>
-            <w:r>
-              <w:rPr>
-                <w:rFonts w:asciiTheme="minorHAnsi" w:hAnsiTheme="minorHAnsi" w:cs="Arial"/>
-                <w:color w:val="1F497D" w:themeColor="text2"/>
-                <w:sz w:val="18"/>
-                <w:szCs w:val="18"/>
-                <w:highlight w:val="green"/>
-              </w:rPr>
-              <w:t xml:space="preserve"> die einzelnen Teile sinken.</w:t>
+              <w:t xml:space="preserve"> im Silbernitrat. Mit der Zeit löst sich die Folie auf und die einzelnen Teile sinken.</w:t>
             </w:r>
           </w:p>
         </w:tc>
@@ -1991,14 +1911,6 @@
                 <w:szCs w:val="18"/>
               </w:rPr>
               <w:br/>
-            </w:r>
-            <w:r>
-              <w:rPr>
-                <w:rFonts w:asciiTheme="minorHAnsi" w:hAnsiTheme="minorHAnsi" w:cs="Arial"/>
-                <w:color w:val="1F497D" w:themeColor="text2"/>
-                <w:sz w:val="18"/>
-                <w:szCs w:val="18"/>
-              </w:rPr>
               <w:t>Kupferstück wird glänzend. Das Stück</w:t>
             </w:r>
             <w:r>
@@ -2362,43 +2274,60 @@
           <w:sz w:val="36"/>
           <w:szCs w:val="36"/>
         </w:rPr>
-        <w:t xml:space="preserve">=weiss </w:t>
-      </w:r>
-      <w:proofErr w:type="spellStart"/>
+        <w:t>=weiss nid öb das stimmt</w:t>
+      </w:r>
       <w:r>
         <w:rPr>
           <w:rFonts w:asciiTheme="minorHAnsi" w:hAnsiTheme="minorHAnsi" w:cs="Arial"/>
           <w:sz w:val="36"/>
           <w:szCs w:val="36"/>
         </w:rPr>
-        <w:t>nid</w:t>
-      </w:r>
-      <w:proofErr w:type="spellEnd"/>
+        <w:t xml:space="preserve"> / </w:t>
+      </w:r>
       <w:r>
         <w:rPr>
           <w:rFonts w:asciiTheme="minorHAnsi" w:hAnsiTheme="minorHAnsi" w:cs="Arial"/>
           <w:sz w:val="36"/>
           <w:szCs w:val="36"/>
-        </w:rPr>
-        <w:t xml:space="preserve"> </w:t>
-      </w:r>
-      <w:proofErr w:type="spellStart"/>
+          <w:highlight w:val="yellow"/>
+        </w:rPr>
+        <w:t xml:space="preserve">Ich würde schreiben, dass das </w:t>
+      </w:r>
       <w:r>
         <w:rPr>
           <w:rFonts w:asciiTheme="minorHAnsi" w:hAnsiTheme="minorHAnsi" w:cs="Arial"/>
           <w:sz w:val="36"/>
           <w:szCs w:val="36"/>
-        </w:rPr>
-        <w:t>öb</w:t>
-      </w:r>
-      <w:proofErr w:type="spellEnd"/>
+          <w:highlight w:val="yellow"/>
+        </w:rPr>
+        <w:t>Kupfer</w:t>
+      </w:r>
       <w:r>
         <w:rPr>
           <w:rFonts w:asciiTheme="minorHAnsi" w:hAnsiTheme="minorHAnsi" w:cs="Arial"/>
           <w:sz w:val="36"/>
           <w:szCs w:val="36"/>
-        </w:rPr>
-        <w:t xml:space="preserve"> das stimmt</w:t>
+          <w:highlight w:val="yellow"/>
+        </w:rPr>
+        <w:t xml:space="preserve"> oxidiert </w:t>
+      </w:r>
+      <w:r>
+        <w:rPr>
+          <w:rFonts w:asciiTheme="minorHAnsi" w:hAnsiTheme="minorHAnsi" w:cs="Arial"/>
+          <w:sz w:val="36"/>
+          <w:szCs w:val="36"/>
+          <w:highlight w:val="yellow"/>
+        </w:rPr>
+        <w:t>und</w:t>
+      </w:r>
+      <w:r>
+        <w:rPr>
+          <w:rFonts w:asciiTheme="minorHAnsi" w:hAnsiTheme="minorHAnsi" w:cs="Arial"/>
+          <w:sz w:val="36"/>
+          <w:szCs w:val="36"/>
+          <w:highlight w:val="yellow"/>
+        </w:rPr>
+        <w:t xml:space="preserve"> sich eine neue …….. bildet.</w:t>
       </w:r>
     </w:p>
     <w:p>
@@ -2446,6 +2375,37 @@
         </w:rPr>
         <w:t>Ist das eine Reaktion?</w:t>
       </w:r>
+      <w:r>
+        <w:rPr>
+          <w:rFonts w:asciiTheme="minorHAnsi" w:hAnsiTheme="minorHAnsi" w:cs="Arial"/>
+          <w:sz w:val="40"/>
+        </w:rPr>
+        <w:t xml:space="preserve"> </w:t>
+      </w:r>
+      <w:r>
+        <w:rPr>
+          <w:rFonts w:asciiTheme="minorHAnsi" w:hAnsiTheme="minorHAnsi" w:cs="Arial"/>
+          <w:sz w:val="40"/>
+          <w:highlight w:val="yellow"/>
+        </w:rPr>
+        <w:t xml:space="preserve">Nein aber </w:t>
+      </w:r>
+      <w:r>
+        <w:rPr>
+          <w:rFonts w:asciiTheme="minorHAnsi" w:hAnsiTheme="minorHAnsi" w:cs="Arial"/>
+          <w:sz w:val="40"/>
+          <w:highlight w:val="yellow"/>
+        </w:rPr>
+        <w:t>eine Beobachtung</w:t>
+      </w:r>
+      <w:r>
+        <w:rPr>
+          <w:rFonts w:asciiTheme="minorHAnsi" w:hAnsiTheme="minorHAnsi" w:cs="Arial"/>
+          <w:sz w:val="40"/>
+          <w:highlight w:val="yellow"/>
+        </w:rPr>
+        <w:t>, somit stehen lassen</w:t>
+      </w:r>
     </w:p>
     <w:p>
       <w:pPr>
@@ -2460,282 +2420,6 @@
           <w:rFonts w:asciiTheme="minorHAnsi" w:hAnsiTheme="minorHAnsi" w:cs="Arial"/>
         </w:rPr>
       </w:pPr>
-    </w:p>
-    <w:p>
-      <w:pPr>
-        <w:rPr>
-          <w:rFonts w:asciiTheme="minorHAnsi" w:hAnsiTheme="minorHAnsi" w:cs="Arial"/>
-        </w:rPr>
-      </w:pPr>
-    </w:p>
-    <w:p>
-      <w:pPr>
-        <w:rPr>
-          <w:rFonts w:asciiTheme="minorHAnsi" w:hAnsiTheme="minorHAnsi" w:cs="Arial"/>
-          <w:color w:val="00B0F0"/>
-          <w:sz w:val="44"/>
-        </w:rPr>
-      </w:pPr>
-      <w:r>
-        <w:rPr>
-          <w:rFonts w:asciiTheme="minorHAnsi" w:hAnsiTheme="minorHAnsi" w:cs="Arial"/>
-          <w:color w:val="00B0F0"/>
-          <w:sz w:val="44"/>
-          <w:highlight w:val="lightGray"/>
-        </w:rPr>
-        <w:t xml:space="preserve">Du </w:t>
-      </w:r>
-      <w:proofErr w:type="spellStart"/>
-      <w:r>
-        <w:rPr>
-          <w:rFonts w:asciiTheme="minorHAnsi" w:hAnsiTheme="minorHAnsi" w:cs="Arial"/>
-          <w:color w:val="00B0F0"/>
-          <w:sz w:val="44"/>
-          <w:highlight w:val="lightGray"/>
-        </w:rPr>
-        <w:t>chönntsch</w:t>
-      </w:r>
-      <w:proofErr w:type="spellEnd"/>
-      <w:r>
-        <w:rPr>
-          <w:rFonts w:asciiTheme="minorHAnsi" w:hAnsiTheme="minorHAnsi" w:cs="Arial"/>
-          <w:color w:val="00B0F0"/>
-          <w:sz w:val="44"/>
-          <w:highlight w:val="lightGray"/>
-        </w:rPr>
-        <w:t xml:space="preserve"> </w:t>
-      </w:r>
-      <w:proofErr w:type="spellStart"/>
-      <w:r>
-        <w:rPr>
-          <w:rFonts w:asciiTheme="minorHAnsi" w:hAnsiTheme="minorHAnsi" w:cs="Arial"/>
-          <w:color w:val="00B0F0"/>
-          <w:sz w:val="44"/>
-          <w:highlight w:val="lightGray"/>
-        </w:rPr>
-        <w:t>dis</w:t>
-      </w:r>
-      <w:proofErr w:type="spellEnd"/>
-      <w:r>
-        <w:rPr>
-          <w:rFonts w:asciiTheme="minorHAnsi" w:hAnsiTheme="minorHAnsi" w:cs="Arial"/>
-          <w:color w:val="00B0F0"/>
-          <w:sz w:val="44"/>
-          <w:highlight w:val="lightGray"/>
-        </w:rPr>
-        <w:t xml:space="preserve"> </w:t>
-      </w:r>
-      <w:proofErr w:type="spellStart"/>
-      <w:r>
-        <w:rPr>
-          <w:rFonts w:asciiTheme="minorHAnsi" w:hAnsiTheme="minorHAnsi" w:cs="Arial"/>
-          <w:color w:val="00B0F0"/>
-          <w:sz w:val="44"/>
-          <w:highlight w:val="lightGray"/>
-        </w:rPr>
-        <w:t>züg</w:t>
-      </w:r>
-      <w:proofErr w:type="spellEnd"/>
-      <w:r>
-        <w:rPr>
-          <w:rFonts w:asciiTheme="minorHAnsi" w:hAnsiTheme="minorHAnsi" w:cs="Arial"/>
-          <w:color w:val="00B0F0"/>
-          <w:sz w:val="44"/>
-          <w:highlight w:val="lightGray"/>
-        </w:rPr>
-        <w:t xml:space="preserve"> </w:t>
-      </w:r>
-      <w:proofErr w:type="spellStart"/>
-      <w:r>
-        <w:rPr>
-          <w:rFonts w:asciiTheme="minorHAnsi" w:hAnsiTheme="minorHAnsi" w:cs="Arial"/>
-          <w:color w:val="00B0F0"/>
-          <w:sz w:val="44"/>
-          <w:highlight w:val="lightGray"/>
-        </w:rPr>
-        <w:t>villech</w:t>
-      </w:r>
-      <w:proofErr w:type="spellEnd"/>
-      <w:r>
-        <w:rPr>
-          <w:rFonts w:asciiTheme="minorHAnsi" w:hAnsiTheme="minorHAnsi" w:cs="Arial"/>
-          <w:color w:val="00B0F0"/>
-          <w:sz w:val="44"/>
-          <w:highlight w:val="lightGray"/>
-        </w:rPr>
-        <w:t xml:space="preserve"> </w:t>
-      </w:r>
-      <w:proofErr w:type="spellStart"/>
-      <w:r>
-        <w:rPr>
-          <w:rFonts w:asciiTheme="minorHAnsi" w:hAnsiTheme="minorHAnsi" w:cs="Arial"/>
-          <w:color w:val="00B0F0"/>
-          <w:sz w:val="44"/>
-          <w:highlight w:val="lightGray"/>
-        </w:rPr>
-        <w:t>no</w:t>
-      </w:r>
-      <w:proofErr w:type="spellEnd"/>
-      <w:r>
-        <w:rPr>
-          <w:rFonts w:asciiTheme="minorHAnsi" w:hAnsiTheme="minorHAnsi" w:cs="Arial"/>
-          <w:color w:val="00B0F0"/>
-          <w:sz w:val="44"/>
-          <w:highlight w:val="lightGray"/>
-        </w:rPr>
-        <w:t xml:space="preserve"> </w:t>
-      </w:r>
-      <w:proofErr w:type="spellStart"/>
-      <w:r>
-        <w:rPr>
-          <w:rFonts w:asciiTheme="minorHAnsi" w:hAnsiTheme="minorHAnsi" w:cs="Arial"/>
-          <w:color w:val="00B0F0"/>
-          <w:sz w:val="44"/>
-          <w:highlight w:val="lightGray"/>
-        </w:rPr>
-        <w:t>gnauer</w:t>
-      </w:r>
-      <w:proofErr w:type="spellEnd"/>
-      <w:r>
-        <w:rPr>
-          <w:rFonts w:asciiTheme="minorHAnsi" w:hAnsiTheme="minorHAnsi" w:cs="Arial"/>
-          <w:color w:val="00B0F0"/>
-          <w:sz w:val="44"/>
-          <w:highlight w:val="lightGray"/>
-        </w:rPr>
-        <w:t xml:space="preserve"> </w:t>
-      </w:r>
-      <w:proofErr w:type="spellStart"/>
-      <w:r>
-        <w:rPr>
-          <w:rFonts w:asciiTheme="minorHAnsi" w:hAnsiTheme="minorHAnsi" w:cs="Arial"/>
-          <w:color w:val="00B0F0"/>
-          <w:sz w:val="44"/>
-          <w:highlight w:val="lightGray"/>
-        </w:rPr>
-        <w:t>beschribe</w:t>
-      </w:r>
-      <w:proofErr w:type="spellEnd"/>
-      <w:r>
-        <w:rPr>
-          <w:rFonts w:asciiTheme="minorHAnsi" w:hAnsiTheme="minorHAnsi" w:cs="Arial"/>
-          <w:color w:val="00B0F0"/>
-          <w:sz w:val="44"/>
-          <w:highlight w:val="lightGray"/>
-        </w:rPr>
-        <w:t xml:space="preserve">, </w:t>
-      </w:r>
-      <w:proofErr w:type="spellStart"/>
-      <w:r>
-        <w:rPr>
-          <w:rFonts w:asciiTheme="minorHAnsi" w:hAnsiTheme="minorHAnsi" w:cs="Arial"/>
-          <w:color w:val="00B0F0"/>
-          <w:sz w:val="44"/>
-          <w:highlight w:val="lightGray"/>
-        </w:rPr>
-        <w:t>eifach</w:t>
-      </w:r>
-      <w:proofErr w:type="spellEnd"/>
-      <w:r>
-        <w:rPr>
-          <w:rFonts w:asciiTheme="minorHAnsi" w:hAnsiTheme="minorHAnsi" w:cs="Arial"/>
-          <w:color w:val="00B0F0"/>
-          <w:sz w:val="44"/>
-          <w:highlight w:val="lightGray"/>
-        </w:rPr>
-        <w:t xml:space="preserve"> d </w:t>
-      </w:r>
-      <w:proofErr w:type="spellStart"/>
-      <w:r>
-        <w:rPr>
-          <w:rFonts w:asciiTheme="minorHAnsi" w:hAnsiTheme="minorHAnsi" w:cs="Arial"/>
-          <w:color w:val="00B0F0"/>
-          <w:sz w:val="44"/>
-          <w:highlight w:val="lightGray"/>
-        </w:rPr>
-        <w:t>aui</w:t>
-      </w:r>
-      <w:proofErr w:type="spellEnd"/>
-      <w:r>
-        <w:rPr>
-          <w:rFonts w:asciiTheme="minorHAnsi" w:hAnsiTheme="minorHAnsi" w:cs="Arial"/>
-          <w:color w:val="00B0F0"/>
-          <w:sz w:val="44"/>
-          <w:highlight w:val="lightGray"/>
-        </w:rPr>
-        <w:t xml:space="preserve"> </w:t>
-      </w:r>
-      <w:proofErr w:type="spellStart"/>
-      <w:r>
-        <w:rPr>
-          <w:rFonts w:asciiTheme="minorHAnsi" w:hAnsiTheme="minorHAnsi" w:cs="Arial"/>
-          <w:color w:val="00B0F0"/>
-          <w:sz w:val="44"/>
-          <w:highlight w:val="lightGray"/>
-        </w:rPr>
-        <w:t>beobachtige</w:t>
-      </w:r>
-      <w:proofErr w:type="spellEnd"/>
-      <w:r>
-        <w:rPr>
-          <w:rFonts w:asciiTheme="minorHAnsi" w:hAnsiTheme="minorHAnsi" w:cs="Arial"/>
-          <w:color w:val="00B0F0"/>
-          <w:sz w:val="44"/>
-          <w:highlight w:val="lightGray"/>
-        </w:rPr>
-        <w:t xml:space="preserve"> </w:t>
-      </w:r>
-      <w:proofErr w:type="spellStart"/>
-      <w:r>
-        <w:rPr>
-          <w:rFonts w:asciiTheme="minorHAnsi" w:hAnsiTheme="minorHAnsi" w:cs="Arial"/>
-          <w:color w:val="00B0F0"/>
-          <w:sz w:val="44"/>
-          <w:highlight w:val="lightGray"/>
-        </w:rPr>
-        <w:t>fschribe</w:t>
-      </w:r>
-      <w:proofErr w:type="spellEnd"/>
-      <w:r>
-        <w:rPr>
-          <w:rFonts w:asciiTheme="minorHAnsi" w:hAnsiTheme="minorHAnsi" w:cs="Arial"/>
-          <w:color w:val="00B0F0"/>
-          <w:sz w:val="44"/>
-          <w:highlight w:val="lightGray"/>
-        </w:rPr>
-        <w:t xml:space="preserve"> die ihr </w:t>
-      </w:r>
-      <w:proofErr w:type="spellStart"/>
-      <w:r>
-        <w:rPr>
-          <w:rFonts w:asciiTheme="minorHAnsi" w:hAnsiTheme="minorHAnsi" w:cs="Arial"/>
-          <w:color w:val="00B0F0"/>
-          <w:sz w:val="44"/>
-          <w:highlight w:val="lightGray"/>
-        </w:rPr>
-        <w:t>gmacht</w:t>
-      </w:r>
-      <w:proofErr w:type="spellEnd"/>
-      <w:r>
-        <w:rPr>
-          <w:rFonts w:asciiTheme="minorHAnsi" w:hAnsiTheme="minorHAnsi" w:cs="Arial"/>
-          <w:color w:val="00B0F0"/>
-          <w:sz w:val="44"/>
-          <w:highlight w:val="lightGray"/>
-        </w:rPr>
-        <w:t xml:space="preserve"> </w:t>
-      </w:r>
-      <w:proofErr w:type="spellStart"/>
-      <w:r>
-        <w:rPr>
-          <w:rFonts w:asciiTheme="minorHAnsi" w:hAnsiTheme="minorHAnsi" w:cs="Arial"/>
-          <w:color w:val="00B0F0"/>
-          <w:sz w:val="44"/>
-          <w:highlight w:val="lightGray"/>
-        </w:rPr>
-        <w:t>heit</w:t>
-      </w:r>
-      <w:proofErr w:type="spellEnd"/>
     </w:p>
     <w:p>
       <w:pPr>
@@ -3122,7 +2806,6 @@
               </w:rPr>
               <w:t xml:space="preserve">Der Nagel wurde sehr schnell sehr braun </w:t>
             </w:r>
-            <w:proofErr w:type="spellStart"/>
             <w:r>
               <w:rPr>
                 <w:rFonts w:asciiTheme="minorHAnsi" w:hAnsiTheme="minorHAnsi" w:cs="Arial"/>
@@ -3131,9 +2814,8 @@
                 <w:szCs w:val="18"/>
                 <w:highlight w:val="green"/>
               </w:rPr>
-              <w:t>nd</w:t>
-            </w:r>
-            <w:proofErr w:type="spellEnd"/>
+              <w:t>und</w:t>
+            </w:r>
             <w:r>
               <w:rPr>
                 <w:rFonts w:asciiTheme="minorHAnsi" w:hAnsiTheme="minorHAnsi" w:cs="Arial"/>
@@ -3499,25 +3181,7 @@
                 <w:sz w:val="18"/>
                 <w:szCs w:val="18"/>
               </w:rPr>
-              <w:t xml:space="preserve">Kupferstück wird </w:t>
-            </w:r>
-            <w:r>
-              <w:rPr>
-                <w:rFonts w:asciiTheme="minorHAnsi" w:hAnsiTheme="minorHAnsi" w:cs="Arial"/>
-                <w:color w:val="1F497D" w:themeColor="text2"/>
-                <w:sz w:val="18"/>
-                <w:szCs w:val="18"/>
-              </w:rPr>
-              <w:t>etwas heller</w:t>
-            </w:r>
-            <w:r>
-              <w:rPr>
-                <w:rFonts w:asciiTheme="minorHAnsi" w:hAnsiTheme="minorHAnsi" w:cs="Arial"/>
-                <w:color w:val="1F497D" w:themeColor="text2"/>
-                <w:sz w:val="18"/>
-                <w:szCs w:val="18"/>
-              </w:rPr>
-              <w:t>.</w:t>
+              <w:t>Kupferstück wird etwas heller.</w:t>
             </w:r>
           </w:p>
         </w:tc>
@@ -3568,16 +3232,7 @@
                 <w:sz w:val="18"/>
                 <w:szCs w:val="18"/>
               </w:rPr>
-              <w:t xml:space="preserve"> heller</w:t>
-            </w:r>
-            <w:r>
-              <w:rPr>
-                <w:rFonts w:asciiTheme="minorHAnsi" w:hAnsiTheme="minorHAnsi" w:cs="Arial"/>
-                <w:color w:val="1F497D" w:themeColor="text2"/>
-                <w:sz w:val="18"/>
-                <w:szCs w:val="18"/>
-              </w:rPr>
-              <w:t>.</w:t>
+              <w:t xml:space="preserve"> heller.</w:t>
             </w:r>
           </w:p>
         </w:tc>
@@ -3715,7 +3370,6 @@
               </w:rPr>
               <w:t xml:space="preserve">unter </w:t>
             </w:r>
-            <w:proofErr w:type="gramStart"/>
             <w:r>
               <w:rPr>
                 <w:rFonts w:asciiTheme="minorHAnsi" w:hAnsiTheme="minorHAnsi" w:cs="Arial"/>
@@ -3724,9 +3378,8 @@
                 <w:szCs w:val="18"/>
                 <w:highlight w:val="green"/>
               </w:rPr>
-              <w:t>dieser eine weitere Schicht</w:t>
-            </w:r>
-            <w:proofErr w:type="gramEnd"/>
+              <w:t>diese eine weitere Schicht</w:t>
+            </w:r>
             <w:r>
               <w:rPr>
                 <w:rFonts w:asciiTheme="minorHAnsi" w:hAnsiTheme="minorHAnsi" w:cs="Arial"/>
@@ -3917,20 +3570,6 @@
           <w:rFonts w:asciiTheme="minorHAnsi" w:hAnsiTheme="minorHAnsi" w:cs="Arial"/>
           <w:color w:val="FF0000"/>
         </w:rPr>
-        <w:br/>
-      </w:r>
-      <w:r>
-        <w:rPr>
-          <w:rFonts w:asciiTheme="minorHAnsi" w:hAnsiTheme="minorHAnsi" w:cs="Arial"/>
-          <w:color w:val="FF0000"/>
-        </w:rPr>
-        <w:t xml:space="preserve">Muss ich noch etwas überarbeiten, wenn ich die Rückseite des Datenblatts noch bekomme. </w:t>
-      </w:r>
-      <w:r>
-        <w:rPr>
-          <w:rFonts w:asciiTheme="minorHAnsi" w:hAnsiTheme="minorHAnsi" w:cs="Arial"/>
-          <w:color w:val="FF0000"/>
-        </w:rPr>
         <w:br w:type="page"/>
       </w:r>
     </w:p>
@@ -3971,26 +3610,7 @@
           <w:szCs w:val="24"/>
         </w:rPr>
         <w:tab/>
-      </w:r>
-      <w:proofErr w:type="gramStart"/>
-      <w:r>
-        <w:rPr>
-          <w:rFonts w:asciiTheme="minorHAnsi" w:hAnsiTheme="minorHAnsi" w:cs="Arial"/>
-          <w:b/>
-          <w:sz w:val="24"/>
-          <w:szCs w:val="24"/>
-        </w:rPr>
-        <w:t>Allgemeine</w:t>
-      </w:r>
-      <w:proofErr w:type="gramEnd"/>
-      <w:r>
-        <w:rPr>
-          <w:rFonts w:asciiTheme="minorHAnsi" w:hAnsiTheme="minorHAnsi" w:cs="Arial"/>
-          <w:b/>
-          <w:sz w:val="24"/>
-          <w:szCs w:val="24"/>
-        </w:rPr>
-        <w:t xml:space="preserve"> Regel </w:t>
+        <w:t xml:space="preserve">Allgemeine Regel </w:t>
       </w:r>
     </w:p>
     <w:p>
@@ -4059,7 +3679,8 @@
     <w:p>
       <w:pPr>
         <w:pStyle w:val="LFBText1"/>
-        <w:jc w:val="left"/>
+        <w:spacing w:after="240"/>
+        <w:jc w:val="center"/>
         <w:rPr>
           <w:rFonts w:asciiTheme="minorHAnsi" w:hAnsiTheme="minorHAnsi" w:cs="Arial"/>
         </w:rPr>
@@ -4069,8 +3690,1038 @@
           <w:rFonts w:asciiTheme="minorHAnsi" w:hAnsiTheme="minorHAnsi" w:cs="Arial"/>
           <w:noProof/>
         </w:rPr>
+        <mc:AlternateContent>
+          <mc:Choice Requires="wps">
+            <w:drawing>
+              <wp:anchor distT="45720" distB="45720" distL="114300" distR="114300" simplePos="0" relativeHeight="251706880" behindDoc="0" locked="0" layoutInCell="1" allowOverlap="1" wp14:anchorId="3F7F74CD" wp14:editId="0468D25B">
+                <wp:simplePos x="0" y="0"/>
+                <wp:positionH relativeFrom="column">
+                  <wp:posOffset>0</wp:posOffset>
+                </wp:positionH>
+                <wp:positionV relativeFrom="paragraph">
+                  <wp:posOffset>6077218</wp:posOffset>
+                </wp:positionV>
+                <wp:extent cx="2360930" cy="1404620"/>
+                <wp:effectExtent l="0" t="0" r="0" b="0"/>
+                <wp:wrapNone/>
+                <wp:docPr id="15" name="Textfeld 2"/>
+                <wp:cNvGraphicFramePr>
+                  <a:graphicFrameLocks xmlns:a="http://schemas.openxmlformats.org/drawingml/2006/main"/>
+                </wp:cNvGraphicFramePr>
+                <a:graphic xmlns:a="http://schemas.openxmlformats.org/drawingml/2006/main">
+                  <a:graphicData uri="http://schemas.microsoft.com/office/word/2010/wordprocessingShape">
+                    <wps:wsp>
+                      <wps:cNvSpPr txBox="1">
+                        <a:spLocks noChangeArrowheads="1"/>
+                      </wps:cNvSpPr>
+                      <wps:spPr bwMode="auto">
+                        <a:xfrm>
+                          <a:off x="0" y="0"/>
+                          <a:ext cx="2360930" cy="1404620"/>
+                        </a:xfrm>
+                        <a:prstGeom prst="rect">
+                          <a:avLst/>
+                        </a:prstGeom>
+                        <a:noFill/>
+                        <a:ln w="9525">
+                          <a:noFill/>
+                          <a:miter lim="800000"/>
+                          <a:headEnd/>
+                          <a:tailEnd/>
+                        </a:ln>
+                      </wps:spPr>
+                      <wps:txbx>
+                        <w:txbxContent>
+                          <w:p>
+                            <w:pPr>
+                              <w:rPr>
+                                <w:rFonts w:ascii="Arial" w:hAnsi="Arial" w:cs="Arial"/>
+                                <w:b/>
+                                <w:sz w:val="28"/>
+                              </w:rPr>
+                            </w:pPr>
+                            <w:r>
+                              <w:rPr>
+                                <w:rFonts w:ascii="Arial" w:hAnsi="Arial" w:cs="Arial"/>
+                                <w:b/>
+                                <w:sz w:val="28"/>
+                              </w:rPr>
+                              <w:t>E</w:t>
+                            </w:r>
+                            <w:r>
+                              <w:rPr>
+                                <w:rFonts w:ascii="Arial" w:hAnsi="Arial" w:cs="Arial"/>
+                                <w:b/>
+                                <w:sz w:val="28"/>
+                              </w:rPr>
+                              <w:t>dle Metalle</w:t>
+                            </w:r>
+                            <w:r>
+                              <w:rPr>
+                                <w:rFonts w:ascii="Arial" w:hAnsi="Arial" w:cs="Arial"/>
+                                <w:b/>
+                                <w:sz w:val="28"/>
+                              </w:rPr>
+                              <w:t xml:space="preserve"> -&gt;</w:t>
+                            </w:r>
+                          </w:p>
+                        </w:txbxContent>
+                      </wps:txbx>
+                      <wps:bodyPr rot="0" vert="horz" wrap="square" lIns="91440" tIns="45720" rIns="91440" bIns="45720" anchor="t" anchorCtr="0">
+                        <a:spAutoFit/>
+                      </wps:bodyPr>
+                    </wps:wsp>
+                  </a:graphicData>
+                </a:graphic>
+                <wp14:sizeRelH relativeFrom="margin">
+                  <wp14:pctWidth>40000</wp14:pctWidth>
+                </wp14:sizeRelH>
+                <wp14:sizeRelV relativeFrom="margin">
+                  <wp14:pctHeight>20000</wp14:pctHeight>
+                </wp14:sizeRelV>
+              </wp:anchor>
+            </w:drawing>
+          </mc:Choice>
+          <mc:Fallback>
+            <w:pict>
+              <v:shapetype w14:anchorId="3F7F74CD" id="_x0000_t202" coordsize="21600,21600" o:spt="202" path="m,l,21600r21600,l21600,xe">
+                <v:stroke joinstyle="miter"/>
+                <v:path gradientshapeok="t" o:connecttype="rect"/>
+              </v:shapetype>
+              <v:shape id="Textfeld 2" o:spid="_x0000_s1026" type="#_x0000_t202" style="position:absolute;left:0;text-align:left;margin-left:0;margin-top:478.5pt;width:185.9pt;height:110.6pt;z-index:251706880;visibility:visible;mso-wrap-style:square;mso-width-percent:400;mso-height-percent:200;mso-wrap-distance-left:9pt;mso-wrap-distance-top:3.6pt;mso-wrap-distance-right:9pt;mso-wrap-distance-bottom:3.6pt;mso-position-horizontal:absolute;mso-position-horizontal-relative:text;mso-position-vertical:absolute;mso-position-vertical-relative:text;mso-width-percent:400;mso-height-percent:200;mso-width-relative:margin;mso-height-relative:margin;v-text-anchor:top" o:gfxdata="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" filled="f" stroked="f">
+                <v:textbox style="mso-fit-shape-to-text:t">
+                  <w:txbxContent>
+                    <w:p>
+                      <w:pPr>
+                        <w:rPr>
+                          <w:rFonts w:ascii="Arial" w:hAnsi="Arial" w:cs="Arial"/>
+                          <w:b/>
+                          <w:sz w:val="28"/>
+                        </w:rPr>
+                      </w:pPr>
+                      <w:r>
+                        <w:rPr>
+                          <w:rFonts w:ascii="Arial" w:hAnsi="Arial" w:cs="Arial"/>
+                          <w:b/>
+                          <w:sz w:val="28"/>
+                        </w:rPr>
+                        <w:t>E</w:t>
+                      </w:r>
+                      <w:r>
+                        <w:rPr>
+                          <w:rFonts w:ascii="Arial" w:hAnsi="Arial" w:cs="Arial"/>
+                          <w:b/>
+                          <w:sz w:val="28"/>
+                        </w:rPr>
+                        <w:t>dle Metalle</w:t>
+                      </w:r>
+                      <w:r>
+                        <w:rPr>
+                          <w:rFonts w:ascii="Arial" w:hAnsi="Arial" w:cs="Arial"/>
+                          <w:b/>
+                          <w:sz w:val="28"/>
+                        </w:rPr>
+                        <w:t xml:space="preserve"> -&gt;</w:t>
+                      </w:r>
+                    </w:p>
+                  </w:txbxContent>
+                </v:textbox>
+              </v:shape>
+            </w:pict>
+          </mc:Fallback>
+        </mc:AlternateContent>
+      </w:r>
+      <w:r>
+        <w:rPr>
+          <w:rFonts w:asciiTheme="minorHAnsi" w:hAnsiTheme="minorHAnsi" w:cs="Arial"/>
+          <w:noProof/>
+        </w:rPr>
+        <mc:AlternateContent>
+          <mc:Choice Requires="wps">
+            <w:drawing>
+              <wp:anchor distT="45720" distB="45720" distL="114300" distR="114300" simplePos="0" relativeHeight="251696640" behindDoc="0" locked="0" layoutInCell="1" allowOverlap="1" wp14:anchorId="282EBE5B" wp14:editId="4A965A7A">
+                <wp:simplePos x="0" y="0"/>
+                <wp:positionH relativeFrom="column">
+                  <wp:posOffset>-167780</wp:posOffset>
+                </wp:positionH>
+                <wp:positionV relativeFrom="paragraph">
+                  <wp:posOffset>808087</wp:posOffset>
+                </wp:positionV>
+                <wp:extent cx="2360930" cy="1404620"/>
+                <wp:effectExtent l="0" t="0" r="0" b="0"/>
+                <wp:wrapNone/>
+                <wp:docPr id="14" name="Textfeld 2"/>
+                <wp:cNvGraphicFramePr>
+                  <a:graphicFrameLocks xmlns:a="http://schemas.openxmlformats.org/drawingml/2006/main"/>
+                </wp:cNvGraphicFramePr>
+                <a:graphic xmlns:a="http://schemas.openxmlformats.org/drawingml/2006/main">
+                  <a:graphicData uri="http://schemas.microsoft.com/office/word/2010/wordprocessingShape">
+                    <wps:wsp>
+                      <wps:cNvSpPr txBox="1">
+                        <a:spLocks noChangeArrowheads="1"/>
+                      </wps:cNvSpPr>
+                      <wps:spPr bwMode="auto">
+                        <a:xfrm>
+                          <a:off x="0" y="0"/>
+                          <a:ext cx="2360930" cy="1404620"/>
+                        </a:xfrm>
+                        <a:prstGeom prst="rect">
+                          <a:avLst/>
+                        </a:prstGeom>
+                        <a:noFill/>
+                        <a:ln w="9525">
+                          <a:noFill/>
+                          <a:miter lim="800000"/>
+                          <a:headEnd/>
+                          <a:tailEnd/>
+                        </a:ln>
+                      </wps:spPr>
+                      <wps:txbx>
+                        <w:txbxContent>
+                          <w:p>
+                            <w:pPr>
+                              <w:rPr>
+                                <w:rFonts w:ascii="Arial" w:hAnsi="Arial" w:cs="Arial"/>
+                                <w:b/>
+                                <w:sz w:val="28"/>
+                              </w:rPr>
+                            </w:pPr>
+                            <w:r>
+                              <w:rPr>
+                                <w:rFonts w:ascii="Arial" w:hAnsi="Arial" w:cs="Arial"/>
+                                <w:b/>
+                                <w:sz w:val="28"/>
+                              </w:rPr>
+                              <w:t>Unedle Metalle</w:t>
+                            </w:r>
+                            <w:r>
+                              <w:rPr>
+                                <w:rFonts w:ascii="Arial" w:hAnsi="Arial" w:cs="Arial"/>
+                                <w:b/>
+                                <w:sz w:val="28"/>
+                              </w:rPr>
+                              <w:t xml:space="preserve"> -&gt;</w:t>
+                            </w:r>
+                          </w:p>
+                        </w:txbxContent>
+                      </wps:txbx>
+                      <wps:bodyPr rot="0" vert="horz" wrap="square" lIns="91440" tIns="45720" rIns="91440" bIns="45720" anchor="t" anchorCtr="0">
+                        <a:spAutoFit/>
+                      </wps:bodyPr>
+                    </wps:wsp>
+                  </a:graphicData>
+                </a:graphic>
+                <wp14:sizeRelH relativeFrom="margin">
+                  <wp14:pctWidth>40000</wp14:pctWidth>
+                </wp14:sizeRelH>
+                <wp14:sizeRelV relativeFrom="margin">
+                  <wp14:pctHeight>20000</wp14:pctHeight>
+                </wp14:sizeRelV>
+              </wp:anchor>
+            </w:drawing>
+          </mc:Choice>
+          <mc:Fallback>
+            <w:pict>
+              <v:shape w14:anchorId="282EBE5B" id="_x0000_s1027" type="#_x0000_t202" style="position:absolute;left:0;text-align:left;margin-left:-13.2pt;margin-top:63.65pt;width:185.9pt;height:110.6pt;z-index:251696640;visibility:visible;mso-wrap-style:square;mso-width-percent:400;mso-height-percent:200;mso-wrap-distance-left:9pt;mso-wrap-distance-top:3.6pt;mso-wrap-distance-right:9pt;mso-wrap-distance-bottom:3.6pt;mso-position-horizontal:absolute;mso-position-horizontal-relative:text;mso-position-vertical:absolute;mso-position-vertical-relative:text;mso-width-percent:400;mso-height-percent:200;mso-width-relative:margin;mso-height-relative:margin;v-text-anchor:top" o:gfxdata="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" filled="f" stroked="f">
+                <v:textbox style="mso-fit-shape-to-text:t">
+                  <w:txbxContent>
+                    <w:p>
+                      <w:pPr>
+                        <w:rPr>
+                          <w:rFonts w:ascii="Arial" w:hAnsi="Arial" w:cs="Arial"/>
+                          <w:b/>
+                          <w:sz w:val="28"/>
+                        </w:rPr>
+                      </w:pPr>
+                      <w:r>
+                        <w:rPr>
+                          <w:rFonts w:ascii="Arial" w:hAnsi="Arial" w:cs="Arial"/>
+                          <w:b/>
+                          <w:sz w:val="28"/>
+                        </w:rPr>
+                        <w:t>Unedle Metalle</w:t>
+                      </w:r>
+                      <w:r>
+                        <w:rPr>
+                          <w:rFonts w:ascii="Arial" w:hAnsi="Arial" w:cs="Arial"/>
+                          <w:b/>
+                          <w:sz w:val="28"/>
+                        </w:rPr>
+                        <w:t xml:space="preserve"> -&gt;</w:t>
+                      </w:r>
+                    </w:p>
+                  </w:txbxContent>
+                </v:textbox>
+              </v:shape>
+            </w:pict>
+          </mc:Fallback>
+        </mc:AlternateContent>
+      </w:r>
+      <w:r>
+        <w:rPr>
+          <w:rFonts w:asciiTheme="minorHAnsi" w:hAnsiTheme="minorHAnsi" w:cs="Arial"/>
+          <w:noProof/>
+        </w:rPr>
+        <mc:AlternateContent>
+          <mc:Choice Requires="wps">
+            <w:drawing>
+              <wp:anchor distT="45720" distB="45720" distL="114300" distR="114300" simplePos="0" relativeHeight="251686400" behindDoc="0" locked="0" layoutInCell="1" allowOverlap="1" wp14:anchorId="49C09E93" wp14:editId="1A8F2FD4">
+                <wp:simplePos x="0" y="0"/>
+                <wp:positionH relativeFrom="column">
+                  <wp:posOffset>975168</wp:posOffset>
+                </wp:positionH>
+                <wp:positionV relativeFrom="paragraph">
+                  <wp:posOffset>4624705</wp:posOffset>
+                </wp:positionV>
+                <wp:extent cx="2360930" cy="1404620"/>
+                <wp:effectExtent l="0" t="0" r="0" b="0"/>
+                <wp:wrapNone/>
+                <wp:docPr id="13" name="Textfeld 2"/>
+                <wp:cNvGraphicFramePr>
+                  <a:graphicFrameLocks xmlns:a="http://schemas.openxmlformats.org/drawingml/2006/main"/>
+                </wp:cNvGraphicFramePr>
+                <a:graphic xmlns:a="http://schemas.openxmlformats.org/drawingml/2006/main">
+                  <a:graphicData uri="http://schemas.microsoft.com/office/word/2010/wordprocessingShape">
+                    <wps:wsp>
+                      <wps:cNvSpPr txBox="1">
+                        <a:spLocks noChangeArrowheads="1"/>
+                      </wps:cNvSpPr>
+                      <wps:spPr bwMode="auto">
+                        <a:xfrm>
+                          <a:off x="0" y="0"/>
+                          <a:ext cx="2360930" cy="1404620"/>
+                        </a:xfrm>
+                        <a:prstGeom prst="rect">
+                          <a:avLst/>
+                        </a:prstGeom>
+                        <a:noFill/>
+                        <a:ln w="9525">
+                          <a:noFill/>
+                          <a:miter lim="800000"/>
+                          <a:headEnd/>
+                          <a:tailEnd/>
+                        </a:ln>
+                      </wps:spPr>
+                      <wps:txbx>
+                        <w:txbxContent>
+                          <w:p>
+                            <w:pPr>
+                              <w:rPr>
+                                <w:rFonts w:ascii="Arial" w:hAnsi="Arial" w:cs="Arial"/>
+                                <w:b/>
+                                <w:color w:val="FF0000"/>
+                                <w:sz w:val="36"/>
+                              </w:rPr>
+                            </w:pPr>
+                            <w:r>
+                              <w:rPr>
+                                <w:rFonts w:ascii="Arial" w:hAnsi="Arial" w:cs="Arial"/>
+                                <w:b/>
+                                <w:color w:val="FF0000"/>
+                                <w:sz w:val="36"/>
+                              </w:rPr>
+                              <w:t>3</w:t>
+                            </w:r>
+                            <w:r>
+                              <w:rPr>
+                                <w:rFonts w:ascii="Arial" w:hAnsi="Arial" w:cs="Arial"/>
+                                <w:b/>
+                                <w:color w:val="FF0000"/>
+                                <w:sz w:val="36"/>
+                              </w:rPr>
+                              <w:t>.</w:t>
+                            </w:r>
+                          </w:p>
+                        </w:txbxContent>
+                      </wps:txbx>
+                      <wps:bodyPr rot="0" vert="horz" wrap="square" lIns="91440" tIns="45720" rIns="91440" bIns="45720" anchor="t" anchorCtr="0">
+                        <a:spAutoFit/>
+                      </wps:bodyPr>
+                    </wps:wsp>
+                  </a:graphicData>
+                </a:graphic>
+                <wp14:sizeRelH relativeFrom="margin">
+                  <wp14:pctWidth>40000</wp14:pctWidth>
+                </wp14:sizeRelH>
+                <wp14:sizeRelV relativeFrom="margin">
+                  <wp14:pctHeight>20000</wp14:pctHeight>
+                </wp14:sizeRelV>
+              </wp:anchor>
+            </w:drawing>
+          </mc:Choice>
+          <mc:Fallback>
+            <w:pict>
+              <v:shape w14:anchorId="49C09E93" id="_x0000_s1028" type="#_x0000_t202" style="position:absolute;left:0;text-align:left;margin-left:76.8pt;margin-top:364.15pt;width:185.9pt;height:110.6pt;z-index:251686400;visibility:visible;mso-wrap-style:square;mso-width-percent:400;mso-height-percent:200;mso-wrap-distance-left:9pt;mso-wrap-distance-top:3.6pt;mso-wrap-distance-right:9pt;mso-wrap-distance-bottom:3.6pt;mso-position-horizontal:absolute;mso-position-horizontal-relative:text;mso-position-vertical:absolute;mso-position-vertical-relative:text;mso-width-percent:400;mso-height-percent:200;mso-width-relative:margin;mso-height-relative:margin;v-text-anchor:top" o:gfxdata="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" filled="f" stroked="f">
+                <v:textbox style="mso-fit-shape-to-text:t">
+                  <w:txbxContent>
+                    <w:p>
+                      <w:pPr>
+                        <w:rPr>
+                          <w:rFonts w:ascii="Arial" w:hAnsi="Arial" w:cs="Arial"/>
+                          <w:b/>
+                          <w:color w:val="FF0000"/>
+                          <w:sz w:val="36"/>
+                        </w:rPr>
+                      </w:pPr>
+                      <w:r>
+                        <w:rPr>
+                          <w:rFonts w:ascii="Arial" w:hAnsi="Arial" w:cs="Arial"/>
+                          <w:b/>
+                          <w:color w:val="FF0000"/>
+                          <w:sz w:val="36"/>
+                        </w:rPr>
+                        <w:t>3</w:t>
+                      </w:r>
+                      <w:r>
+                        <w:rPr>
+                          <w:rFonts w:ascii="Arial" w:hAnsi="Arial" w:cs="Arial"/>
+                          <w:b/>
+                          <w:color w:val="FF0000"/>
+                          <w:sz w:val="36"/>
+                        </w:rPr>
+                        <w:t>.</w:t>
+                      </w:r>
+                    </w:p>
+                  </w:txbxContent>
+                </v:textbox>
+              </v:shape>
+            </w:pict>
+          </mc:Fallback>
+        </mc:AlternateContent>
+      </w:r>
+      <w:r>
+        <w:rPr>
+          <w:rFonts w:asciiTheme="minorHAnsi" w:hAnsiTheme="minorHAnsi" w:cs="Arial"/>
+          <w:noProof/>
+        </w:rPr>
+        <mc:AlternateContent>
+          <mc:Choice Requires="wps">
+            <w:drawing>
+              <wp:anchor distT="45720" distB="45720" distL="114300" distR="114300" simplePos="0" relativeHeight="251668992" behindDoc="0" locked="0" layoutInCell="1" allowOverlap="1" wp14:anchorId="4E64CFF4" wp14:editId="7748E533">
+                <wp:simplePos x="0" y="0"/>
+                <wp:positionH relativeFrom="column">
+                  <wp:posOffset>959992</wp:posOffset>
+                </wp:positionH>
+                <wp:positionV relativeFrom="paragraph">
+                  <wp:posOffset>2711450</wp:posOffset>
+                </wp:positionV>
+                <wp:extent cx="2360930" cy="1404620"/>
+                <wp:effectExtent l="0" t="0" r="0" b="0"/>
+                <wp:wrapNone/>
+                <wp:docPr id="12" name="Textfeld 2"/>
+                <wp:cNvGraphicFramePr>
+                  <a:graphicFrameLocks xmlns:a="http://schemas.openxmlformats.org/drawingml/2006/main"/>
+                </wp:cNvGraphicFramePr>
+                <a:graphic xmlns:a="http://schemas.openxmlformats.org/drawingml/2006/main">
+                  <a:graphicData uri="http://schemas.microsoft.com/office/word/2010/wordprocessingShape">
+                    <wps:wsp>
+                      <wps:cNvSpPr txBox="1">
+                        <a:spLocks noChangeArrowheads="1"/>
+                      </wps:cNvSpPr>
+                      <wps:spPr bwMode="auto">
+                        <a:xfrm>
+                          <a:off x="0" y="0"/>
+                          <a:ext cx="2360930" cy="1404620"/>
+                        </a:xfrm>
+                        <a:prstGeom prst="rect">
+                          <a:avLst/>
+                        </a:prstGeom>
+                        <a:noFill/>
+                        <a:ln w="9525">
+                          <a:noFill/>
+                          <a:miter lim="800000"/>
+                          <a:headEnd/>
+                          <a:tailEnd/>
+                        </a:ln>
+                      </wps:spPr>
+                      <wps:txbx>
+                        <w:txbxContent>
+                          <w:p>
+                            <w:pPr>
+                              <w:rPr>
+                                <w:rFonts w:ascii="Arial" w:hAnsi="Arial" w:cs="Arial"/>
+                                <w:b/>
+                                <w:color w:val="FF0000"/>
+                                <w:sz w:val="36"/>
+                              </w:rPr>
+                            </w:pPr>
+                            <w:r>
+                              <w:rPr>
+                                <w:rFonts w:ascii="Arial" w:hAnsi="Arial" w:cs="Arial"/>
+                                <w:b/>
+                                <w:color w:val="FF0000"/>
+                                <w:sz w:val="36"/>
+                              </w:rPr>
+                              <w:t>2</w:t>
+                            </w:r>
+                            <w:r>
+                              <w:rPr>
+                                <w:rFonts w:ascii="Arial" w:hAnsi="Arial" w:cs="Arial"/>
+                                <w:b/>
+                                <w:color w:val="FF0000"/>
+                                <w:sz w:val="36"/>
+                              </w:rPr>
+                              <w:t>.</w:t>
+                            </w:r>
+                          </w:p>
+                        </w:txbxContent>
+                      </wps:txbx>
+                      <wps:bodyPr rot="0" vert="horz" wrap="square" lIns="91440" tIns="45720" rIns="91440" bIns="45720" anchor="t" anchorCtr="0">
+                        <a:spAutoFit/>
+                      </wps:bodyPr>
+                    </wps:wsp>
+                  </a:graphicData>
+                </a:graphic>
+                <wp14:sizeRelH relativeFrom="margin">
+                  <wp14:pctWidth>40000</wp14:pctWidth>
+                </wp14:sizeRelH>
+                <wp14:sizeRelV relativeFrom="margin">
+                  <wp14:pctHeight>20000</wp14:pctHeight>
+                </wp14:sizeRelV>
+              </wp:anchor>
+            </w:drawing>
+          </mc:Choice>
+          <mc:Fallback>
+            <w:pict>
+              <v:shape w14:anchorId="4E64CFF4" id="_x0000_s1029" type="#_x0000_t202" style="position:absolute;left:0;text-align:left;margin-left:75.6pt;margin-top:213.5pt;width:185.9pt;height:110.6pt;z-index:251668992;visibility:visible;mso-wrap-style:square;mso-width-percent:400;mso-height-percent:200;mso-wrap-distance-left:9pt;mso-wrap-distance-top:3.6pt;mso-wrap-distance-right:9pt;mso-wrap-distance-bottom:3.6pt;mso-position-horizontal:absolute;mso-position-horizontal-relative:text;mso-position-vertical:absolute;mso-position-vertical-relative:text;mso-width-percent:400;mso-height-percent:200;mso-width-relative:margin;mso-height-relative:margin;v-text-anchor:top" o:gfxdata="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" filled="f" stroked="f">
+                <v:textbox style="mso-fit-shape-to-text:t">
+                  <w:txbxContent>
+                    <w:p>
+                      <w:pPr>
+                        <w:rPr>
+                          <w:rFonts w:ascii="Arial" w:hAnsi="Arial" w:cs="Arial"/>
+                          <w:b/>
+                          <w:color w:val="FF0000"/>
+                          <w:sz w:val="36"/>
+                        </w:rPr>
+                      </w:pPr>
+                      <w:r>
+                        <w:rPr>
+                          <w:rFonts w:ascii="Arial" w:hAnsi="Arial" w:cs="Arial"/>
+                          <w:b/>
+                          <w:color w:val="FF0000"/>
+                          <w:sz w:val="36"/>
+                        </w:rPr>
+                        <w:t>2</w:t>
+                      </w:r>
+                      <w:r>
+                        <w:rPr>
+                          <w:rFonts w:ascii="Arial" w:hAnsi="Arial" w:cs="Arial"/>
+                          <w:b/>
+                          <w:color w:val="FF0000"/>
+                          <w:sz w:val="36"/>
+                        </w:rPr>
+                        <w:t>.</w:t>
+                      </w:r>
+                    </w:p>
+                  </w:txbxContent>
+                </v:textbox>
+              </v:shape>
+            </w:pict>
+          </mc:Fallback>
+        </mc:AlternateContent>
+      </w:r>
+      <w:r>
+        <w:rPr>
+          <w:rFonts w:asciiTheme="minorHAnsi" w:hAnsiTheme="minorHAnsi" w:cs="Arial"/>
+          <w:noProof/>
+        </w:rPr>
+        <mc:AlternateContent>
+          <mc:Choice Requires="wps">
+            <w:drawing>
+              <wp:anchor distT="45720" distB="45720" distL="114300" distR="114300" simplePos="0" relativeHeight="251675136" behindDoc="0" locked="0" layoutInCell="1" allowOverlap="1" wp14:anchorId="471F3E0F" wp14:editId="6376150A">
+                <wp:simplePos x="0" y="0"/>
+                <wp:positionH relativeFrom="column">
+                  <wp:posOffset>974362</wp:posOffset>
+                </wp:positionH>
+                <wp:positionV relativeFrom="paragraph">
+                  <wp:posOffset>1376648</wp:posOffset>
+                </wp:positionV>
+                <wp:extent cx="2360930" cy="1404620"/>
+                <wp:effectExtent l="0" t="0" r="0" b="0"/>
+                <wp:wrapNone/>
+                <wp:docPr id="217" name="Textfeld 2"/>
+                <wp:cNvGraphicFramePr>
+                  <a:graphicFrameLocks xmlns:a="http://schemas.openxmlformats.org/drawingml/2006/main"/>
+                </wp:cNvGraphicFramePr>
+                <a:graphic xmlns:a="http://schemas.openxmlformats.org/drawingml/2006/main">
+                  <a:graphicData uri="http://schemas.microsoft.com/office/word/2010/wordprocessingShape">
+                    <wps:wsp>
+                      <wps:cNvSpPr txBox="1">
+                        <a:spLocks noChangeArrowheads="1"/>
+                      </wps:cNvSpPr>
+                      <wps:spPr bwMode="auto">
+                        <a:xfrm>
+                          <a:off x="0" y="0"/>
+                          <a:ext cx="2360930" cy="1404620"/>
+                        </a:xfrm>
+                        <a:prstGeom prst="rect">
+                          <a:avLst/>
+                        </a:prstGeom>
+                        <a:noFill/>
+                        <a:ln w="9525">
+                          <a:noFill/>
+                          <a:miter lim="800000"/>
+                          <a:headEnd/>
+                          <a:tailEnd/>
+                        </a:ln>
+                      </wps:spPr>
+                      <wps:txbx>
+                        <w:txbxContent>
+                          <w:p>
+                            <w:pPr>
+                              <w:rPr>
+                                <w:rFonts w:ascii="Arial" w:hAnsi="Arial" w:cs="Arial"/>
+                                <w:b/>
+                                <w:color w:val="FF0000"/>
+                                <w:sz w:val="36"/>
+                              </w:rPr>
+                            </w:pPr>
+                            <w:r>
+                              <w:rPr>
+                                <w:rFonts w:ascii="Arial" w:hAnsi="Arial" w:cs="Arial"/>
+                                <w:b/>
+                                <w:color w:val="FF0000"/>
+                                <w:sz w:val="36"/>
+                              </w:rPr>
+                              <w:t>1.</w:t>
+                            </w:r>
+                          </w:p>
+                        </w:txbxContent>
+                      </wps:txbx>
+                      <wps:bodyPr rot="0" vert="horz" wrap="square" lIns="91440" tIns="45720" rIns="91440" bIns="45720" anchor="t" anchorCtr="0">
+                        <a:spAutoFit/>
+                      </wps:bodyPr>
+                    </wps:wsp>
+                  </a:graphicData>
+                </a:graphic>
+                <wp14:sizeRelH relativeFrom="margin">
+                  <wp14:pctWidth>40000</wp14:pctWidth>
+                </wp14:sizeRelH>
+                <wp14:sizeRelV relativeFrom="margin">
+                  <wp14:pctHeight>20000</wp14:pctHeight>
+                </wp14:sizeRelV>
+              </wp:anchor>
+            </w:drawing>
+          </mc:Choice>
+          <mc:Fallback>
+            <w:pict>
+              <v:shape w14:anchorId="471F3E0F" id="_x0000_s1030" type="#_x0000_t202" style="position:absolute;left:0;text-align:left;margin-left:76.7pt;margin-top:108.4pt;width:185.9pt;height:110.6pt;z-index:251675136;visibility:visible;mso-wrap-style:square;mso-width-percent:400;mso-height-percent:200;mso-wrap-distance-left:9pt;mso-wrap-distance-top:3.6pt;mso-wrap-distance-right:9pt;mso-wrap-distance-bottom:3.6pt;mso-position-horizontal:absolute;mso-position-horizontal-relative:text;mso-position-vertical:absolute;mso-position-vertical-relative:text;mso-width-percent:400;mso-height-percent:200;mso-width-relative:margin;mso-height-relative:margin;v-text-anchor:top" o:gfxdata="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" filled="f" stroked="f">
+                <v:textbox style="mso-fit-shape-to-text:t">
+                  <w:txbxContent>
+                    <w:p>
+                      <w:pPr>
+                        <w:rPr>
+                          <w:rFonts w:ascii="Arial" w:hAnsi="Arial" w:cs="Arial"/>
+                          <w:b/>
+                          <w:color w:val="FF0000"/>
+                          <w:sz w:val="36"/>
+                        </w:rPr>
+                      </w:pPr>
+                      <w:r>
+                        <w:rPr>
+                          <w:rFonts w:ascii="Arial" w:hAnsi="Arial" w:cs="Arial"/>
+                          <w:b/>
+                          <w:color w:val="FF0000"/>
+                          <w:sz w:val="36"/>
+                        </w:rPr>
+                        <w:t>1.</w:t>
+                      </w:r>
+                    </w:p>
+                  </w:txbxContent>
+                </v:textbox>
+              </v:shape>
+            </w:pict>
+          </mc:Fallback>
+        </mc:AlternateContent>
+      </w:r>
+      <w:r>
+        <w:rPr>
+          <w:rFonts w:asciiTheme="minorHAnsi" w:hAnsiTheme="minorHAnsi" w:cs="Arial"/>
+          <w:noProof/>
+        </w:rPr>
+        <mc:AlternateContent>
+          <mc:Choice Requires="wps">
+            <w:drawing>
+              <wp:anchor distT="0" distB="0" distL="114300" distR="114300" simplePos="0" relativeHeight="251645440" behindDoc="0" locked="0" layoutInCell="1" allowOverlap="1" wp14:anchorId="4E07D3E8" wp14:editId="347D1C38">
+                <wp:simplePos x="0" y="0"/>
+                <wp:positionH relativeFrom="column">
+                  <wp:posOffset>2353625</wp:posOffset>
+                </wp:positionH>
+                <wp:positionV relativeFrom="paragraph">
+                  <wp:posOffset>1283587</wp:posOffset>
+                </wp:positionV>
+                <wp:extent cx="315856" cy="636885"/>
+                <wp:effectExtent l="19050" t="0" r="27305" b="0"/>
+                <wp:wrapNone/>
+                <wp:docPr id="11" name="Multiplikationszeichen 11"/>
+                <wp:cNvGraphicFramePr/>
+                <a:graphic xmlns:a="http://schemas.openxmlformats.org/drawingml/2006/main">
+                  <a:graphicData uri="http://schemas.microsoft.com/office/word/2010/wordprocessingShape">
+                    <wps:wsp>
+                      <wps:cNvSpPr/>
+                      <wps:spPr>
+                        <a:xfrm rot="1652033">
+                          <a:off x="0" y="0"/>
+                          <a:ext cx="315856" cy="636885"/>
+                        </a:xfrm>
+                        <a:prstGeom prst="mathMultiply">
+                          <a:avLst/>
+                        </a:prstGeom>
+                        <a:solidFill>
+                          <a:schemeClr val="dk1"/>
+                        </a:solidFill>
+                        <a:ln>
+                          <a:noFill/>
+                        </a:ln>
+                      </wps:spPr>
+                      <wps:style>
+                        <a:lnRef idx="0">
+                          <a:scrgbClr r="0" g="0" b="0"/>
+                        </a:lnRef>
+                        <a:fillRef idx="0">
+                          <a:scrgbClr r="0" g="0" b="0"/>
+                        </a:fillRef>
+                        <a:effectRef idx="0">
+                          <a:scrgbClr r="0" g="0" b="0"/>
+                        </a:effectRef>
+                        <a:fontRef idx="minor">
+                          <a:schemeClr val="lt1"/>
+                        </a:fontRef>
+                      </wps:style>
+                      <wps:bodyPr rot="0" spcFirstLastPara="0" vertOverflow="overflow" horzOverflow="overflow" vert="horz" wrap="square" lIns="91440" tIns="45720" rIns="91440" bIns="45720" numCol="1" spcCol="0" rtlCol="0" fromWordArt="0" anchor="ctr" anchorCtr="0" forceAA="0" compatLnSpc="1">
+                        <a:prstTxWarp prst="textNoShape">
+                          <a:avLst/>
+                        </a:prstTxWarp>
+                        <a:noAutofit/>
+                      </wps:bodyPr>
+                    </wps:wsp>
+                  </a:graphicData>
+                </a:graphic>
+                <wp14:sizeRelH relativeFrom="margin">
+                  <wp14:pctWidth>0</wp14:pctWidth>
+                </wp14:sizeRelH>
+                <wp14:sizeRelV relativeFrom="margin">
+                  <wp14:pctHeight>0</wp14:pctHeight>
+                </wp14:sizeRelV>
+              </wp:anchor>
+            </w:drawing>
+          </mc:Choice>
+          <mc:Fallback>
+            <w:pict>
+              <v:shape w14:anchorId="58AA2BE9" id="Multiplikationszeichen 11" o:spid="_x0000_s1026" style="position:absolute;margin-left:185.3pt;margin-top:101.05pt;width:24.85pt;height:50.15pt;rotation:1804461fd;z-index:251645440;visibility:visible;mso-wrap-style:square;mso-width-percent:0;mso-height-percent:0;mso-wrap-distance-left:9pt;mso-wrap-distance-top:0;mso-wrap-distance-right:9pt;mso-wrap-distance-bottom:0;mso-position-horizontal:absolute;mso-position-horizontal-relative:text;mso-position-vertical:absolute;mso-position-vertical-relative:text;mso-width-percent:0;mso-height-percent:0;mso-width-relative:margin;mso-height-relative:margin;v-text-anchor:middle" coordsize="315856,636885" o:gfxdata="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" path="m42584,169467r66554,-33007l157928,234840r48790,-98380l273272,169467,199390,318443r73882,148975l206718,500425,157928,402045r-48790,98380l42584,467418,116466,318443,42584,169467xe" fillcolor="black [3200]" stroked="f">
+                <v:path arrowok="t" o:connecttype="custom" o:connectlocs="42584,169467;109138,136460;157928,234840;206718,136460;273272,169467;199390,318443;273272,467418;206718,500425;157928,402045;109138,500425;42584,467418;116466,318443;42584,169467" o:connectangles="0,0,0,0,0,0,0,0,0,0,0,0,0"/>
+              </v:shape>
+            </w:pict>
+          </mc:Fallback>
+        </mc:AlternateContent>
+      </w:r>
+      <w:r>
+        <w:rPr>
+          <w:rFonts w:asciiTheme="minorHAnsi" w:hAnsiTheme="minorHAnsi" w:cs="Arial"/>
+          <w:noProof/>
+        </w:rPr>
+        <mc:AlternateContent>
+          <mc:Choice Requires="wps">
+            <w:drawing>
+              <wp:anchor distT="0" distB="0" distL="114300" distR="114300" simplePos="0" relativeHeight="251634176" behindDoc="0" locked="0" layoutInCell="1" allowOverlap="1" wp14:anchorId="2C5DC54F" wp14:editId="06DDC78A">
+                <wp:simplePos x="0" y="0"/>
+                <wp:positionH relativeFrom="column">
+                  <wp:posOffset>2173183</wp:posOffset>
+                </wp:positionH>
+                <wp:positionV relativeFrom="paragraph">
+                  <wp:posOffset>1377570</wp:posOffset>
+                </wp:positionV>
+                <wp:extent cx="583886" cy="399351"/>
+                <wp:effectExtent l="38100" t="38100" r="26035" b="39370"/>
+                <wp:wrapNone/>
+                <wp:docPr id="9" name="Gerade Verbindung mit Pfeil 9"/>
+                <wp:cNvGraphicFramePr/>
+                <a:graphic xmlns:a="http://schemas.openxmlformats.org/drawingml/2006/main">
+                  <a:graphicData uri="http://schemas.microsoft.com/office/word/2010/wordprocessingShape">
+                    <wps:wsp>
+                      <wps:cNvCnPr/>
+                      <wps:spPr>
+                        <a:xfrm flipH="1" flipV="1">
+                          <a:off x="0" y="0"/>
+                          <a:ext cx="583886" cy="399351"/>
+                        </a:xfrm>
+                        <a:prstGeom prst="straightConnector1">
+                          <a:avLst/>
+                        </a:prstGeom>
+                        <a:ln w="57150">
+                          <a:tailEnd type="triangle"/>
+                        </a:ln>
+                      </wps:spPr>
+                      <wps:style>
+                        <a:lnRef idx="1">
+                          <a:schemeClr val="accent2"/>
+                        </a:lnRef>
+                        <a:fillRef idx="0">
+                          <a:schemeClr val="accent2"/>
+                        </a:fillRef>
+                        <a:effectRef idx="0">
+                          <a:schemeClr val="accent2"/>
+                        </a:effectRef>
+                        <a:fontRef idx="minor">
+                          <a:schemeClr val="tx1"/>
+                        </a:fontRef>
+                      </wps:style>
+                      <wps:bodyPr/>
+                    </wps:wsp>
+                  </a:graphicData>
+                </a:graphic>
+                <wp14:sizeRelH relativeFrom="margin">
+                  <wp14:pctWidth>0</wp14:pctWidth>
+                </wp14:sizeRelH>
+                <wp14:sizeRelV relativeFrom="margin">
+                  <wp14:pctHeight>0</wp14:pctHeight>
+                </wp14:sizeRelV>
+              </wp:anchor>
+            </w:drawing>
+          </mc:Choice>
+          <mc:Fallback>
+            <w:pict>
+              <v:shapetype w14:anchorId="3F46C55B" id="_x0000_t32" coordsize="21600,21600" o:spt="32" o:oned="t" path="m,l21600,21600e" filled="f">
+                <v:path arrowok="t" fillok="f" o:connecttype="none"/>
+                <o:lock v:ext="edit" shapetype="t"/>
+              </v:shapetype>
+              <v:shape id="Gerade Verbindung mit Pfeil 9" o:spid="_x0000_s1026" type="#_x0000_t32" style="position:absolute;margin-left:171.1pt;margin-top:108.45pt;width:46pt;height:31.45pt;flip:x y;z-index:251634176;visibility:visible;mso-wrap-style:square;mso-width-percent:0;mso-height-percent:0;mso-wrap-distance-left:9pt;mso-wrap-distance-top:0;mso-wrap-distance-right:9pt;mso-wrap-distance-bottom:0;mso-position-horizontal:absolute;mso-position-horizontal-relative:text;mso-position-vertical:absolute;mso-position-vertical-relative:text;mso-width-percent:0;mso-height-percent:0;mso-width-relative:margin;mso-height-relative:margin" o:gfxdata="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" strokecolor="#bc4542 [3045]" strokeweight="4.5pt">
+                <v:stroke endarrow="block"/>
+              </v:shape>
+            </w:pict>
+          </mc:Fallback>
+        </mc:AlternateContent>
+      </w:r>
+      <w:r>
+        <w:rPr>
+          <w:rFonts w:asciiTheme="minorHAnsi" w:hAnsiTheme="minorHAnsi" w:cs="Arial"/>
+          <w:noProof/>
+        </w:rPr>
+        <mc:AlternateContent>
+          <mc:Choice Requires="wps">
+            <w:drawing>
+              <wp:anchor distT="0" distB="0" distL="114300" distR="114300" simplePos="0" relativeHeight="251657728" behindDoc="0" locked="0" layoutInCell="1" allowOverlap="1" wp14:anchorId="05A97FB1" wp14:editId="249A676F">
+                <wp:simplePos x="0" y="0"/>
+                <wp:positionH relativeFrom="column">
+                  <wp:posOffset>3966743</wp:posOffset>
+                </wp:positionH>
+                <wp:positionV relativeFrom="paragraph">
+                  <wp:posOffset>4719361</wp:posOffset>
+                </wp:positionV>
+                <wp:extent cx="205587" cy="212887"/>
+                <wp:effectExtent l="0" t="19050" r="0" b="34925"/>
+                <wp:wrapNone/>
+                <wp:docPr id="8" name="Gewitterblitz 8"/>
+                <wp:cNvGraphicFramePr/>
+                <a:graphic xmlns:a="http://schemas.openxmlformats.org/drawingml/2006/main">
+                  <a:graphicData uri="http://schemas.microsoft.com/office/word/2010/wordprocessingShape">
+                    <wps:wsp>
+                      <wps:cNvSpPr/>
+                      <wps:spPr>
+                        <a:xfrm rot="982985">
+                          <a:off x="0" y="0"/>
+                          <a:ext cx="205587" cy="212887"/>
+                        </a:xfrm>
+                        <a:prstGeom prst="lightningBolt">
+                          <a:avLst/>
+                        </a:prstGeom>
+                        <a:ln>
+                          <a:noFill/>
+                        </a:ln>
+                      </wps:spPr>
+                      <wps:style>
+                        <a:lnRef idx="2">
+                          <a:schemeClr val="accent2">
+                            <a:shade val="50000"/>
+                          </a:schemeClr>
+                        </a:lnRef>
+                        <a:fillRef idx="1">
+                          <a:schemeClr val="accent2"/>
+                        </a:fillRef>
+                        <a:effectRef idx="0">
+                          <a:schemeClr val="accent2"/>
+                        </a:effectRef>
+                        <a:fontRef idx="minor">
+                          <a:schemeClr val="lt1"/>
+                        </a:fontRef>
+                      </wps:style>
+                      <wps:bodyPr rot="0" spcFirstLastPara="0" vertOverflow="overflow" horzOverflow="overflow" vert="horz" wrap="square" lIns="91440" tIns="45720" rIns="91440" bIns="45720" numCol="1" spcCol="0" rtlCol="0" fromWordArt="0" anchor="ctr" anchorCtr="0" forceAA="0" compatLnSpc="1">
+                        <a:prstTxWarp prst="textNoShape">
+                          <a:avLst/>
+                        </a:prstTxWarp>
+                        <a:noAutofit/>
+                      </wps:bodyPr>
+                    </wps:wsp>
+                  </a:graphicData>
+                </a:graphic>
+                <wp14:sizeRelH relativeFrom="margin">
+                  <wp14:pctWidth>0</wp14:pctWidth>
+                </wp14:sizeRelH>
+                <wp14:sizeRelV relativeFrom="margin">
+                  <wp14:pctHeight>0</wp14:pctHeight>
+                </wp14:sizeRelV>
+              </wp:anchor>
+            </w:drawing>
+          </mc:Choice>
+          <mc:Fallback>
+            <w:pict>
+              <v:shapetype w14:anchorId="40AF28B3" id="_x0000_t73" coordsize="21600,21600" o:spt="73" path="m8472,l,3890,7602,8382,5022,9705r7200,4192l10012,14915r11588,6685l14767,12877r1810,-870l11050,6797r1810,-717xe">
+                <v:stroke joinstyle="miter"/>
+                <v:path o:connecttype="custom" o:connectlocs="8472,0;0,3890;5022,9705;10012,14915;21600,21600;16577,12007;12860,6080" o:connectangles="270,270,180,180,90,0,0" textboxrect="8757,7437,13917,14277"/>
+              </v:shapetype>
+              <v:shape id="Gewitterblitz 8" o:spid="_x0000_s1026" type="#_x0000_t73" style="position:absolute;margin-left:312.35pt;margin-top:371.6pt;width:16.2pt;height:16.75pt;rotation:1073682fd;z-index:251657728;visibility:visible;mso-wrap-style:square;mso-width-percent:0;mso-height-percent:0;mso-wrap-distance-left:9pt;mso-wrap-distance-top:0;mso-wrap-distance-right:9pt;mso-wrap-distance-bottom:0;mso-position-horizontal:absolute;mso-position-horizontal-relative:text;mso-position-vertical:absolute;mso-position-vertical-relative:text;mso-width-percent:0;mso-height-percent:0;mso-width-relative:margin;mso-height-relative:margin;v-text-anchor:middle" o:gfxdata="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" fillcolor="#c0504d [3205]" stroked="f" strokeweight="2pt"/>
+            </w:pict>
+          </mc:Fallback>
+        </mc:AlternateContent>
+      </w:r>
+      <w:r>
+        <w:rPr>
+          <w:rFonts w:asciiTheme="minorHAnsi" w:hAnsiTheme="minorHAnsi" w:cs="Arial"/>
+          <w:noProof/>
+        </w:rPr>
+        <mc:AlternateContent>
+          <mc:Choice Requires="wps">
+            <w:drawing>
+              <wp:anchor distT="0" distB="0" distL="114300" distR="114300" simplePos="0" relativeHeight="251651584" behindDoc="0" locked="0" layoutInCell="1" allowOverlap="1" wp14:anchorId="24843E61" wp14:editId="073D5D86">
+                <wp:simplePos x="0" y="0"/>
+                <wp:positionH relativeFrom="column">
+                  <wp:posOffset>2256838</wp:posOffset>
+                </wp:positionH>
+                <wp:positionV relativeFrom="paragraph">
+                  <wp:posOffset>4831907</wp:posOffset>
+                </wp:positionV>
+                <wp:extent cx="431321" cy="0"/>
+                <wp:effectExtent l="0" t="95250" r="0" b="95250"/>
+                <wp:wrapNone/>
+                <wp:docPr id="6" name="Gerade Verbindung mit Pfeil 6"/>
+                <wp:cNvGraphicFramePr/>
+                <a:graphic xmlns:a="http://schemas.openxmlformats.org/drawingml/2006/main">
+                  <a:graphicData uri="http://schemas.microsoft.com/office/word/2010/wordprocessingShape">
+                    <wps:wsp>
+                      <wps:cNvCnPr/>
+                      <wps:spPr>
+                        <a:xfrm flipH="1">
+                          <a:off x="0" y="0"/>
+                          <a:ext cx="431321" cy="0"/>
+                        </a:xfrm>
+                        <a:prstGeom prst="straightConnector1">
+                          <a:avLst/>
+                        </a:prstGeom>
+                        <a:ln w="38100">
+                          <a:tailEnd type="triangle"/>
+                        </a:ln>
+                      </wps:spPr>
+                      <wps:style>
+                        <a:lnRef idx="1">
+                          <a:schemeClr val="accent2"/>
+                        </a:lnRef>
+                        <a:fillRef idx="0">
+                          <a:schemeClr val="accent2"/>
+                        </a:fillRef>
+                        <a:effectRef idx="0">
+                          <a:schemeClr val="accent2"/>
+                        </a:effectRef>
+                        <a:fontRef idx="minor">
+                          <a:schemeClr val="tx1"/>
+                        </a:fontRef>
+                      </wps:style>
+                      <wps:bodyPr/>
+                    </wps:wsp>
+                  </a:graphicData>
+                </a:graphic>
+              </wp:anchor>
+            </w:drawing>
+          </mc:Choice>
+          <mc:Fallback>
+            <w:pict>
+              <v:shape w14:anchorId="52AD1245" id="Gerade Verbindung mit Pfeil 6" o:spid="_x0000_s1026" type="#_x0000_t32" style="position:absolute;margin-left:177.7pt;margin-top:380.45pt;width:33.95pt;height:0;flip:x;z-index:251651584;visibility:visible;mso-wrap-style:square;mso-wrap-distance-left:9pt;mso-wrap-distance-top:0;mso-wrap-distance-right:9pt;mso-wrap-distance-bottom:0;mso-position-horizontal:absolute;mso-position-horizontal-relative:text;mso-position-vertical:absolute;mso-position-vertical-relative:text" o:gfxdata="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" strokecolor="#bc4542 [3045]" strokeweight="3pt">
+                <v:stroke endarrow="block"/>
+              </v:shape>
+            </w:pict>
+          </mc:Fallback>
+        </mc:AlternateContent>
+      </w:r>
+      <w:r>
+        <w:rPr>
+          <w:rFonts w:asciiTheme="minorHAnsi" w:hAnsiTheme="minorHAnsi" w:cs="Arial"/>
+          <w:noProof/>
+        </w:rPr>
+        <mc:AlternateContent>
+          <mc:Choice Requires="wps">
+            <w:drawing>
+              <wp:anchor distT="0" distB="0" distL="114300" distR="114300" simplePos="0" relativeHeight="251619840" behindDoc="0" locked="0" layoutInCell="1" allowOverlap="1" wp14:anchorId="3E06E484" wp14:editId="261C75E5">
+                <wp:simplePos x="0" y="0"/>
+                <wp:positionH relativeFrom="column">
+                  <wp:posOffset>2317223</wp:posOffset>
+                </wp:positionH>
+                <wp:positionV relativeFrom="paragraph">
+                  <wp:posOffset>2399258</wp:posOffset>
+                </wp:positionV>
+                <wp:extent cx="422694" cy="1207698"/>
+                <wp:effectExtent l="57150" t="0" r="53975" b="50165"/>
+                <wp:wrapNone/>
+                <wp:docPr id="3" name="Gerade Verbindung mit Pfeil 3"/>
+                <wp:cNvGraphicFramePr/>
+                <a:graphic xmlns:a="http://schemas.openxmlformats.org/drawingml/2006/main">
+                  <a:graphicData uri="http://schemas.microsoft.com/office/word/2010/wordprocessingShape">
+                    <wps:wsp>
+                      <wps:cNvCnPr/>
+                      <wps:spPr>
+                        <a:xfrm flipH="1">
+                          <a:off x="0" y="0"/>
+                          <a:ext cx="422694" cy="1207698"/>
+                        </a:xfrm>
+                        <a:prstGeom prst="straightConnector1">
+                          <a:avLst/>
+                        </a:prstGeom>
+                        <a:ln w="57150">
+                          <a:tailEnd type="triangle"/>
+                        </a:ln>
+                      </wps:spPr>
+                      <wps:style>
+                        <a:lnRef idx="1">
+                          <a:schemeClr val="accent2"/>
+                        </a:lnRef>
+                        <a:fillRef idx="0">
+                          <a:schemeClr val="accent2"/>
+                        </a:fillRef>
+                        <a:effectRef idx="0">
+                          <a:schemeClr val="accent2"/>
+                        </a:effectRef>
+                        <a:fontRef idx="minor">
+                          <a:schemeClr val="tx1"/>
+                        </a:fontRef>
+                      </wps:style>
+                      <wps:bodyPr/>
+                    </wps:wsp>
+                  </a:graphicData>
+                </a:graphic>
+                <wp14:sizeRelH relativeFrom="margin">
+                  <wp14:pctWidth>0</wp14:pctWidth>
+                </wp14:sizeRelH>
+                <wp14:sizeRelV relativeFrom="margin">
+                  <wp14:pctHeight>0</wp14:pctHeight>
+                </wp14:sizeRelV>
+              </wp:anchor>
+            </w:drawing>
+          </mc:Choice>
+          <mc:Fallback>
+            <w:pict>
+              <v:shape w14:anchorId="0E05E9BF" id="Gerade Verbindung mit Pfeil 3" o:spid="_x0000_s1026" type="#_x0000_t32" style="position:absolute;margin-left:182.45pt;margin-top:188.9pt;width:33.3pt;height:95.1pt;flip:x;z-index:251619840;visibility:visible;mso-wrap-style:square;mso-width-percent:0;mso-height-percent:0;mso-wrap-distance-left:9pt;mso-wrap-distance-top:0;mso-wrap-distance-right:9pt;mso-wrap-distance-bottom:0;mso-position-horizontal:absolute;mso-position-horizontal-relative:text;mso-position-vertical:absolute;mso-position-vertical-relative:text;mso-width-percent:0;mso-height-percent:0;mso-width-relative:margin;mso-height-relative:margin" o:gfxdata="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" strokecolor="#bc4542 [3045]" strokeweight="4.5pt">
+                <v:stroke endarrow="block"/>
+              </v:shape>
+            </w:pict>
+          </mc:Fallback>
+        </mc:AlternateContent>
+      </w:r>
+      <w:r>
+        <w:rPr>
+          <w:rFonts w:asciiTheme="minorHAnsi" w:hAnsiTheme="minorHAnsi" w:cs="Arial"/>
+          <w:noProof/>
+        </w:rPr>
         <w:drawing>
-          <wp:inline distT="0" distB="0" distL="0" distR="0" wp14:anchorId="01DF1211" wp14:editId="49C959B9">
+          <wp:inline distT="0" distB="0" distL="0" distR="0" wp14:anchorId="01DF1211" wp14:editId="27C8403B">
             <wp:extent cx="3620964" cy="6479619"/>
             <wp:effectExtent l="0" t="0" r="0" b="0"/>
             <wp:docPr id="1" name="Grafik 1"/>
@@ -4118,66 +4769,525 @@
         <w:jc w:val="left"/>
         <w:rPr>
           <w:rFonts w:asciiTheme="minorHAnsi" w:hAnsiTheme="minorHAnsi" w:cs="Arial"/>
-        </w:rPr>
-      </w:pPr>
-      <w:r>
-        <w:rPr>
-          <w:rFonts w:asciiTheme="minorHAnsi" w:hAnsiTheme="minorHAnsi" w:cs="Arial"/>
-        </w:rPr>
-        <w:t>Tabelle einfügen. (edlere Metalle, unedlere Metalle) Mit dieser die Regeln erklären.</w:t>
+          <w:highlight w:val="yellow"/>
+        </w:rPr>
+      </w:pPr>
+      <w:r>
+        <w:rPr>
+          <w:rFonts w:asciiTheme="minorHAnsi" w:hAnsiTheme="minorHAnsi" w:cs="Arial"/>
+          <w:b/>
+          <w:highlight w:val="yellow"/>
+        </w:rPr>
+        <w:t>1.</w:t>
+      </w:r>
+      <w:r>
+        <w:rPr>
+          <w:rFonts w:asciiTheme="minorHAnsi" w:hAnsiTheme="minorHAnsi" w:cs="Arial"/>
+          <w:highlight w:val="yellow"/>
+        </w:rPr>
+        <w:t xml:space="preserve"> Das erste Beispiel zeigt</w:t>
+      </w:r>
+      <w:r>
+        <w:rPr>
+          <w:rFonts w:asciiTheme="minorHAnsi" w:hAnsiTheme="minorHAnsi" w:cs="Arial"/>
+          <w:highlight w:val="yellow"/>
+        </w:rPr>
+        <w:t xml:space="preserve"> eine Reaktion, welche gar nicht stadtfinden könnte. </w:t>
+      </w:r>
+      <w:r>
+        <w:rPr>
+          <w:rFonts w:asciiTheme="minorHAnsi" w:hAnsiTheme="minorHAnsi" w:cs="Arial"/>
+          <w:highlight w:val="yellow"/>
+        </w:rPr>
+        <w:t xml:space="preserve">Ein </w:t>
+      </w:r>
+      <w:r>
+        <w:rPr>
+          <w:rFonts w:asciiTheme="minorHAnsi" w:hAnsiTheme="minorHAnsi" w:cs="Arial"/>
+          <w:highlight w:val="yellow"/>
+        </w:rPr>
+        <w:t>ähnliches</w:t>
+      </w:r>
+      <w:r>
+        <w:rPr>
+          <w:rFonts w:asciiTheme="minorHAnsi" w:hAnsiTheme="minorHAnsi" w:cs="Arial"/>
+          <w:highlight w:val="yellow"/>
+        </w:rPr>
+        <w:t xml:space="preserve"> Beispiel haben wir bei dem Versuch zwischen </w:t>
+      </w:r>
+      <w:r>
+        <w:rPr>
+          <w:rFonts w:asciiTheme="minorHAnsi" w:hAnsiTheme="minorHAnsi" w:cs="Arial"/>
+          <w:highlight w:val="yellow"/>
+        </w:rPr>
+        <w:t>Silber</w:t>
+      </w:r>
+      <w:r>
+        <w:rPr>
+          <w:rFonts w:asciiTheme="minorHAnsi" w:hAnsiTheme="minorHAnsi" w:cs="Arial"/>
+          <w:highlight w:val="yellow"/>
+        </w:rPr>
+        <w:t xml:space="preserve"> und Kupfersulfat herausbekommen. </w:t>
+      </w:r>
+      <w:r>
+        <w:rPr>
+          <w:rFonts w:asciiTheme="minorHAnsi" w:hAnsiTheme="minorHAnsi" w:cs="Arial"/>
+          <w:highlight w:val="yellow"/>
+        </w:rPr>
+        <w:t xml:space="preserve">Es gab keine Reaktion, da das Silber </w:t>
+      </w:r>
+      <w:r>
+        <w:rPr>
+          <w:rFonts w:asciiTheme="minorHAnsi" w:hAnsiTheme="minorHAnsi" w:cs="Arial"/>
+          <w:highlight w:val="yellow"/>
+        </w:rPr>
+        <w:t>edler</w:t>
+      </w:r>
+      <w:r>
+        <w:rPr>
+          <w:rFonts w:asciiTheme="minorHAnsi" w:hAnsiTheme="minorHAnsi" w:cs="Arial"/>
+          <w:highlight w:val="yellow"/>
+        </w:rPr>
+        <w:t xml:space="preserve"> als das Kupfersulfat ist</w:t>
+      </w:r>
+      <w:r>
+        <w:rPr>
+          <w:rFonts w:asciiTheme="minorHAnsi" w:hAnsiTheme="minorHAnsi" w:cs="Arial"/>
+          <w:highlight w:val="yellow"/>
+        </w:rPr>
+        <w:t>. In der Tabelle sieht man, dass das Silber weiter unten als das Kupfer ist. Somit gibt das Silber keine Elektronen</w:t>
+      </w:r>
+      <w:r>
+        <w:rPr>
+          <w:rFonts w:asciiTheme="minorHAnsi" w:hAnsiTheme="minorHAnsi" w:cs="Arial"/>
+          <w:highlight w:val="yellow"/>
+        </w:rPr>
+        <w:t xml:space="preserve"> an das Kupfersulfat</w:t>
+      </w:r>
+      <w:r>
+        <w:rPr>
+          <w:rFonts w:asciiTheme="minorHAnsi" w:hAnsiTheme="minorHAnsi" w:cs="Arial"/>
+          <w:highlight w:val="yellow"/>
+        </w:rPr>
+        <w:t xml:space="preserve"> ab, da es edler ist.</w:t>
+      </w:r>
+      <w:r>
+        <w:rPr>
+          <w:rFonts w:asciiTheme="minorHAnsi" w:hAnsiTheme="minorHAnsi" w:cs="Arial"/>
+          <w:highlight w:val="yellow"/>
+        </w:rPr>
+        <w:t xml:space="preserve"> </w:t>
+      </w:r>
+      <w:r>
+        <w:rPr>
+          <w:rFonts w:asciiTheme="minorHAnsi" w:hAnsiTheme="minorHAnsi" w:cs="Arial"/>
+          <w:highlight w:val="yellow"/>
+        </w:rPr>
+        <w:t>Ausserdem s</w:t>
+      </w:r>
+      <w:r>
+        <w:rPr>
+          <w:rFonts w:asciiTheme="minorHAnsi" w:hAnsiTheme="minorHAnsi" w:cs="Arial"/>
+          <w:highlight w:val="yellow"/>
+        </w:rPr>
+        <w:t>tellten</w:t>
+      </w:r>
+      <w:r>
+        <w:rPr>
+          <w:rFonts w:asciiTheme="minorHAnsi" w:hAnsiTheme="minorHAnsi" w:cs="Arial"/>
+          <w:highlight w:val="yellow"/>
+        </w:rPr>
+        <w:t xml:space="preserve"> wir</w:t>
+      </w:r>
+      <w:r>
+        <w:rPr>
+          <w:rFonts w:asciiTheme="minorHAnsi" w:hAnsiTheme="minorHAnsi" w:cs="Arial"/>
+          <w:highlight w:val="yellow"/>
+        </w:rPr>
+        <w:t xml:space="preserve"> bei unseren Beobachtungen fest, </w:t>
+      </w:r>
+      <w:r>
+        <w:rPr>
+          <w:rFonts w:asciiTheme="minorHAnsi" w:hAnsiTheme="minorHAnsi" w:cs="Arial"/>
+          <w:highlight w:val="yellow"/>
+        </w:rPr>
+        <w:t>dass das Zinns</w:t>
+      </w:r>
+      <w:r>
+        <w:rPr>
+          <w:rFonts w:asciiTheme="minorHAnsi" w:hAnsiTheme="minorHAnsi" w:cs="Arial"/>
+          <w:highlight w:val="yellow"/>
+        </w:rPr>
+        <w:t>u</w:t>
+      </w:r>
+      <w:r>
+        <w:rPr>
+          <w:rFonts w:asciiTheme="minorHAnsi" w:hAnsiTheme="minorHAnsi" w:cs="Arial"/>
+          <w:highlight w:val="yellow"/>
+        </w:rPr>
+        <w:t>lfat mit keinem der Metalle regiert hat, da diese alle edler waren.</w:t>
       </w:r>
     </w:p>
     <w:p>
       <w:pPr>
-        <w:rPr>
-          <w:rFonts w:asciiTheme="minorHAnsi" w:hAnsiTheme="minorHAnsi" w:cs="Arial"/>
-          <w:b/>
+        <w:pStyle w:val="LFBText1"/>
+        <w:jc w:val="left"/>
+        <w:rPr>
+          <w:rFonts w:asciiTheme="minorHAnsi" w:hAnsiTheme="minorHAnsi" w:cs="Arial"/>
+          <w:highlight w:val="yellow"/>
         </w:rPr>
       </w:pPr>
     </w:p>
     <w:p>
       <w:pPr>
+        <w:pStyle w:val="LFBText1"/>
+        <w:jc w:val="left"/>
+        <w:rPr>
+          <w:rFonts w:asciiTheme="minorHAnsi" w:hAnsiTheme="minorHAnsi" w:cs="Arial"/>
+          <w:highlight w:val="yellow"/>
+        </w:rPr>
+      </w:pPr>
+      <w:r>
         <w:rPr>
           <w:rFonts w:asciiTheme="minorHAnsi" w:hAnsiTheme="minorHAnsi" w:cs="Arial"/>
           <w:b/>
-        </w:rPr>
-      </w:pPr>
+          <w:highlight w:val="yellow"/>
+        </w:rPr>
+        <w:t>2.</w:t>
+      </w:r>
       <w:r>
         <w:rPr>
           <w:rFonts w:asciiTheme="minorHAnsi" w:hAnsiTheme="minorHAnsi" w:cs="Arial"/>
           <w:b/>
-        </w:rPr>
-        <w:t xml:space="preserve"> Warten bis Beobachtungen fertig.</w:t>
+          <w:highlight w:val="yellow"/>
+        </w:rPr>
+        <w:t xml:space="preserve"> </w:t>
+      </w:r>
+      <w:r>
+        <w:rPr>
+          <w:rFonts w:asciiTheme="minorHAnsi" w:hAnsiTheme="minorHAnsi" w:cs="Arial"/>
+          <w:highlight w:val="yellow"/>
+        </w:rPr>
+        <w:t xml:space="preserve">Das zweite Beispiel zeigt eine gewöhnliche Reaktion. Das unedlere Metall (Zn) gibt am </w:t>
+      </w:r>
+      <w:r>
+        <w:rPr>
+          <w:rFonts w:asciiTheme="minorHAnsi" w:hAnsiTheme="minorHAnsi" w:cs="Arial"/>
+          <w:highlight w:val="yellow"/>
+        </w:rPr>
+        <w:t>edleren</w:t>
+      </w:r>
+      <w:r>
+        <w:rPr>
+          <w:rFonts w:asciiTheme="minorHAnsi" w:hAnsiTheme="minorHAnsi" w:cs="Arial"/>
+          <w:highlight w:val="yellow"/>
+        </w:rPr>
+        <w:t xml:space="preserve"> Silbernitrat seine Elektronen ab. </w:t>
+      </w:r>
+      <w:r>
+        <w:rPr>
+          <w:rFonts w:asciiTheme="minorHAnsi" w:hAnsiTheme="minorHAnsi" w:cs="Arial"/>
+          <w:highlight w:val="yellow"/>
+        </w:rPr>
+        <w:t xml:space="preserve">Andere Beispiele wären Zinn mit </w:t>
+      </w:r>
+      <w:r>
+        <w:rPr>
+          <w:rFonts w:asciiTheme="minorHAnsi" w:hAnsiTheme="minorHAnsi" w:cs="Arial"/>
+          <w:highlight w:val="yellow"/>
+        </w:rPr>
+        <w:t>Kupfersulfat</w:t>
+      </w:r>
+      <w:r>
+        <w:rPr>
+          <w:rFonts w:asciiTheme="minorHAnsi" w:hAnsiTheme="minorHAnsi" w:cs="Arial"/>
+          <w:highlight w:val="yellow"/>
+        </w:rPr>
+        <w:t xml:space="preserve"> oder Kupfer mit Silbernitrat.</w:t>
       </w:r>
     </w:p>
     <w:p>
       <w:pPr>
-        <w:rPr>
-          <w:rFonts w:asciiTheme="minorHAnsi" w:hAnsiTheme="minorHAnsi" w:cs="Arial"/>
-          <w:b/>
+        <w:pStyle w:val="LFBText1"/>
+        <w:jc w:val="left"/>
+        <w:rPr>
+          <w:rFonts w:asciiTheme="minorHAnsi" w:hAnsiTheme="minorHAnsi" w:cs="Arial"/>
+          <w:highlight w:val="yellow"/>
         </w:rPr>
       </w:pPr>
     </w:p>
     <w:p>
       <w:pPr>
-        <w:rPr>
-          <w:rFonts w:asciiTheme="minorHAnsi" w:hAnsiTheme="minorHAnsi" w:cs="Arial"/>
-          <w:color w:val="FF0000"/>
-        </w:rPr>
-      </w:pPr>
-      <w:r>
-        <w:rPr>
-          <w:rFonts w:asciiTheme="minorHAnsi" w:hAnsiTheme="minorHAnsi" w:cs="Arial"/>
-          <w:color w:val="FF0000"/>
-        </w:rPr>
-        <w:t>Wir haben festgestellt, dass bei Zinksulfat nie eine Reaktion entsteht.</w:t>
+        <w:pStyle w:val="LFBText1"/>
+        <w:jc w:val="left"/>
+        <w:rPr>
+          <w:rFonts w:asciiTheme="minorHAnsi" w:hAnsiTheme="minorHAnsi" w:cs="Arial"/>
+        </w:rPr>
+      </w:pPr>
+      <w:r>
+        <w:rPr>
+          <w:rFonts w:asciiTheme="minorHAnsi" w:hAnsiTheme="minorHAnsi" w:cs="Arial"/>
+          <w:b/>
+          <w:highlight w:val="yellow"/>
+        </w:rPr>
+        <w:t xml:space="preserve">3. </w:t>
+      </w:r>
+      <w:r>
+        <w:rPr>
+          <w:rFonts w:asciiTheme="minorHAnsi" w:hAnsiTheme="minorHAnsi" w:cs="Arial"/>
+          <w:highlight w:val="yellow"/>
+        </w:rPr>
+        <w:t xml:space="preserve">Das dritte Beispiel zeigt eine Reaktion, welche eigentlich nicht </w:t>
+      </w:r>
+      <w:r>
+        <w:rPr>
+          <w:rFonts w:asciiTheme="minorHAnsi" w:hAnsiTheme="minorHAnsi" w:cs="Arial"/>
+          <w:highlight w:val="yellow"/>
+        </w:rPr>
+        <w:t>stattfinden</w:t>
+      </w:r>
+      <w:r>
+        <w:rPr>
+          <w:rFonts w:asciiTheme="minorHAnsi" w:hAnsiTheme="minorHAnsi" w:cs="Arial"/>
+          <w:highlight w:val="yellow"/>
+        </w:rPr>
+        <w:t xml:space="preserve"> dürfte.</w:t>
+      </w:r>
+      <w:r>
+        <w:rPr>
+          <w:rFonts w:asciiTheme="minorHAnsi" w:hAnsiTheme="minorHAnsi" w:cs="Arial"/>
+          <w:highlight w:val="yellow"/>
+        </w:rPr>
+        <w:t xml:space="preserve"> Dies sieht man an den Beispielen von K</w:t>
+      </w:r>
+      <w:r>
+        <w:rPr>
+          <w:rFonts w:asciiTheme="minorHAnsi" w:hAnsiTheme="minorHAnsi" w:cs="Arial"/>
+          <w:highlight w:val="yellow"/>
+        </w:rPr>
+        <w:t>u</w:t>
+      </w:r>
+      <w:r>
+        <w:rPr>
+          <w:rFonts w:asciiTheme="minorHAnsi" w:hAnsiTheme="minorHAnsi" w:cs="Arial"/>
+          <w:highlight w:val="yellow"/>
+        </w:rPr>
+        <w:t>pfer mit K</w:t>
+      </w:r>
+      <w:r>
+        <w:rPr>
+          <w:rFonts w:asciiTheme="minorHAnsi" w:hAnsiTheme="minorHAnsi" w:cs="Arial"/>
+          <w:highlight w:val="yellow"/>
+        </w:rPr>
+        <w:t>u</w:t>
+      </w:r>
+      <w:r>
+        <w:rPr>
+          <w:rFonts w:asciiTheme="minorHAnsi" w:hAnsiTheme="minorHAnsi" w:cs="Arial"/>
+          <w:highlight w:val="yellow"/>
+        </w:rPr>
+        <w:t>pfersulfat, Zinn mit Zinnsulfat und Zink mit Zinksulfat.</w:t>
+      </w:r>
+      <w:r>
+        <w:rPr>
+          <w:rFonts w:asciiTheme="minorHAnsi" w:hAnsiTheme="minorHAnsi" w:cs="Arial"/>
+          <w:highlight w:val="yellow"/>
+        </w:rPr>
+        <w:t xml:space="preserve"> Bei keinen dieser Kombinationen trat eine Reaktion auf.</w:t>
+      </w:r>
+      <w:r>
+        <w:rPr>
+          <w:rFonts w:asciiTheme="minorHAnsi" w:hAnsiTheme="minorHAnsi" w:cs="Arial"/>
+          <w:highlight w:val="yellow"/>
+        </w:rPr>
+        <w:t xml:space="preserve"> Jedoch </w:t>
+      </w:r>
+      <w:r>
+        <w:rPr>
+          <w:rFonts w:asciiTheme="minorHAnsi" w:hAnsiTheme="minorHAnsi" w:cs="Arial"/>
+          <w:highlight w:val="yellow"/>
+        </w:rPr>
+        <w:t>als wir</w:t>
+      </w:r>
+      <w:r>
+        <w:rPr>
+          <w:rFonts w:asciiTheme="minorHAnsi" w:hAnsiTheme="minorHAnsi" w:cs="Arial"/>
+          <w:highlight w:val="yellow"/>
+        </w:rPr>
+        <w:t xml:space="preserve"> das Silber mit dem Silbe</w:t>
+      </w:r>
+      <w:r>
+        <w:rPr>
+          <w:rFonts w:asciiTheme="minorHAnsi" w:hAnsiTheme="minorHAnsi" w:cs="Arial"/>
+          <w:highlight w:val="yellow"/>
+        </w:rPr>
+        <w:t>rnitrat kombinierten, kam es z</w:t>
+      </w:r>
+      <w:r>
+        <w:rPr>
+          <w:rFonts w:asciiTheme="minorHAnsi" w:hAnsiTheme="minorHAnsi" w:cs="Arial"/>
+          <w:highlight w:val="yellow"/>
+        </w:rPr>
+        <w:t>u</w:t>
+      </w:r>
+      <w:r>
+        <w:rPr>
+          <w:rFonts w:asciiTheme="minorHAnsi" w:hAnsiTheme="minorHAnsi" w:cs="Arial"/>
+          <w:highlight w:val="yellow"/>
+        </w:rPr>
+        <w:t xml:space="preserve"> </w:t>
+      </w:r>
+      <w:r>
+        <w:rPr>
+          <w:rFonts w:asciiTheme="minorHAnsi" w:hAnsiTheme="minorHAnsi" w:cs="Arial"/>
+          <w:highlight w:val="yellow"/>
+        </w:rPr>
+        <w:lastRenderedPageBreak/>
+        <w:t xml:space="preserve">einer Reaktion. </w:t>
+      </w:r>
+      <w:r>
+        <w:rPr>
+          <w:rFonts w:asciiTheme="minorHAnsi" w:hAnsiTheme="minorHAnsi" w:cs="Arial"/>
+          <w:highlight w:val="yellow"/>
+        </w:rPr>
+        <w:t>Dies können wir n</w:t>
+      </w:r>
+      <w:r>
+        <w:rPr>
+          <w:rFonts w:asciiTheme="minorHAnsi" w:hAnsiTheme="minorHAnsi" w:cs="Arial"/>
+          <w:highlight w:val="yellow"/>
+        </w:rPr>
+        <w:t>ur</w:t>
+      </w:r>
+      <w:r>
+        <w:rPr>
+          <w:rFonts w:asciiTheme="minorHAnsi" w:hAnsiTheme="minorHAnsi" w:cs="Arial"/>
+          <w:highlight w:val="yellow"/>
+        </w:rPr>
+        <w:t xml:space="preserve"> so </w:t>
+      </w:r>
+      <w:r>
+        <w:rPr>
+          <w:rFonts w:asciiTheme="minorHAnsi" w:hAnsiTheme="minorHAnsi" w:cs="Arial"/>
+          <w:highlight w:val="yellow"/>
+        </w:rPr>
+        <w:t>erklären</w:t>
+      </w:r>
+      <w:r>
+        <w:rPr>
+          <w:rFonts w:asciiTheme="minorHAnsi" w:hAnsiTheme="minorHAnsi" w:cs="Arial"/>
+          <w:highlight w:val="yellow"/>
+        </w:rPr>
+        <w:t>, dass das Silberstück kein reines Silber war</w:t>
+      </w:r>
+      <w:r>
+        <w:rPr>
+          <w:rFonts w:asciiTheme="minorHAnsi" w:hAnsiTheme="minorHAnsi" w:cs="Arial"/>
+          <w:highlight w:val="yellow"/>
+        </w:rPr>
+        <w:t xml:space="preserve"> und das Silbernitr</w:t>
+      </w:r>
+      <w:r>
+        <w:rPr>
+          <w:rFonts w:asciiTheme="minorHAnsi" w:hAnsiTheme="minorHAnsi" w:cs="Arial"/>
+          <w:highlight w:val="yellow"/>
+        </w:rPr>
+        <w:t>a</w:t>
+      </w:r>
+      <w:bookmarkStart w:id="4" w:name="_GoBack"/>
+      <w:bookmarkEnd w:id="4"/>
+      <w:r>
+        <w:rPr>
+          <w:rFonts w:asciiTheme="minorHAnsi" w:hAnsiTheme="minorHAnsi" w:cs="Arial"/>
+          <w:highlight w:val="yellow"/>
+        </w:rPr>
+        <w:t xml:space="preserve">t somit mit </w:t>
+      </w:r>
+      <w:r>
+        <w:rPr>
+          <w:rFonts w:asciiTheme="minorHAnsi" w:hAnsiTheme="minorHAnsi" w:cs="Arial"/>
+          <w:highlight w:val="yellow"/>
+        </w:rPr>
+        <w:t>einem anderen Metall</w:t>
+      </w:r>
+      <w:r>
+        <w:rPr>
+          <w:rFonts w:asciiTheme="minorHAnsi" w:hAnsiTheme="minorHAnsi" w:cs="Arial"/>
+          <w:highlight w:val="yellow"/>
+        </w:rPr>
+        <w:t>, welches im Silberstück enthalten war,</w:t>
+      </w:r>
+      <w:r>
+        <w:rPr>
+          <w:rFonts w:asciiTheme="minorHAnsi" w:hAnsiTheme="minorHAnsi" w:cs="Arial"/>
+          <w:highlight w:val="yellow"/>
+        </w:rPr>
+        <w:t xml:space="preserve"> re</w:t>
+      </w:r>
+      <w:r>
+        <w:rPr>
+          <w:rFonts w:asciiTheme="minorHAnsi" w:hAnsiTheme="minorHAnsi" w:cs="Arial"/>
+          <w:highlight w:val="yellow"/>
+        </w:rPr>
+        <w:t>a</w:t>
+      </w:r>
+      <w:r>
+        <w:rPr>
+          <w:rFonts w:asciiTheme="minorHAnsi" w:hAnsiTheme="minorHAnsi" w:cs="Arial"/>
+          <w:highlight w:val="yellow"/>
+        </w:rPr>
+        <w:t>giert hat.</w:t>
       </w:r>
     </w:p>
     <w:p>
       <w:pPr>
         <w:rPr>
           <w:rFonts w:asciiTheme="minorHAnsi" w:hAnsiTheme="minorHAnsi" w:cs="Arial"/>
-          <w:color w:val="FF0000"/>
+          <w:b/>
+        </w:rPr>
+      </w:pPr>
+    </w:p>
+    <w:p>
+      <w:pPr>
+        <w:rPr>
+          <w:rFonts w:asciiTheme="minorHAnsi" w:hAnsiTheme="minorHAnsi" w:cs="Arial"/>
+          <w:b/>
+          <w:sz w:val="32"/>
+        </w:rPr>
+      </w:pPr>
+      <w:r>
+        <w:rPr>
+          <w:rFonts w:asciiTheme="minorHAnsi" w:hAnsiTheme="minorHAnsi" w:cs="Arial"/>
+          <w:b/>
+          <w:sz w:val="32"/>
+          <w:highlight w:val="cyan"/>
+        </w:rPr>
+        <w:t>Bitte durchl</w:t>
+      </w:r>
+      <w:r>
+        <w:rPr>
+          <w:rFonts w:asciiTheme="minorHAnsi" w:hAnsiTheme="minorHAnsi" w:cs="Arial"/>
+          <w:b/>
+          <w:sz w:val="32"/>
+          <w:highlight w:val="cyan"/>
+        </w:rPr>
+        <w:t>e</w:t>
+      </w:r>
+      <w:r>
+        <w:rPr>
+          <w:rFonts w:asciiTheme="minorHAnsi" w:hAnsiTheme="minorHAnsi" w:cs="Arial"/>
+          <w:b/>
+          <w:sz w:val="32"/>
+          <w:highlight w:val="cyan"/>
+        </w:rPr>
+        <w:t>sen, muss sicher noch überarbeitet werden.</w:t>
+      </w:r>
+    </w:p>
+    <w:p>
+      <w:pPr>
+        <w:rPr>
+          <w:rFonts w:asciiTheme="minorHAnsi" w:hAnsiTheme="minorHAnsi" w:cs="Arial"/>
+          <w:b/>
         </w:rPr>
       </w:pPr>
       <w:r>
@@ -4241,15 +5351,13 @@
         </w:rPr>
         <w:t xml:space="preserve"> </w:t>
       </w:r>
-      <w:proofErr w:type="spellStart"/>
-      <w:r>
-        <w:rPr>
-          <w:rFonts w:asciiTheme="minorHAnsi" w:hAnsiTheme="minorHAnsi" w:cs="Arial"/>
-          <w:i/>
-        </w:rPr>
-        <w:t>Auche</w:t>
-      </w:r>
-      <w:proofErr w:type="spellEnd"/>
+      <w:r>
+        <w:rPr>
+          <w:rFonts w:asciiTheme="minorHAnsi" w:hAnsiTheme="minorHAnsi" w:cs="Arial"/>
+          <w:i/>
+        </w:rPr>
+        <w:t>Auch</w:t>
+      </w:r>
       <w:r>
         <w:rPr>
           <w:rFonts w:asciiTheme="minorHAnsi" w:hAnsiTheme="minorHAnsi" w:cs="Arial"/>
@@ -4298,24 +5406,15 @@
           <w:rFonts w:asciiTheme="minorHAnsi" w:hAnsiTheme="minorHAnsi"/>
           <w:i/>
         </w:rPr>
-        <w:t xml:space="preserve">Reinheit der Metalle, Oberflächenbeschaffenheit, Verunreinigungen der Lösungen </w:t>
-      </w:r>
-      <w:proofErr w:type="gramStart"/>
+        <w:t xml:space="preserve">Reinheit der Metalle, Oberflächenbeschaffenheit, Verunreinigungen der Lösungen . . . </w:t>
+      </w:r>
       <w:r>
         <w:rPr>
           <w:rFonts w:asciiTheme="minorHAnsi" w:hAnsiTheme="minorHAnsi"/>
           <w:i/>
         </w:rPr>
-        <w:t xml:space="preserve">. . . </w:t>
-      </w:r>
-      <w:r>
-        <w:rPr>
-          <w:rFonts w:asciiTheme="minorHAnsi" w:hAnsiTheme="minorHAnsi"/>
-          <w:i/>
-        </w:rPr>
         <w:t>?</w:t>
       </w:r>
-      <w:proofErr w:type="gramEnd"/>
       <w:r>
         <w:rPr>
           <w:rFonts w:asciiTheme="minorHAnsi" w:hAnsiTheme="minorHAnsi"/>
@@ -4353,28 +5452,7 @@
           <w:rFonts w:asciiTheme="minorHAnsi" w:hAnsiTheme="minorHAnsi" w:cs="Arial"/>
           <w:color w:val="FF0000"/>
         </w:rPr>
-        <w:t>Bereits als wir unsere Resultate vergli</w:t>
-      </w:r>
-      <w:r>
-        <w:rPr>
-          <w:rFonts w:asciiTheme="minorHAnsi" w:hAnsiTheme="minorHAnsi" w:cs="Arial"/>
-          <w:color w:val="FF0000"/>
-        </w:rPr>
-        <w:t>c</w:t>
-      </w:r>
-      <w:r>
-        <w:rPr>
-          <w:rFonts w:asciiTheme="minorHAnsi" w:hAnsiTheme="minorHAnsi" w:cs="Arial"/>
-          <w:color w:val="FF0000"/>
-        </w:rPr>
-        <w:t>hen, mussten wir feststellen, dass es</w:t>
-      </w:r>
-      <w:r>
-        <w:rPr>
-          <w:rFonts w:asciiTheme="minorHAnsi" w:hAnsiTheme="minorHAnsi" w:cs="Arial"/>
-          <w:color w:val="FF0000"/>
-        </w:rPr>
-        <w:t xml:space="preserve"> Fehler bei beiden Gruppen geben muss.</w:t>
+        <w:t>Bereits als wir unsere Resultate verglichen, mussten wir feststellen, dass es Fehler bei beiden Gruppen geben muss.</w:t>
       </w:r>
       <w:r>
         <w:rPr>
@@ -4431,6 +5509,7 @@
         <w:rPr>
           <w:rFonts w:asciiTheme="minorHAnsi" w:hAnsiTheme="minorHAnsi" w:cs="Arial"/>
           <w:color w:val="FF0000"/>
+          <w:sz w:val="24"/>
         </w:rPr>
       </w:pPr>
       <w:r>
@@ -4474,7 +5553,64 @@
           <w:rFonts w:asciiTheme="minorHAnsi" w:hAnsiTheme="minorHAnsi" w:cs="Arial"/>
           <w:color w:val="FF0000"/>
         </w:rPr>
-        <w:t xml:space="preserve"> Elektronen abgeben musste.</w:t>
+        <w:t xml:space="preserve"> Elektronen </w:t>
+      </w:r>
+      <w:r>
+        <w:rPr>
+          <w:rFonts w:asciiTheme="minorHAnsi" w:hAnsiTheme="minorHAnsi" w:cs="Arial"/>
+          <w:color w:val="FF0000"/>
+          <w:highlight w:val="yellow"/>
+        </w:rPr>
+        <w:t>abgeben</w:t>
+      </w:r>
+      <w:r>
+        <w:rPr>
+          <w:rFonts w:asciiTheme="minorHAnsi" w:hAnsiTheme="minorHAnsi" w:cs="Arial"/>
+          <w:color w:val="FF0000"/>
+        </w:rPr>
+        <w:t xml:space="preserve"> musste.</w:t>
+      </w:r>
+      <w:r>
+        <w:rPr>
+          <w:rFonts w:asciiTheme="minorHAnsi" w:hAnsiTheme="minorHAnsi" w:cs="Arial"/>
+          <w:color w:val="FF0000"/>
+        </w:rPr>
+        <w:t xml:space="preserve"> </w:t>
+      </w:r>
+      <w:r>
+        <w:rPr>
+          <w:rFonts w:asciiTheme="minorHAnsi" w:hAnsiTheme="minorHAnsi" w:cs="Arial"/>
+          <w:color w:val="FF0000"/>
+          <w:sz w:val="24"/>
+          <w:highlight w:val="yellow"/>
+        </w:rPr>
+        <w:t xml:space="preserve">Ich glaube es nimmt auf </w:t>
+      </w:r>
+      <w:r>
+        <w:rPr>
+          <w:rFonts w:asciiTheme="minorHAnsi" w:hAnsiTheme="minorHAnsi" w:cs="Arial"/>
+          <w:color w:val="FF0000"/>
+          <w:sz w:val="24"/>
+          <w:highlight w:val="yellow"/>
+        </w:rPr>
+        <w:t>u</w:t>
+      </w:r>
+      <w:r>
+        <w:rPr>
+          <w:rFonts w:asciiTheme="minorHAnsi" w:hAnsiTheme="minorHAnsi" w:cs="Arial"/>
+          <w:color w:val="FF0000"/>
+          <w:sz w:val="24"/>
+          <w:highlight w:val="yellow"/>
+        </w:rPr>
+        <w:t>nd gibt nicht ab</w:t>
+      </w:r>
+      <w:r>
+        <w:rPr>
+          <w:rFonts w:asciiTheme="minorHAnsi" w:hAnsiTheme="minorHAnsi" w:cs="Arial"/>
+          <w:color w:val="FF0000"/>
+          <w:sz w:val="24"/>
+        </w:rPr>
+        <w:t xml:space="preserve"> </w:t>
       </w:r>
     </w:p>
     <w:p>
@@ -4642,6 +5778,15 @@
         </w:rPr>
         <w:t>hmen wir als Beispiel die Reaktion von Zinksulfat und Gold.  Geit das überhaupt????</w:t>
       </w:r>
+      <w:r>
+        <w:rPr>
+          <w:rFonts w:asciiTheme="minorHAnsi" w:hAnsiTheme="minorHAnsi"/>
+          <w:i/>
+          <w:color w:val="FF0000"/>
+          <w:sz w:val="40"/>
+        </w:rPr>
+        <w:t xml:space="preserve"> Geht nicht</w:t>
+      </w:r>
     </w:p>
     <w:p>
       <w:pPr>
@@ -4708,9 +5853,8 @@
           <w:color w:val="FF0000"/>
           <w:highlight w:val="yellow"/>
         </w:rPr>
-        <w:t xml:space="preserve">Eigentlich sollte das Silber nicht mit dem </w:t>
-      </w:r>
-      <w:proofErr w:type="spellStart"/>
+        <w:t xml:space="preserve">Eigentlich sollte das Silber nicht mit dem Silberslfat reagieren. Somit war der silberne Gegenstand nur mit </w:t>
+      </w:r>
       <w:r>
         <w:rPr>
           <w:rFonts w:asciiTheme="minorHAnsi" w:hAnsiTheme="minorHAnsi"/>
@@ -4718,9 +5862,8 @@
           <w:color w:val="FF0000"/>
           <w:highlight w:val="yellow"/>
         </w:rPr>
-        <w:t>Silberslfat</w:t>
-      </w:r>
-      <w:proofErr w:type="spellEnd"/>
+        <w:t>Silber</w:t>
+      </w:r>
       <w:r>
         <w:rPr>
           <w:rFonts w:asciiTheme="minorHAnsi" w:hAnsiTheme="minorHAnsi"/>
@@ -4728,9 +5871,8 @@
           <w:color w:val="FF0000"/>
           <w:highlight w:val="yellow"/>
         </w:rPr>
-        <w:t xml:space="preserve"> reagieren. Somit war der silberne Gegenstand nur mit </w:t>
-      </w:r>
-      <w:proofErr w:type="spellStart"/>
+        <w:t xml:space="preserve"> </w:t>
+      </w:r>
       <w:r>
         <w:rPr>
           <w:rFonts w:asciiTheme="minorHAnsi" w:hAnsiTheme="minorHAnsi"/>
@@ -4738,9 +5880,8 @@
           <w:color w:val="FF0000"/>
           <w:highlight w:val="yellow"/>
         </w:rPr>
-        <w:t>silber</w:t>
-      </w:r>
-      <w:proofErr w:type="spellEnd"/>
+        <w:t>umhüllt</w:t>
+      </w:r>
       <w:r>
         <w:rPr>
           <w:rFonts w:asciiTheme="minorHAnsi" w:hAnsiTheme="minorHAnsi"/>
@@ -4748,9 +5889,8 @@
           <w:color w:val="FF0000"/>
           <w:highlight w:val="yellow"/>
         </w:rPr>
-        <w:t xml:space="preserve"> </w:t>
-      </w:r>
-      <w:proofErr w:type="spellStart"/>
+        <w:t xml:space="preserve"> oder bestand nur zu einem kleinen Teil </w:t>
+      </w:r>
       <w:r>
         <w:rPr>
           <w:rFonts w:asciiTheme="minorHAnsi" w:hAnsiTheme="minorHAnsi"/>
@@ -4758,9 +5898,8 @@
           <w:color w:val="FF0000"/>
           <w:highlight w:val="yellow"/>
         </w:rPr>
-        <w:t>umhült</w:t>
-      </w:r>
-      <w:proofErr w:type="spellEnd"/>
+        <w:t>aus</w:t>
+      </w:r>
       <w:r>
         <w:rPr>
           <w:rFonts w:asciiTheme="minorHAnsi" w:hAnsiTheme="minorHAnsi"/>
@@ -4768,11 +5907,8 @@
           <w:color w:val="FF0000"/>
           <w:highlight w:val="yellow"/>
         </w:rPr>
-        <w:t xml:space="preserve"> oder bestand nur zu einem kleinen Teil </w:t>
-      </w:r>
-      <w:bookmarkStart w:id="4" w:name="_GoBack"/>
-      <w:bookmarkEnd w:id="4"/>
-      <w:proofErr w:type="spellStart"/>
+        <w:t xml:space="preserve"> </w:t>
+      </w:r>
       <w:r>
         <w:rPr>
           <w:rFonts w:asciiTheme="minorHAnsi" w:hAnsiTheme="minorHAnsi"/>
@@ -4780,9 +5916,8 @@
           <w:color w:val="FF0000"/>
           <w:highlight w:val="yellow"/>
         </w:rPr>
-        <w:t>as</w:t>
-      </w:r>
-      <w:proofErr w:type="spellEnd"/>
+        <w:t>Silber</w:t>
+      </w:r>
       <w:r>
         <w:rPr>
           <w:rFonts w:asciiTheme="minorHAnsi" w:hAnsiTheme="minorHAnsi"/>
@@ -4790,9 +5925,34 @@
           <w:color w:val="FF0000"/>
           <w:highlight w:val="yellow"/>
         </w:rPr>
+        <w:t>.</w:t>
+      </w:r>
+      <w:r>
+        <w:rPr>
+          <w:rFonts w:asciiTheme="minorHAnsi" w:hAnsiTheme="minorHAnsi"/>
+          <w:i/>
+          <w:color w:val="FF0000"/>
+        </w:rPr>
         <w:t xml:space="preserve"> </w:t>
       </w:r>
-      <w:proofErr w:type="spellStart"/>
+    </w:p>
+    <w:p>
+      <w:pPr>
+        <w:rPr>
+          <w:rFonts w:asciiTheme="minorHAnsi" w:hAnsiTheme="minorHAnsi"/>
+          <w:i/>
+          <w:color w:val="FF0000"/>
+        </w:rPr>
+      </w:pPr>
+    </w:p>
+    <w:p>
+      <w:pPr>
+        <w:rPr>
+          <w:rFonts w:asciiTheme="minorHAnsi" w:hAnsiTheme="minorHAnsi"/>
+          <w:i/>
+          <w:color w:val="FF0000"/>
+        </w:rPr>
+      </w:pPr>
       <w:r>
         <w:rPr>
           <w:rFonts w:asciiTheme="minorHAnsi" w:hAnsiTheme="minorHAnsi"/>
@@ -4800,9 +5960,8 @@
           <w:color w:val="FF0000"/>
           <w:highlight w:val="yellow"/>
         </w:rPr>
-        <w:t>silber</w:t>
-      </w:r>
-      <w:proofErr w:type="spellEnd"/>
+        <w:t>Ausserdem kann man so bestimmen wie viel Zeit die Reaktion wirklich benötigt</w:t>
+      </w:r>
       <w:r>
         <w:rPr>
           <w:rFonts w:asciiTheme="minorHAnsi" w:hAnsiTheme="minorHAnsi"/>
@@ -4810,15 +5969,133 @@
           <w:color w:val="FF0000"/>
           <w:highlight w:val="yellow"/>
         </w:rPr>
+        <w:t>. W</w:t>
+      </w:r>
+      <w:r>
+        <w:rPr>
+          <w:rFonts w:asciiTheme="minorHAnsi" w:hAnsiTheme="minorHAnsi"/>
+          <w:i/>
+          <w:color w:val="FF0000"/>
+          <w:highlight w:val="yellow"/>
+        </w:rPr>
+        <w:t xml:space="preserve">enn man </w:t>
+      </w:r>
+      <w:r>
+        <w:rPr>
+          <w:rFonts w:asciiTheme="minorHAnsi" w:hAnsiTheme="minorHAnsi"/>
+          <w:i/>
+          <w:color w:val="FF0000"/>
+          <w:highlight w:val="yellow"/>
+        </w:rPr>
+        <w:t>zum</w:t>
+      </w:r>
+      <w:r>
+        <w:rPr>
+          <w:rFonts w:asciiTheme="minorHAnsi" w:hAnsiTheme="minorHAnsi"/>
+          <w:i/>
+          <w:color w:val="FF0000"/>
+          <w:highlight w:val="yellow"/>
+        </w:rPr>
+        <w:t xml:space="preserve"> Beispiel </w:t>
+      </w:r>
+      <w:r>
+        <w:rPr>
+          <w:rFonts w:asciiTheme="minorHAnsi" w:hAnsiTheme="minorHAnsi"/>
+          <w:i/>
+          <w:color w:val="FF0000"/>
+          <w:highlight w:val="yellow"/>
+        </w:rPr>
+        <w:t xml:space="preserve">einen Vergleich zwischen der Reaktion von </w:t>
+      </w:r>
+      <w:r>
+        <w:rPr>
+          <w:rFonts w:asciiTheme="minorHAnsi" w:hAnsiTheme="minorHAnsi"/>
+          <w:i/>
+          <w:color w:val="FF0000"/>
+          <w:highlight w:val="yellow"/>
+        </w:rPr>
+        <w:t>pure</w:t>
+      </w:r>
+      <w:r>
+        <w:rPr>
+          <w:rFonts w:asciiTheme="minorHAnsi" w:hAnsiTheme="minorHAnsi"/>
+          <w:i/>
+          <w:color w:val="FF0000"/>
+          <w:highlight w:val="yellow"/>
+        </w:rPr>
+        <w:t xml:space="preserve">m </w:t>
+      </w:r>
+      <w:r>
+        <w:rPr>
+          <w:rFonts w:asciiTheme="minorHAnsi" w:hAnsiTheme="minorHAnsi"/>
+          <w:i/>
+          <w:color w:val="FF0000"/>
+          <w:highlight w:val="yellow"/>
+        </w:rPr>
+        <w:t>Gold</w:t>
+      </w:r>
+      <w:r>
+        <w:rPr>
+          <w:rFonts w:asciiTheme="minorHAnsi" w:hAnsiTheme="minorHAnsi"/>
+          <w:i/>
+          <w:color w:val="FF0000"/>
+          <w:highlight w:val="yellow"/>
+        </w:rPr>
+        <w:t xml:space="preserve"> 24 kt</w:t>
+      </w:r>
+      <w:r>
+        <w:rPr>
+          <w:rFonts w:asciiTheme="minorHAnsi" w:hAnsiTheme="minorHAnsi"/>
+          <w:i/>
+          <w:color w:val="FF0000"/>
+          <w:highlight w:val="yellow"/>
+        </w:rPr>
+        <w:t xml:space="preserve"> mit Zinksulfat</w:t>
+      </w:r>
+      <w:r>
+        <w:rPr>
+          <w:rFonts w:asciiTheme="minorHAnsi" w:hAnsiTheme="minorHAnsi"/>
+          <w:i/>
+          <w:color w:val="FF0000"/>
+          <w:highlight w:val="yellow"/>
+        </w:rPr>
+        <w:t xml:space="preserve"> und «unreinem» Gold 8 kt mit Zinksulfat ziehen würde, könnte man sicher einen Unterschied in der </w:t>
+      </w:r>
+      <w:r>
+        <w:rPr>
+          <w:rFonts w:asciiTheme="minorHAnsi" w:hAnsiTheme="minorHAnsi"/>
+          <w:i/>
+          <w:color w:val="FF0000"/>
+          <w:highlight w:val="yellow"/>
+        </w:rPr>
+        <w:t>Regierungszeit</w:t>
+      </w:r>
+      <w:r>
+        <w:rPr>
+          <w:rFonts w:asciiTheme="minorHAnsi" w:hAnsiTheme="minorHAnsi"/>
+          <w:i/>
+          <w:color w:val="FF0000"/>
+          <w:highlight w:val="yellow"/>
+        </w:rPr>
+        <w:t xml:space="preserve"> </w:t>
+      </w:r>
+      <w:r>
+        <w:rPr>
+          <w:rFonts w:asciiTheme="minorHAnsi" w:hAnsiTheme="minorHAnsi"/>
+          <w:i/>
+          <w:color w:val="FF0000"/>
+          <w:highlight w:val="yellow"/>
+        </w:rPr>
+        <w:t>feststellen</w:t>
+      </w:r>
+      <w:r>
+        <w:rPr>
+          <w:rFonts w:asciiTheme="minorHAnsi" w:hAnsiTheme="minorHAnsi"/>
+          <w:i/>
+          <w:color w:val="FF0000"/>
+          <w:highlight w:val="yellow"/>
+        </w:rPr>
         <w:t>.</w:t>
-      </w:r>
-      <w:r>
-        <w:rPr>
-          <w:rFonts w:asciiTheme="minorHAnsi" w:hAnsiTheme="minorHAnsi"/>
-          <w:i/>
-          <w:color w:val="FF0000"/>
-        </w:rPr>
-        <w:t xml:space="preserve"> </w:t>
       </w:r>
     </w:p>
     <w:p>
@@ -4826,7 +6103,6 @@
         <w:rPr>
           <w:rFonts w:asciiTheme="minorHAnsi" w:hAnsiTheme="minorHAnsi"/>
           <w:i/>
-          <w:color w:val="FF0000"/>
         </w:rPr>
       </w:pPr>
     </w:p>
@@ -4835,207 +6111,16 @@
         <w:rPr>
           <w:rFonts w:asciiTheme="minorHAnsi" w:hAnsiTheme="minorHAnsi"/>
           <w:i/>
-          <w:color w:val="FF0000"/>
+          <w:highlight w:val="yellow"/>
         </w:rPr>
       </w:pPr>
       <w:r>
         <w:rPr>
           <w:rFonts w:asciiTheme="minorHAnsi" w:hAnsiTheme="minorHAnsi"/>
           <w:i/>
-          <w:color w:val="FF0000"/>
           <w:highlight w:val="yellow"/>
         </w:rPr>
-        <w:t>Ausserdem kann man so bestimmen wie viel Zeit die Reaktion wirklich benötigt</w:t>
-      </w:r>
-      <w:r>
-        <w:rPr>
-          <w:rFonts w:asciiTheme="minorHAnsi" w:hAnsiTheme="minorHAnsi"/>
-          <w:i/>
-          <w:color w:val="FF0000"/>
-          <w:highlight w:val="yellow"/>
-        </w:rPr>
-        <w:t>. W</w:t>
-      </w:r>
-      <w:r>
-        <w:rPr>
-          <w:rFonts w:asciiTheme="minorHAnsi" w:hAnsiTheme="minorHAnsi"/>
-          <w:i/>
-          <w:color w:val="FF0000"/>
-          <w:highlight w:val="yellow"/>
-        </w:rPr>
-        <w:t xml:space="preserve">enn man </w:t>
-      </w:r>
-      <w:proofErr w:type="spellStart"/>
-      <w:r>
-        <w:rPr>
-          <w:rFonts w:asciiTheme="minorHAnsi" w:hAnsiTheme="minorHAnsi"/>
-          <w:i/>
-          <w:color w:val="FF0000"/>
-          <w:highlight w:val="yellow"/>
-        </w:rPr>
-        <w:t>zm</w:t>
-      </w:r>
-      <w:proofErr w:type="spellEnd"/>
-      <w:r>
-        <w:rPr>
-          <w:rFonts w:asciiTheme="minorHAnsi" w:hAnsiTheme="minorHAnsi"/>
-          <w:i/>
-          <w:color w:val="FF0000"/>
-          <w:highlight w:val="yellow"/>
-        </w:rPr>
-        <w:t xml:space="preserve"> Beispiel </w:t>
-      </w:r>
-      <w:r>
-        <w:rPr>
-          <w:rFonts w:asciiTheme="minorHAnsi" w:hAnsiTheme="minorHAnsi"/>
-          <w:i/>
-          <w:color w:val="FF0000"/>
-          <w:highlight w:val="yellow"/>
-        </w:rPr>
-        <w:t xml:space="preserve">einen Vergleich zwischen der Reaktion von </w:t>
-      </w:r>
-      <w:r>
-        <w:rPr>
-          <w:rFonts w:asciiTheme="minorHAnsi" w:hAnsiTheme="minorHAnsi"/>
-          <w:i/>
-          <w:color w:val="FF0000"/>
-          <w:highlight w:val="yellow"/>
-        </w:rPr>
-        <w:t>pure</w:t>
-      </w:r>
-      <w:r>
-        <w:rPr>
-          <w:rFonts w:asciiTheme="minorHAnsi" w:hAnsiTheme="minorHAnsi"/>
-          <w:i/>
-          <w:color w:val="FF0000"/>
-          <w:highlight w:val="yellow"/>
-        </w:rPr>
-        <w:t xml:space="preserve">m </w:t>
-      </w:r>
-      <w:r>
-        <w:rPr>
-          <w:rFonts w:asciiTheme="minorHAnsi" w:hAnsiTheme="minorHAnsi"/>
-          <w:i/>
-          <w:color w:val="FF0000"/>
-          <w:highlight w:val="yellow"/>
-        </w:rPr>
-        <w:t>Gold</w:t>
-      </w:r>
-      <w:r>
-        <w:rPr>
-          <w:rFonts w:asciiTheme="minorHAnsi" w:hAnsiTheme="minorHAnsi"/>
-          <w:i/>
-          <w:color w:val="FF0000"/>
-          <w:highlight w:val="yellow"/>
-        </w:rPr>
-        <w:t xml:space="preserve"> 24 </w:t>
-      </w:r>
-      <w:proofErr w:type="spellStart"/>
-      <w:r>
-        <w:rPr>
-          <w:rFonts w:asciiTheme="minorHAnsi" w:hAnsiTheme="minorHAnsi"/>
-          <w:i/>
-          <w:color w:val="FF0000"/>
-          <w:highlight w:val="yellow"/>
-        </w:rPr>
-        <w:t>kt</w:t>
-      </w:r>
-      <w:proofErr w:type="spellEnd"/>
-      <w:r>
-        <w:rPr>
-          <w:rFonts w:asciiTheme="minorHAnsi" w:hAnsiTheme="minorHAnsi"/>
-          <w:i/>
-          <w:color w:val="FF0000"/>
-          <w:highlight w:val="yellow"/>
-        </w:rPr>
-        <w:t xml:space="preserve"> mit Zinksulfat</w:t>
-      </w:r>
-      <w:r>
-        <w:rPr>
-          <w:rFonts w:asciiTheme="minorHAnsi" w:hAnsiTheme="minorHAnsi"/>
-          <w:i/>
-          <w:color w:val="FF0000"/>
-          <w:highlight w:val="yellow"/>
-        </w:rPr>
-        <w:t xml:space="preserve"> und «unreinem» Gold 8 </w:t>
-      </w:r>
-      <w:proofErr w:type="spellStart"/>
-      <w:r>
-        <w:rPr>
-          <w:rFonts w:asciiTheme="minorHAnsi" w:hAnsiTheme="minorHAnsi"/>
-          <w:i/>
-          <w:color w:val="FF0000"/>
-          <w:highlight w:val="yellow"/>
-        </w:rPr>
-        <w:t>kt</w:t>
-      </w:r>
-      <w:proofErr w:type="spellEnd"/>
-      <w:r>
-        <w:rPr>
-          <w:rFonts w:asciiTheme="minorHAnsi" w:hAnsiTheme="minorHAnsi"/>
-          <w:i/>
-          <w:color w:val="FF0000"/>
-          <w:highlight w:val="yellow"/>
-        </w:rPr>
-        <w:t xml:space="preserve"> mit Zinksulfat ziehen würde, könnte man sicher einen Unterschied in der </w:t>
-      </w:r>
-      <w:proofErr w:type="spellStart"/>
-      <w:r>
-        <w:rPr>
-          <w:rFonts w:asciiTheme="minorHAnsi" w:hAnsiTheme="minorHAnsi"/>
-          <w:i/>
-          <w:color w:val="FF0000"/>
-          <w:highlight w:val="yellow"/>
-        </w:rPr>
-        <w:t>Rea</w:t>
-      </w:r>
-      <w:r>
-        <w:rPr>
-          <w:rFonts w:asciiTheme="minorHAnsi" w:hAnsiTheme="minorHAnsi"/>
-          <w:i/>
-          <w:color w:val="FF0000"/>
-          <w:highlight w:val="yellow"/>
-        </w:rPr>
-        <w:t>gierungs</w:t>
-      </w:r>
-      <w:r>
-        <w:rPr>
-          <w:rFonts w:asciiTheme="minorHAnsi" w:hAnsiTheme="minorHAnsi"/>
-          <w:i/>
-          <w:color w:val="FF0000"/>
-          <w:highlight w:val="yellow"/>
-        </w:rPr>
-        <w:t>zeit</w:t>
-      </w:r>
-      <w:proofErr w:type="spellEnd"/>
-      <w:r>
-        <w:rPr>
-          <w:rFonts w:asciiTheme="minorHAnsi" w:hAnsiTheme="minorHAnsi"/>
-          <w:i/>
-          <w:color w:val="FF0000"/>
-          <w:highlight w:val="yellow"/>
-        </w:rPr>
-        <w:t xml:space="preserve"> </w:t>
-      </w:r>
-      <w:proofErr w:type="spellStart"/>
-      <w:r>
-        <w:rPr>
-          <w:rFonts w:asciiTheme="minorHAnsi" w:hAnsiTheme="minorHAnsi"/>
-          <w:i/>
-          <w:color w:val="FF0000"/>
-          <w:highlight w:val="yellow"/>
-        </w:rPr>
-        <w:t>feststllen</w:t>
-      </w:r>
-      <w:proofErr w:type="spellEnd"/>
-      <w:r>
-        <w:rPr>
-          <w:rFonts w:asciiTheme="minorHAnsi" w:hAnsiTheme="minorHAnsi"/>
-          <w:i/>
-          <w:color w:val="FF0000"/>
-          <w:highlight w:val="yellow"/>
-        </w:rPr>
-        <w:t>.</w:t>
+        <w:t>Oberflächenbeschaffenheit/</w:t>
       </w:r>
     </w:p>
     <w:p>
@@ -5043,32 +6128,51 @@
         <w:rPr>
           <w:rFonts w:asciiTheme="minorHAnsi" w:hAnsiTheme="minorHAnsi"/>
           <w:i/>
+          <w:highlight w:val="yellow"/>
         </w:rPr>
       </w:pPr>
     </w:p>
     <w:p>
       <w:pPr>
         <w:rPr>
-          <w:rFonts w:asciiTheme="minorHAnsi" w:hAnsiTheme="minorHAnsi"/>
-          <w:i/>
-          <w:highlight w:val="yellow"/>
-        </w:rPr>
-      </w:pPr>
-      <w:r>
-        <w:rPr>
-          <w:rFonts w:asciiTheme="minorHAnsi" w:hAnsiTheme="minorHAnsi"/>
-          <w:i/>
-          <w:highlight w:val="yellow"/>
-        </w:rPr>
-        <w:t>Oberflächenbeschaffenheit</w:t>
-      </w:r>
-      <w:r>
-        <w:rPr>
-          <w:rFonts w:asciiTheme="minorHAnsi" w:hAnsiTheme="minorHAnsi"/>
-          <w:i/>
-          <w:highlight w:val="yellow"/>
-        </w:rPr>
-        <w:t>/</w:t>
+          <w:rFonts w:asciiTheme="minorHAnsi" w:hAnsiTheme="minorHAnsi" w:cs="Arial"/>
+          <w:color w:val="FF0000"/>
+        </w:rPr>
+      </w:pPr>
+      <w:r>
+        <w:rPr>
+          <w:rFonts w:asciiTheme="minorHAnsi" w:hAnsiTheme="minorHAnsi" w:cs="Arial"/>
+          <w:color w:val="FF0000"/>
+        </w:rPr>
+        <w:t xml:space="preserve">~Keine </w:t>
+      </w:r>
+      <w:r>
+        <w:rPr>
+          <w:rFonts w:asciiTheme="minorHAnsi" w:hAnsiTheme="minorHAnsi" w:cs="Arial"/>
+          <w:color w:val="FF0000"/>
+        </w:rPr>
+        <w:t>Auswirkung</w:t>
+      </w:r>
+      <w:r>
+        <w:rPr>
+          <w:rFonts w:asciiTheme="minorHAnsi" w:hAnsiTheme="minorHAnsi" w:cs="Arial"/>
+          <w:color w:val="FF0000"/>
+        </w:rPr>
+        <w:t xml:space="preserve"> a</w:t>
+      </w:r>
+      <w:r>
+        <w:rPr>
+          <w:rFonts w:asciiTheme="minorHAnsi" w:hAnsiTheme="minorHAnsi" w:cs="Arial"/>
+          <w:color w:val="FF0000"/>
+        </w:rPr>
+        <w:t>u</w:t>
+      </w:r>
+      <w:r>
+        <w:rPr>
+          <w:rFonts w:asciiTheme="minorHAnsi" w:hAnsiTheme="minorHAnsi" w:cs="Arial"/>
+          <w:color w:val="FF0000"/>
+        </w:rPr>
+        <w:t>f Reaktion</w:t>
       </w:r>
     </w:p>
     <w:p>
@@ -5076,7 +6180,6 @@
         <w:rPr>
           <w:rFonts w:asciiTheme="minorHAnsi" w:hAnsiTheme="minorHAnsi"/>
           <w:i/>
-          <w:highlight w:val="yellow"/>
         </w:rPr>
       </w:pPr>
     </w:p>
@@ -5089,68 +6192,6 @@
       </w:pPr>
       <w:r>
         <w:rPr>
-          <w:rFonts w:asciiTheme="minorHAnsi" w:hAnsiTheme="minorHAnsi" w:cs="Arial"/>
-          <w:color w:val="FF0000"/>
-        </w:rPr>
-        <w:t>~</w:t>
-      </w:r>
-      <w:r>
-        <w:rPr>
-          <w:rFonts w:asciiTheme="minorHAnsi" w:hAnsiTheme="minorHAnsi" w:cs="Arial"/>
-          <w:color w:val="FF0000"/>
-        </w:rPr>
-        <w:t xml:space="preserve">Keine </w:t>
-      </w:r>
-      <w:proofErr w:type="spellStart"/>
-      <w:r>
-        <w:rPr>
-          <w:rFonts w:asciiTheme="minorHAnsi" w:hAnsiTheme="minorHAnsi" w:cs="Arial"/>
-          <w:color w:val="FF0000"/>
-        </w:rPr>
-        <w:t>Aswirkng</w:t>
-      </w:r>
-      <w:proofErr w:type="spellEnd"/>
-      <w:r>
-        <w:rPr>
-          <w:rFonts w:asciiTheme="minorHAnsi" w:hAnsiTheme="minorHAnsi" w:cs="Arial"/>
-          <w:color w:val="FF0000"/>
-        </w:rPr>
-        <w:t xml:space="preserve"> </w:t>
-      </w:r>
-      <w:proofErr w:type="spellStart"/>
-      <w:r>
-        <w:rPr>
-          <w:rFonts w:asciiTheme="minorHAnsi" w:hAnsiTheme="minorHAnsi" w:cs="Arial"/>
-          <w:color w:val="FF0000"/>
-        </w:rPr>
-        <w:t>af</w:t>
-      </w:r>
-      <w:proofErr w:type="spellEnd"/>
-      <w:r>
-        <w:rPr>
-          <w:rFonts w:asciiTheme="minorHAnsi" w:hAnsiTheme="minorHAnsi" w:cs="Arial"/>
-          <w:color w:val="FF0000"/>
-        </w:rPr>
-        <w:t xml:space="preserve"> Reaktion</w:t>
-      </w:r>
-    </w:p>
-    <w:p>
-      <w:pPr>
-        <w:rPr>
-          <w:rFonts w:asciiTheme="minorHAnsi" w:hAnsiTheme="minorHAnsi"/>
-          <w:i/>
-        </w:rPr>
-      </w:pPr>
-    </w:p>
-    <w:p>
-      <w:pPr>
-        <w:rPr>
-          <w:rFonts w:asciiTheme="minorHAnsi" w:hAnsiTheme="minorHAnsi" w:cs="Arial"/>
-          <w:color w:val="FF0000"/>
-        </w:rPr>
-      </w:pPr>
-      <w:r>
-        <w:rPr>
           <w:rFonts w:asciiTheme="minorHAnsi" w:hAnsiTheme="minorHAnsi"/>
           <w:b/>
           <w:i/>
@@ -5495,15 +6536,13 @@
         </w:rPr>
         <w:t xml:space="preserve">eshalb hat nur eine Gruppe Beobachtungen über eine Reaktion </w:t>
       </w:r>
-      <w:proofErr w:type="spellStart"/>
       <w:r>
         <w:rPr>
           <w:rFonts w:asciiTheme="minorHAnsi" w:hAnsiTheme="minorHAnsi" w:cs="Arial"/>
           <w:color w:val="FF0000"/>
         </w:rPr>
-        <w:t>aufschriebven</w:t>
-      </w:r>
-      <w:proofErr w:type="spellEnd"/>
+        <w:t>aufschreiben</w:t>
+      </w:r>
       <w:r>
         <w:rPr>
           <w:rFonts w:asciiTheme="minorHAnsi" w:hAnsiTheme="minorHAnsi" w:cs="Arial"/>
@@ -5855,7 +6894,6 @@
         </w:rPr>
         <w:t>4</w:t>
       </w:r>
-      <w:proofErr w:type="gramStart"/>
       <w:r>
         <w:rPr>
           <w:rFonts w:asciiTheme="minorHAnsi" w:hAnsiTheme="minorHAnsi" w:cs="Arial"/>
@@ -5870,27 +6908,8 @@
           <w:b/>
           <w:i/>
         </w:rPr>
-        <w:t xml:space="preserve"> mit</w:t>
-      </w:r>
-      <w:proofErr w:type="gramEnd"/>
-      <w:r>
-        <w:rPr>
-          <w:rFonts w:asciiTheme="minorHAnsi" w:hAnsiTheme="minorHAnsi" w:cs="Arial"/>
-          <w:b/>
-          <w:i/>
-        </w:rPr>
-        <w:t xml:space="preserve"> </w:t>
-      </w:r>
-      <w:proofErr w:type="spellStart"/>
-      <w:r>
-        <w:rPr>
-          <w:rFonts w:asciiTheme="minorHAnsi" w:hAnsiTheme="minorHAnsi" w:cs="Arial"/>
-          <w:b/>
-          <w:i/>
-        </w:rPr>
-        <w:t>Zn</w:t>
-      </w:r>
-      <w:proofErr w:type="spellEnd"/>
+        <w:t xml:space="preserve"> mit Zn</w:t>
+      </w:r>
     </w:p>
     <w:tbl>
       <w:tblPr>
@@ -6079,23 +7098,13 @@
                 <w:lang w:eastAsia="de-DE"/>
               </w:rPr>
             </w:pPr>
-            <w:proofErr w:type="spellStart"/>
             <w:r>
               <w:rPr>
                 <w:rFonts w:ascii="Calibri" w:hAnsi="Calibri"/>
                 <w:szCs w:val="36"/>
                 <w:lang w:eastAsia="de-DE"/>
               </w:rPr>
-              <w:t>Ox</w:t>
-            </w:r>
-            <w:proofErr w:type="spellEnd"/>
-            <w:r>
-              <w:rPr>
-                <w:rFonts w:ascii="Calibri" w:hAnsi="Calibri"/>
-                <w:szCs w:val="36"/>
-                <w:lang w:eastAsia="de-DE"/>
-              </w:rPr>
-              <w:t xml:space="preserve"> 1:</w:t>
+              <w:t>Ox 1:</w:t>
             </w:r>
           </w:p>
         </w:tc>
@@ -6113,7 +7122,6 @@
                 <w:szCs w:val="36"/>
               </w:rPr>
             </w:pPr>
-            <w:proofErr w:type="spellStart"/>
             <w:r>
               <w:rPr>
                 <w:rFonts w:ascii="Calibri" w:hAnsi="Calibri"/>
@@ -6122,7 +7130,6 @@
               </w:rPr>
               <w:t>Zn</w:t>
             </w:r>
-            <w:proofErr w:type="spellEnd"/>
           </w:p>
         </w:tc>
         <w:tc>
@@ -6431,23 +7438,13 @@
                 <w:lang w:eastAsia="de-DE"/>
               </w:rPr>
             </w:pPr>
-            <w:proofErr w:type="spellStart"/>
             <w:r>
               <w:rPr>
                 <w:rFonts w:ascii="Calibri" w:hAnsi="Calibri"/>
                 <w:szCs w:val="36"/>
                 <w:lang w:eastAsia="de-DE"/>
               </w:rPr>
-              <w:t>Red</w:t>
-            </w:r>
-            <w:proofErr w:type="spellEnd"/>
-            <w:r>
-              <w:rPr>
-                <w:rFonts w:ascii="Calibri" w:hAnsi="Calibri"/>
-                <w:szCs w:val="36"/>
-                <w:lang w:eastAsia="de-DE"/>
-              </w:rPr>
-              <w:t>:</w:t>
+              <w:t>Red:</w:t>
             </w:r>
           </w:p>
         </w:tc>
@@ -6564,7 +7561,6 @@
                 <w:szCs w:val="36"/>
               </w:rPr>
             </w:pPr>
-            <w:proofErr w:type="spellStart"/>
             <w:r>
               <w:rPr>
                 <w:rFonts w:ascii="Calibri" w:hAnsi="Calibri"/>
@@ -6573,7 +7569,6 @@
               </w:rPr>
               <w:t>Cu</w:t>
             </w:r>
-            <w:proofErr w:type="spellEnd"/>
           </w:p>
         </w:tc>
         <w:tc>
@@ -6912,7 +7907,6 @@
                 <w:rFonts w:ascii="Calibri" w:hAnsi="Calibri"/>
                 <w:i/>
                 <w:color w:val="17365D" w:themeColor="text2" w:themeShade="BF"/>
-                <w:lang w:val="en-GB"/>
               </w:rPr>
             </w:pPr>
             <w:r>
@@ -6938,7 +7932,6 @@
                 <w:rFonts w:ascii="Calibri" w:hAnsi="Calibri"/>
                 <w:i/>
                 <w:color w:val="17365D" w:themeColor="text2" w:themeShade="BF"/>
-                <w:lang w:val="en-GB"/>
               </w:rPr>
             </w:pPr>
           </w:p>
@@ -7098,7 +8091,6 @@
                 <w:szCs w:val="36"/>
               </w:rPr>
             </w:pPr>
-            <w:proofErr w:type="spellStart"/>
             <w:r>
               <w:rPr>
                 <w:rFonts w:ascii="Calibri" w:hAnsi="Calibri"/>
@@ -7107,7 +8099,6 @@
               </w:rPr>
               <w:t>Zn</w:t>
             </w:r>
-            <w:proofErr w:type="spellEnd"/>
           </w:p>
         </w:tc>
         <w:tc>
@@ -7262,7 +8253,6 @@
                 <w:szCs w:val="36"/>
               </w:rPr>
             </w:pPr>
-            <w:proofErr w:type="spellStart"/>
             <w:r>
               <w:rPr>
                 <w:rFonts w:ascii="Calibri" w:hAnsi="Calibri"/>
@@ -7271,7 +8261,6 @@
               </w:rPr>
               <w:t>Cu</w:t>
             </w:r>
-            <w:proofErr w:type="spellEnd"/>
           </w:p>
         </w:tc>
       </w:tr>
@@ -7317,7 +8306,6 @@
                 <w:szCs w:val="36"/>
               </w:rPr>
             </w:pPr>
-            <w:proofErr w:type="spellStart"/>
             <w:r>
               <w:rPr>
                 <w:rFonts w:ascii="Calibri" w:hAnsi="Calibri"/>
@@ -7326,7 +8314,6 @@
               </w:rPr>
               <w:t>Zn</w:t>
             </w:r>
-            <w:proofErr w:type="spellEnd"/>
           </w:p>
         </w:tc>
         <w:tc>
@@ -7423,7 +8410,6 @@
                 <w:szCs w:val="36"/>
               </w:rPr>
             </w:pPr>
-            <w:proofErr w:type="spellStart"/>
             <w:r>
               <w:rPr>
                 <w:rFonts w:ascii="Calibri" w:hAnsi="Calibri"/>
@@ -7432,7 +8418,6 @@
               </w:rPr>
               <w:t>Cu</w:t>
             </w:r>
-            <w:proofErr w:type="spellEnd"/>
           </w:p>
         </w:tc>
         <w:tc>
@@ -7517,13 +8502,7 @@
         <w:rPr>
           <w:rFonts w:asciiTheme="minorHAnsi" w:hAnsiTheme="minorHAnsi" w:cs="Arial"/>
         </w:rPr>
-        <w:t>b</w:t>
-      </w:r>
-      <w:r>
-        <w:rPr>
-          <w:rFonts w:asciiTheme="minorHAnsi" w:hAnsiTheme="minorHAnsi" w:cs="Arial"/>
-        </w:rPr>
-        <w:t xml:space="preserve">) </w:t>
+        <w:t xml:space="preserve">b) </w:t>
       </w:r>
       <w:r>
         <w:rPr>
@@ -7547,17 +8526,8 @@
           <w:rFonts w:asciiTheme="minorHAnsi" w:hAnsiTheme="minorHAnsi" w:cs="Arial"/>
           <w:b/>
         </w:rPr>
-        <w:t xml:space="preserve">) mit </w:t>
-      </w:r>
-      <w:proofErr w:type="spellStart"/>
-      <w:r>
-        <w:rPr>
-          <w:rFonts w:asciiTheme="minorHAnsi" w:hAnsiTheme="minorHAnsi" w:cs="Arial"/>
-          <w:b/>
-        </w:rPr>
-        <w:t>Sn</w:t>
-      </w:r>
-      <w:proofErr w:type="spellEnd"/>
+        <w:t>) mit Sn</w:t>
+      </w:r>
     </w:p>
     <w:tbl>
       <w:tblPr>
@@ -7755,23 +8725,13 @@
                 <w:lang w:eastAsia="de-DE"/>
               </w:rPr>
             </w:pPr>
-            <w:proofErr w:type="spellStart"/>
             <w:r>
               <w:rPr>
                 <w:rFonts w:ascii="Calibri" w:hAnsi="Calibri"/>
                 <w:szCs w:val="36"/>
                 <w:lang w:eastAsia="de-DE"/>
               </w:rPr>
-              <w:t>Ox</w:t>
-            </w:r>
-            <w:proofErr w:type="spellEnd"/>
-            <w:r>
-              <w:rPr>
-                <w:rFonts w:ascii="Calibri" w:hAnsi="Calibri"/>
-                <w:szCs w:val="36"/>
-                <w:lang w:eastAsia="de-DE"/>
-              </w:rPr>
-              <w:t xml:space="preserve"> 1:</w:t>
+              <w:t>Ox 1:</w:t>
             </w:r>
           </w:p>
         </w:tc>
@@ -7790,14 +8750,12 @@
                 <w:szCs w:val="36"/>
               </w:rPr>
             </w:pPr>
-            <w:proofErr w:type="spellStart"/>
             <w:r>
               <w:rPr>
                 <w:rFonts w:asciiTheme="minorHAnsi" w:hAnsiTheme="minorHAnsi" w:cs="Arial"/>
               </w:rPr>
               <w:t>Sn</w:t>
             </w:r>
-            <w:proofErr w:type="spellEnd"/>
           </w:p>
         </w:tc>
         <w:tc>
@@ -7898,14 +8856,12 @@
                 <w:vertAlign w:val="superscript"/>
               </w:rPr>
             </w:pPr>
-            <w:proofErr w:type="spellStart"/>
             <w:r>
               <w:rPr>
                 <w:rFonts w:asciiTheme="minorHAnsi" w:hAnsiTheme="minorHAnsi" w:cs="Arial"/>
               </w:rPr>
               <w:t>Sn</w:t>
             </w:r>
-            <w:proofErr w:type="spellEnd"/>
             <w:r>
               <w:rPr>
                 <w:rFonts w:ascii="Calibri" w:hAnsi="Calibri"/>
@@ -8113,23 +9069,13 @@
                 <w:lang w:eastAsia="de-DE"/>
               </w:rPr>
             </w:pPr>
-            <w:proofErr w:type="spellStart"/>
             <w:r>
               <w:rPr>
                 <w:rFonts w:ascii="Calibri" w:hAnsi="Calibri"/>
                 <w:szCs w:val="36"/>
                 <w:lang w:eastAsia="de-DE"/>
               </w:rPr>
-              <w:t>Red</w:t>
-            </w:r>
-            <w:proofErr w:type="spellEnd"/>
-            <w:r>
-              <w:rPr>
-                <w:rFonts w:ascii="Calibri" w:hAnsi="Calibri"/>
-                <w:szCs w:val="36"/>
-                <w:lang w:eastAsia="de-DE"/>
-              </w:rPr>
-              <w:t>:</w:t>
+              <w:t>Red:</w:t>
             </w:r>
           </w:p>
         </w:tc>
@@ -8251,23 +9197,13 @@
                 <w:szCs w:val="36"/>
               </w:rPr>
             </w:pPr>
-            <w:proofErr w:type="spellStart"/>
-            <w:r>
-              <w:rPr>
-                <w:rFonts w:ascii="Calibri" w:hAnsi="Calibri"/>
-                <w:sz w:val="22"/>
-                <w:szCs w:val="36"/>
-              </w:rPr>
-              <w:t>Cu</w:t>
-            </w:r>
-            <w:proofErr w:type="spellEnd"/>
-            <w:r>
-              <w:rPr>
-                <w:rFonts w:ascii="Calibri" w:hAnsi="Calibri"/>
-                <w:sz w:val="22"/>
-                <w:szCs w:val="36"/>
-              </w:rPr>
-              <w:t xml:space="preserve">      </w:t>
+            <w:r>
+              <w:rPr>
+                <w:rFonts w:ascii="Calibri" w:hAnsi="Calibri"/>
+                <w:sz w:val="22"/>
+                <w:szCs w:val="36"/>
+              </w:rPr>
+              <w:t xml:space="preserve">Cu      </w:t>
             </w:r>
           </w:p>
         </w:tc>
@@ -8645,7 +9581,6 @@
                 <w:rFonts w:ascii="Calibri" w:hAnsi="Calibri"/>
                 <w:i/>
                 <w:color w:val="17365D" w:themeColor="text2" w:themeShade="BF"/>
-                <w:lang w:val="en-GB"/>
               </w:rPr>
             </w:pPr>
             <w:r>
@@ -8669,7 +9604,6 @@
                 <w:rFonts w:ascii="Calibri" w:hAnsi="Calibri"/>
                 <w:i/>
                 <w:color w:val="17365D" w:themeColor="text2" w:themeShade="BF"/>
-                <w:lang w:val="en-GB"/>
               </w:rPr>
             </w:pPr>
           </w:p>
@@ -8821,7 +9755,6 @@
                 <w:szCs w:val="36"/>
               </w:rPr>
             </w:pPr>
-            <w:proofErr w:type="spellStart"/>
             <w:r>
               <w:rPr>
                 <w:rFonts w:ascii="Calibri" w:hAnsi="Calibri"/>
@@ -8830,7 +9763,6 @@
               </w:rPr>
               <w:t>Sn</w:t>
             </w:r>
-            <w:proofErr w:type="spellEnd"/>
           </w:p>
         </w:tc>
         <w:tc>
@@ -8932,14 +9864,12 @@
                 <w:vertAlign w:val="superscript"/>
               </w:rPr>
             </w:pPr>
-            <w:proofErr w:type="spellStart"/>
             <w:r>
               <w:rPr>
                 <w:rFonts w:asciiTheme="minorHAnsi" w:hAnsiTheme="minorHAnsi" w:cs="Arial"/>
               </w:rPr>
               <w:t>Sn</w:t>
             </w:r>
-            <w:proofErr w:type="spellEnd"/>
             <w:r>
               <w:rPr>
                 <w:rFonts w:ascii="Calibri" w:hAnsi="Calibri"/>
@@ -8991,7 +9921,6 @@
                 <w:szCs w:val="36"/>
               </w:rPr>
             </w:pPr>
-            <w:proofErr w:type="spellStart"/>
             <w:r>
               <w:rPr>
                 <w:rFonts w:ascii="Calibri" w:hAnsi="Calibri"/>
@@ -9000,7 +9929,6 @@
               </w:rPr>
               <w:t>Cu</w:t>
             </w:r>
-            <w:proofErr w:type="spellEnd"/>
           </w:p>
         </w:tc>
       </w:tr>
@@ -9048,7 +9976,6 @@
                 <w:szCs w:val="36"/>
               </w:rPr>
             </w:pPr>
-            <w:proofErr w:type="spellStart"/>
             <w:r>
               <w:rPr>
                 <w:rFonts w:ascii="Calibri" w:hAnsi="Calibri"/>
@@ -9057,7 +9984,6 @@
               </w:rPr>
               <w:t>Sn</w:t>
             </w:r>
-            <w:proofErr w:type="spellEnd"/>
           </w:p>
         </w:tc>
         <w:tc>
@@ -9156,7 +10082,6 @@
                 <w:szCs w:val="36"/>
               </w:rPr>
             </w:pPr>
-            <w:proofErr w:type="spellStart"/>
             <w:r>
               <w:rPr>
                 <w:rFonts w:ascii="Calibri" w:hAnsi="Calibri"/>
@@ -9165,7 +10090,6 @@
               </w:rPr>
               <w:t>Cu</w:t>
             </w:r>
-            <w:proofErr w:type="spellEnd"/>
           </w:p>
         </w:tc>
         <w:tc>
@@ -9295,17 +10219,8 @@
           <w:rFonts w:asciiTheme="minorHAnsi" w:hAnsiTheme="minorHAnsi" w:cs="Arial"/>
           <w:b/>
         </w:rPr>
-        <w:t xml:space="preserve">mit </w:t>
-      </w:r>
-      <w:proofErr w:type="spellStart"/>
-      <w:r>
-        <w:rPr>
-          <w:rFonts w:asciiTheme="minorHAnsi" w:hAnsiTheme="minorHAnsi" w:cs="Arial"/>
-          <w:b/>
-        </w:rPr>
-        <w:t>Zn</w:t>
-      </w:r>
-      <w:proofErr w:type="spellEnd"/>
+        <w:t>mit Zn</w:t>
+      </w:r>
     </w:p>
     <w:tbl>
       <w:tblPr>
@@ -9503,23 +10418,13 @@
                 <w:lang w:eastAsia="de-DE"/>
               </w:rPr>
             </w:pPr>
-            <w:proofErr w:type="spellStart"/>
             <w:r>
               <w:rPr>
                 <w:rFonts w:ascii="Calibri" w:hAnsi="Calibri"/>
                 <w:szCs w:val="36"/>
                 <w:lang w:eastAsia="de-DE"/>
               </w:rPr>
-              <w:t>Ox</w:t>
-            </w:r>
-            <w:proofErr w:type="spellEnd"/>
-            <w:r>
-              <w:rPr>
-                <w:rFonts w:ascii="Calibri" w:hAnsi="Calibri"/>
-                <w:szCs w:val="36"/>
-                <w:lang w:eastAsia="de-DE"/>
-              </w:rPr>
-              <w:t xml:space="preserve"> 1:</w:t>
+              <w:t>Ox 1:</w:t>
             </w:r>
           </w:p>
         </w:tc>
@@ -9538,7 +10443,6 @@
                 <w:szCs w:val="36"/>
               </w:rPr>
             </w:pPr>
-            <w:proofErr w:type="spellStart"/>
             <w:r>
               <w:rPr>
                 <w:rFonts w:ascii="Calibri" w:hAnsi="Calibri"/>
@@ -9547,7 +10451,6 @@
               </w:rPr>
               <w:t>Zn</w:t>
             </w:r>
-            <w:proofErr w:type="spellEnd"/>
           </w:p>
         </w:tc>
         <w:tc>
@@ -9879,23 +10782,13 @@
                 <w:lang w:eastAsia="de-DE"/>
               </w:rPr>
             </w:pPr>
-            <w:proofErr w:type="spellStart"/>
             <w:r>
               <w:rPr>
                 <w:rFonts w:ascii="Calibri" w:hAnsi="Calibri"/>
                 <w:szCs w:val="36"/>
                 <w:lang w:eastAsia="de-DE"/>
               </w:rPr>
-              <w:t>Red</w:t>
-            </w:r>
-            <w:proofErr w:type="spellEnd"/>
-            <w:r>
-              <w:rPr>
-                <w:rFonts w:ascii="Calibri" w:hAnsi="Calibri"/>
-                <w:szCs w:val="36"/>
-                <w:lang w:eastAsia="de-DE"/>
-              </w:rPr>
-              <w:t>:</w:t>
+              <w:t>Red:</w:t>
             </w:r>
           </w:p>
         </w:tc>
@@ -10419,7 +11312,6 @@
                 <w:rFonts w:ascii="Calibri" w:hAnsi="Calibri"/>
                 <w:i/>
                 <w:color w:val="17365D" w:themeColor="text2" w:themeShade="BF"/>
-                <w:lang w:val="en-GB"/>
               </w:rPr>
             </w:pPr>
             <w:r>
@@ -10443,7 +11335,6 @@
                 <w:rFonts w:ascii="Calibri" w:hAnsi="Calibri"/>
                 <w:i/>
                 <w:color w:val="17365D" w:themeColor="text2" w:themeShade="BF"/>
-                <w:lang w:val="en-GB"/>
               </w:rPr>
             </w:pPr>
           </w:p>
@@ -10595,7 +11486,6 @@
                 <w:szCs w:val="36"/>
               </w:rPr>
             </w:pPr>
-            <w:proofErr w:type="spellStart"/>
             <w:r>
               <w:rPr>
                 <w:rFonts w:ascii="Calibri" w:hAnsi="Calibri"/>
@@ -10604,7 +11494,6 @@
               </w:rPr>
               <w:t>Zn</w:t>
             </w:r>
-            <w:proofErr w:type="spellEnd"/>
           </w:p>
         </w:tc>
         <w:tc>
@@ -10820,7 +11709,6 @@
                 <w:szCs w:val="36"/>
               </w:rPr>
             </w:pPr>
-            <w:proofErr w:type="spellStart"/>
             <w:r>
               <w:rPr>
                 <w:rFonts w:ascii="Calibri" w:hAnsi="Calibri"/>
@@ -10829,7 +11717,6 @@
               </w:rPr>
               <w:t>Zn</w:t>
             </w:r>
-            <w:proofErr w:type="spellEnd"/>
           </w:p>
         </w:tc>
         <w:tc>
@@ -10980,23 +11867,13 @@
                 <w:vertAlign w:val="subscript"/>
               </w:rPr>
             </w:pPr>
-            <w:proofErr w:type="spellStart"/>
-            <w:r>
-              <w:rPr>
-                <w:rFonts w:ascii="Calibri" w:hAnsi="Calibri"/>
-                <w:sz w:val="22"/>
-                <w:szCs w:val="36"/>
-              </w:rPr>
-              <w:t>Zn</w:t>
-            </w:r>
-            <w:proofErr w:type="spellEnd"/>
-            <w:r>
-              <w:rPr>
-                <w:rFonts w:ascii="Calibri" w:hAnsi="Calibri"/>
-                <w:sz w:val="22"/>
-                <w:szCs w:val="36"/>
-              </w:rPr>
-              <w:t>(NO</w:t>
+            <w:r>
+              <w:rPr>
+                <w:rFonts w:ascii="Calibri" w:hAnsi="Calibri"/>
+                <w:sz w:val="22"/>
+                <w:szCs w:val="36"/>
+              </w:rPr>
+              <w:t>Zn(NO</w:t>
             </w:r>
             <w:r>
               <w:rPr>
@@ -11095,17 +11972,8 @@
           <w:rFonts w:asciiTheme="minorHAnsi" w:hAnsiTheme="minorHAnsi" w:cs="Arial"/>
           <w:b/>
         </w:rPr>
-        <w:t xml:space="preserve">) mit </w:t>
-      </w:r>
-      <w:proofErr w:type="spellStart"/>
-      <w:r>
-        <w:rPr>
-          <w:rFonts w:asciiTheme="minorHAnsi" w:hAnsiTheme="minorHAnsi" w:cs="Arial"/>
-          <w:b/>
-        </w:rPr>
-        <w:t>Cu</w:t>
-      </w:r>
-      <w:proofErr w:type="spellEnd"/>
+        <w:t>) mit Cu</w:t>
+      </w:r>
     </w:p>
     <w:tbl>
       <w:tblPr>
@@ -11303,23 +12171,13 @@
                 <w:lang w:eastAsia="de-DE"/>
               </w:rPr>
             </w:pPr>
-            <w:proofErr w:type="spellStart"/>
             <w:r>
               <w:rPr>
                 <w:rFonts w:ascii="Calibri" w:hAnsi="Calibri"/>
                 <w:szCs w:val="36"/>
                 <w:lang w:eastAsia="de-DE"/>
               </w:rPr>
-              <w:t>Ox</w:t>
-            </w:r>
-            <w:proofErr w:type="spellEnd"/>
-            <w:r>
-              <w:rPr>
-                <w:rFonts w:ascii="Calibri" w:hAnsi="Calibri"/>
-                <w:szCs w:val="36"/>
-                <w:lang w:eastAsia="de-DE"/>
-              </w:rPr>
-              <w:t xml:space="preserve"> 1:</w:t>
+              <w:t>Ox 1:</w:t>
             </w:r>
           </w:p>
         </w:tc>
@@ -11338,7 +12196,6 @@
                 <w:szCs w:val="36"/>
               </w:rPr>
             </w:pPr>
-            <w:proofErr w:type="spellStart"/>
             <w:r>
               <w:rPr>
                 <w:rFonts w:ascii="Calibri" w:hAnsi="Calibri"/>
@@ -11347,7 +12204,6 @@
               </w:rPr>
               <w:t>Cu</w:t>
             </w:r>
-            <w:proofErr w:type="spellEnd"/>
           </w:p>
         </w:tc>
         <w:tc>
@@ -11663,23 +12519,13 @@
                 <w:lang w:eastAsia="de-DE"/>
               </w:rPr>
             </w:pPr>
-            <w:proofErr w:type="spellStart"/>
             <w:r>
               <w:rPr>
                 <w:rFonts w:ascii="Calibri" w:hAnsi="Calibri"/>
                 <w:szCs w:val="36"/>
                 <w:lang w:eastAsia="de-DE"/>
               </w:rPr>
-              <w:t>Red</w:t>
-            </w:r>
-            <w:proofErr w:type="spellEnd"/>
-            <w:r>
-              <w:rPr>
-                <w:rFonts w:ascii="Calibri" w:hAnsi="Calibri"/>
-                <w:szCs w:val="36"/>
-                <w:lang w:eastAsia="de-DE"/>
-              </w:rPr>
-              <w:t>:</w:t>
+              <w:t>Red:</w:t>
             </w:r>
           </w:p>
         </w:tc>
@@ -12185,7 +13031,6 @@
                 <w:rFonts w:ascii="Calibri" w:hAnsi="Calibri"/>
                 <w:i/>
                 <w:color w:val="17365D" w:themeColor="text2" w:themeShade="BF"/>
-                <w:lang w:val="en-GB"/>
               </w:rPr>
             </w:pPr>
             <w:r>
@@ -12209,7 +13054,6 @@
                 <w:rFonts w:ascii="Calibri" w:hAnsi="Calibri"/>
                 <w:i/>
                 <w:color w:val="17365D" w:themeColor="text2" w:themeShade="BF"/>
-                <w:lang w:val="en-GB"/>
               </w:rPr>
             </w:pPr>
           </w:p>
@@ -12361,7 +13205,6 @@
                 <w:szCs w:val="36"/>
               </w:rPr>
             </w:pPr>
-            <w:proofErr w:type="spellStart"/>
             <w:r>
               <w:rPr>
                 <w:rFonts w:ascii="Calibri" w:hAnsi="Calibri"/>
@@ -12370,7 +13213,6 @@
               </w:rPr>
               <w:t>Cu</w:t>
             </w:r>
-            <w:proofErr w:type="spellEnd"/>
           </w:p>
         </w:tc>
         <w:tc>
@@ -12586,7 +13428,6 @@
                 <w:szCs w:val="36"/>
               </w:rPr>
             </w:pPr>
-            <w:proofErr w:type="spellStart"/>
             <w:r>
               <w:rPr>
                 <w:rFonts w:ascii="Calibri" w:hAnsi="Calibri"/>
@@ -12595,7 +13436,6 @@
               </w:rPr>
               <w:t>Cu</w:t>
             </w:r>
-            <w:proofErr w:type="spellEnd"/>
           </w:p>
         </w:tc>
         <w:tc>
@@ -12746,7 +13586,6 @@
                 <w:vertAlign w:val="subscript"/>
               </w:rPr>
             </w:pPr>
-            <w:proofErr w:type="spellStart"/>
             <w:r>
               <w:rPr>
                 <w:rFonts w:ascii="Calibri" w:hAnsi="Calibri"/>
@@ -12755,7 +13594,6 @@
               </w:rPr>
               <w:t>Cu</w:t>
             </w:r>
-            <w:proofErr w:type="spellEnd"/>
             <w:r>
               <w:rPr>
                 <w:rFonts w:ascii="Calibri" w:hAnsi="Calibri"/>
@@ -12839,18 +13677,8 @@
           <w:b/>
           <w:highlight w:val="cyan"/>
         </w:rPr>
-        <w:t xml:space="preserve">) mit </w:t>
-      </w:r>
-      <w:proofErr w:type="spellStart"/>
-      <w:r>
-        <w:rPr>
-          <w:rFonts w:asciiTheme="minorHAnsi" w:hAnsiTheme="minorHAnsi" w:cs="Arial"/>
-          <w:b/>
-          <w:highlight w:val="cyan"/>
-        </w:rPr>
-        <w:t>Sn</w:t>
-      </w:r>
-      <w:proofErr w:type="spellEnd"/>
+        <w:t>) mit Sn</w:t>
+      </w:r>
     </w:p>
     <w:p>
       <w:pPr>
@@ -13067,7 +13895,6 @@
                 <w:lang w:eastAsia="de-DE"/>
               </w:rPr>
             </w:pPr>
-            <w:proofErr w:type="spellStart"/>
             <w:r>
               <w:rPr>
                 <w:rFonts w:ascii="Calibri" w:hAnsi="Calibri"/>
@@ -13075,47 +13902,35 @@
                 <w:highlight w:val="cyan"/>
                 <w:lang w:eastAsia="de-DE"/>
               </w:rPr>
-              <w:t>Ox</w:t>
-            </w:r>
-            <w:proofErr w:type="spellEnd"/>
-            <w:r>
-              <w:rPr>
-                <w:rFonts w:ascii="Calibri" w:hAnsi="Calibri"/>
+              <w:t>Ox 1:</w:t>
+            </w:r>
+          </w:p>
+        </w:tc>
+        <w:tc>
+          <w:tcPr>
+            <w:tcW w:w="1701" w:type="dxa"/>
+            <w:vAlign w:val="center"/>
+            <w:hideMark/>
+          </w:tcPr>
+          <w:p>
+            <w:pPr>
+              <w:spacing w:after="120"/>
+              <w:rPr>
+                <w:rFonts w:ascii="Calibri" w:hAnsi="Calibri"/>
+                <w:sz w:val="22"/>
                 <w:szCs w:val="36"/>
                 <w:highlight w:val="cyan"/>
-                <w:lang w:eastAsia="de-DE"/>
-              </w:rPr>
-              <w:t xml:space="preserve"> 1:</w:t>
-            </w:r>
-          </w:p>
-        </w:tc>
-        <w:tc>
-          <w:tcPr>
-            <w:tcW w:w="1701" w:type="dxa"/>
-            <w:vAlign w:val="center"/>
-            <w:hideMark/>
-          </w:tcPr>
-          <w:p>
-            <w:pPr>
-              <w:spacing w:after="120"/>
+              </w:rPr>
+            </w:pPr>
+            <w:r>
               <w:rPr>
                 <w:rFonts w:ascii="Calibri" w:hAnsi="Calibri"/>
                 <w:sz w:val="22"/>
                 <w:szCs w:val="36"/>
                 <w:highlight w:val="cyan"/>
               </w:rPr>
-            </w:pPr>
-            <w:proofErr w:type="spellStart"/>
-            <w:r>
-              <w:rPr>
-                <w:rFonts w:ascii="Calibri" w:hAnsi="Calibri"/>
-                <w:sz w:val="22"/>
-                <w:szCs w:val="36"/>
-                <w:highlight w:val="cyan"/>
-              </w:rPr>
               <w:t>Sn</w:t>
             </w:r>
-            <w:proofErr w:type="spellEnd"/>
           </w:p>
         </w:tc>
         <w:tc>
@@ -13454,7 +14269,6 @@
                 <w:lang w:eastAsia="de-DE"/>
               </w:rPr>
             </w:pPr>
-            <w:proofErr w:type="spellStart"/>
             <w:r>
               <w:rPr>
                 <w:rFonts w:ascii="Calibri" w:hAnsi="Calibri"/>
@@ -13462,17 +14276,7 @@
                 <w:highlight w:val="cyan"/>
                 <w:lang w:eastAsia="de-DE"/>
               </w:rPr>
-              <w:t>Red</w:t>
-            </w:r>
-            <w:proofErr w:type="spellEnd"/>
-            <w:r>
-              <w:rPr>
-                <w:rFonts w:ascii="Calibri" w:hAnsi="Calibri"/>
-                <w:szCs w:val="36"/>
-                <w:highlight w:val="cyan"/>
-                <w:lang w:eastAsia="de-DE"/>
-              </w:rPr>
-              <w:t>:</w:t>
+              <w:t>Red:</w:t>
             </w:r>
           </w:p>
         </w:tc>
@@ -14009,7 +14813,6 @@
                 <w:i/>
                 <w:color w:val="17365D" w:themeColor="text2" w:themeShade="BF"/>
                 <w:highlight w:val="cyan"/>
-                <w:lang w:val="en-GB"/>
               </w:rPr>
             </w:pPr>
             <w:r>
@@ -14035,7 +14838,6 @@
                 <w:i/>
                 <w:color w:val="17365D" w:themeColor="text2" w:themeShade="BF"/>
                 <w:highlight w:val="cyan"/>
-                <w:lang w:val="en-GB"/>
               </w:rPr>
             </w:pPr>
           </w:p>
@@ -14198,7 +15000,6 @@
                 <w:highlight w:val="cyan"/>
               </w:rPr>
             </w:pPr>
-            <w:proofErr w:type="spellStart"/>
             <w:r>
               <w:rPr>
                 <w:rFonts w:ascii="Calibri" w:hAnsi="Calibri"/>
@@ -14208,7 +15009,6 @@
               </w:rPr>
               <w:t>Sn</w:t>
             </w:r>
-            <w:proofErr w:type="spellEnd"/>
           </w:p>
         </w:tc>
         <w:tc>
@@ -14441,7 +15241,6 @@
                 <w:highlight w:val="cyan"/>
               </w:rPr>
             </w:pPr>
-            <w:proofErr w:type="spellStart"/>
             <w:r>
               <w:rPr>
                 <w:rFonts w:ascii="Calibri" w:hAnsi="Calibri"/>
@@ -14451,7 +15250,6 @@
               </w:rPr>
               <w:t>Sn</w:t>
             </w:r>
-            <w:proofErr w:type="spellEnd"/>
           </w:p>
         </w:tc>
         <w:tc>
@@ -14622,7 +15420,6 @@
                 <w:vertAlign w:val="subscript"/>
               </w:rPr>
             </w:pPr>
-            <w:proofErr w:type="spellStart"/>
             <w:r>
               <w:rPr>
                 <w:rFonts w:ascii="Calibri" w:hAnsi="Calibri"/>
@@ -14632,7 +15429,6 @@
               </w:rPr>
               <w:t>Sn</w:t>
             </w:r>
-            <w:proofErr w:type="spellEnd"/>
             <w:r>
               <w:rPr>
                 <w:rFonts w:ascii="Calibri" w:hAnsi="Calibri"/>
@@ -14707,6 +15503,14 @@
         </w:rPr>
         <w:t>Stimmt das?</w:t>
       </w:r>
+      <w:r>
+        <w:rPr>
+          <w:rFonts w:asciiTheme="minorHAnsi" w:hAnsiTheme="minorHAnsi" w:cstheme="minorHAnsi"/>
+          <w:b/>
+          <w:sz w:val="36"/>
+        </w:rPr>
+        <w:t xml:space="preserve"> Sollte stimmen</w:t>
+      </w:r>
     </w:p>
     <w:p/>
     <w:p/>
@@ -14756,17 +15560,8 @@
           <w:rFonts w:asciiTheme="minorHAnsi" w:hAnsiTheme="minorHAnsi" w:cs="Arial"/>
           <w:b/>
         </w:rPr>
-        <w:t xml:space="preserve">) mit </w:t>
-      </w:r>
-      <w:proofErr w:type="spellStart"/>
-      <w:r>
-        <w:rPr>
-          <w:rFonts w:asciiTheme="minorHAnsi" w:hAnsiTheme="minorHAnsi" w:cs="Arial"/>
-          <w:b/>
-        </w:rPr>
-        <w:t>Zn</w:t>
-      </w:r>
-      <w:proofErr w:type="spellEnd"/>
+        <w:t>) mit Zn</w:t>
+      </w:r>
     </w:p>
     <w:p>
       <w:pPr>
@@ -14971,23 +15766,13 @@
                 <w:lang w:eastAsia="de-DE"/>
               </w:rPr>
             </w:pPr>
-            <w:proofErr w:type="spellStart"/>
             <w:r>
               <w:rPr>
                 <w:rFonts w:ascii="Calibri" w:hAnsi="Calibri"/>
                 <w:szCs w:val="36"/>
                 <w:lang w:eastAsia="de-DE"/>
               </w:rPr>
-              <w:t>Ox</w:t>
-            </w:r>
-            <w:proofErr w:type="spellEnd"/>
-            <w:r>
-              <w:rPr>
-                <w:rFonts w:ascii="Calibri" w:hAnsi="Calibri"/>
-                <w:szCs w:val="36"/>
-                <w:lang w:eastAsia="de-DE"/>
-              </w:rPr>
-              <w:t xml:space="preserve"> 1:</w:t>
+              <w:t>Ox 1:</w:t>
             </w:r>
           </w:p>
         </w:tc>
@@ -15006,14 +15791,12 @@
                 <w:szCs w:val="36"/>
               </w:rPr>
             </w:pPr>
-            <w:proofErr w:type="spellStart"/>
             <w:r>
               <w:rPr>
                 <w:rFonts w:asciiTheme="minorHAnsi" w:hAnsiTheme="minorHAnsi" w:cs="Arial"/>
               </w:rPr>
               <w:t>Zn</w:t>
             </w:r>
-            <w:proofErr w:type="spellEnd"/>
           </w:p>
         </w:tc>
         <w:tc>
@@ -15114,14 +15897,12 @@
                 <w:vertAlign w:val="superscript"/>
               </w:rPr>
             </w:pPr>
-            <w:proofErr w:type="spellStart"/>
             <w:r>
               <w:rPr>
                 <w:rFonts w:asciiTheme="minorHAnsi" w:hAnsiTheme="minorHAnsi" w:cs="Arial"/>
               </w:rPr>
               <w:t>Zn</w:t>
             </w:r>
-            <w:proofErr w:type="spellEnd"/>
             <w:r>
               <w:rPr>
                 <w:rFonts w:ascii="Calibri" w:hAnsi="Calibri"/>
@@ -15329,23 +16110,13 @@
                 <w:lang w:eastAsia="de-DE"/>
               </w:rPr>
             </w:pPr>
-            <w:proofErr w:type="spellStart"/>
             <w:r>
               <w:rPr>
                 <w:rFonts w:ascii="Calibri" w:hAnsi="Calibri"/>
                 <w:szCs w:val="36"/>
                 <w:lang w:eastAsia="de-DE"/>
               </w:rPr>
-              <w:t>Red</w:t>
-            </w:r>
-            <w:proofErr w:type="spellEnd"/>
-            <w:r>
-              <w:rPr>
-                <w:rFonts w:ascii="Calibri" w:hAnsi="Calibri"/>
-                <w:szCs w:val="36"/>
-                <w:lang w:eastAsia="de-DE"/>
-              </w:rPr>
-              <w:t>:</w:t>
+              <w:t>Red:</w:t>
             </w:r>
           </w:p>
         </w:tc>
@@ -15475,23 +16246,13 @@
                 <w:szCs w:val="36"/>
               </w:rPr>
             </w:pPr>
-            <w:proofErr w:type="spellStart"/>
-            <w:r>
-              <w:rPr>
-                <w:rFonts w:ascii="Calibri" w:hAnsi="Calibri"/>
-                <w:sz w:val="22"/>
-                <w:szCs w:val="36"/>
-              </w:rPr>
-              <w:t>Sn</w:t>
-            </w:r>
-            <w:proofErr w:type="spellEnd"/>
-            <w:r>
-              <w:rPr>
-                <w:rFonts w:ascii="Calibri" w:hAnsi="Calibri"/>
-                <w:sz w:val="22"/>
-                <w:szCs w:val="36"/>
-              </w:rPr>
-              <w:t xml:space="preserve">      </w:t>
+            <w:r>
+              <w:rPr>
+                <w:rFonts w:ascii="Calibri" w:hAnsi="Calibri"/>
+                <w:sz w:val="22"/>
+                <w:szCs w:val="36"/>
+              </w:rPr>
+              <w:t xml:space="preserve">Sn      </w:t>
             </w:r>
           </w:p>
         </w:tc>
@@ -15869,7 +16630,6 @@
                 <w:rFonts w:ascii="Calibri" w:hAnsi="Calibri"/>
                 <w:i/>
                 <w:color w:val="17365D" w:themeColor="text2" w:themeShade="BF"/>
-                <w:lang w:val="en-GB"/>
               </w:rPr>
             </w:pPr>
             <w:r>
@@ -15893,7 +16653,6 @@
                 <w:rFonts w:ascii="Calibri" w:hAnsi="Calibri"/>
                 <w:i/>
                 <w:color w:val="17365D" w:themeColor="text2" w:themeShade="BF"/>
-                <w:lang w:val="en-GB"/>
               </w:rPr>
             </w:pPr>
           </w:p>
@@ -16045,14 +16804,12 @@
                 <w:szCs w:val="36"/>
               </w:rPr>
             </w:pPr>
-            <w:proofErr w:type="spellStart"/>
             <w:r>
               <w:rPr>
                 <w:rFonts w:asciiTheme="minorHAnsi" w:hAnsiTheme="minorHAnsi" w:cs="Arial"/>
               </w:rPr>
               <w:t>Zn</w:t>
             </w:r>
-            <w:proofErr w:type="spellEnd"/>
           </w:p>
         </w:tc>
         <w:tc>
@@ -16154,14 +16911,12 @@
                 <w:vertAlign w:val="superscript"/>
               </w:rPr>
             </w:pPr>
-            <w:proofErr w:type="spellStart"/>
             <w:r>
               <w:rPr>
                 <w:rFonts w:asciiTheme="minorHAnsi" w:hAnsiTheme="minorHAnsi" w:cs="Arial"/>
               </w:rPr>
               <w:t>Zn</w:t>
             </w:r>
-            <w:proofErr w:type="spellEnd"/>
             <w:r>
               <w:rPr>
                 <w:rFonts w:ascii="Calibri" w:hAnsi="Calibri"/>
@@ -16213,7 +16968,6 @@
                 <w:szCs w:val="36"/>
               </w:rPr>
             </w:pPr>
-            <w:proofErr w:type="spellStart"/>
             <w:r>
               <w:rPr>
                 <w:rFonts w:ascii="Calibri" w:hAnsi="Calibri"/>
@@ -16222,7 +16976,6 @@
               </w:rPr>
               <w:t>Sn</w:t>
             </w:r>
-            <w:proofErr w:type="spellEnd"/>
           </w:p>
         </w:tc>
       </w:tr>
@@ -16270,7 +17023,6 @@
                 <w:szCs w:val="36"/>
               </w:rPr>
             </w:pPr>
-            <w:proofErr w:type="spellStart"/>
             <w:r>
               <w:rPr>
                 <w:rFonts w:ascii="Calibri" w:hAnsi="Calibri"/>
@@ -16279,7 +17031,6 @@
               </w:rPr>
               <w:t>Zn</w:t>
             </w:r>
-            <w:proofErr w:type="spellEnd"/>
           </w:p>
         </w:tc>
         <w:tc>
@@ -16380,7 +17131,6 @@
                 <w:szCs w:val="36"/>
               </w:rPr>
             </w:pPr>
-            <w:proofErr w:type="spellStart"/>
             <w:r>
               <w:rPr>
                 <w:rFonts w:ascii="Calibri" w:hAnsi="Calibri"/>
@@ -16389,7 +17139,6 @@
               </w:rPr>
               <w:t>Sn</w:t>
             </w:r>
-            <w:proofErr w:type="spellEnd"/>
           </w:p>
         </w:tc>
         <w:tc>
@@ -16530,29 +17279,7 @@
           <w:i/>
           <w:sz w:val="20"/>
         </w:rPr>
-        <w:t xml:space="preserve">Vergleichen Sie ihre Resultate mit der </w:t>
-      </w:r>
-      <w:proofErr w:type="spellStart"/>
-      <w:r>
-        <w:rPr>
-          <w:rFonts w:asciiTheme="minorHAnsi" w:hAnsiTheme="minorHAnsi" w:cs="Arial"/>
-          <w:b w:val="0"/>
-          <w:bCs/>
-          <w:i/>
-          <w:sz w:val="20"/>
-        </w:rPr>
-        <w:t>Redoxreihe</w:t>
-      </w:r>
-      <w:proofErr w:type="spellEnd"/>
-      <w:r>
-        <w:rPr>
-          <w:rFonts w:asciiTheme="minorHAnsi" w:hAnsiTheme="minorHAnsi" w:cs="Arial"/>
-          <w:b w:val="0"/>
-          <w:bCs/>
-          <w:i/>
-          <w:sz w:val="20"/>
-        </w:rPr>
-        <w:t xml:space="preserve"> </w:t>
+        <w:t xml:space="preserve">Vergleichen Sie ihre Resultate mit der Redoxreihe </w:t>
       </w:r>
       <w:r>
         <w:rPr>
@@ -16993,15 +17720,13 @@
         </w:rPr>
         <w:t xml:space="preserve">Die benutzte Zinnfolie ist besonders dünn, sodass Sie die </w:t>
       </w:r>
-      <w:proofErr w:type="spellStart"/>
-      <w:r>
-        <w:rPr>
-          <w:rFonts w:asciiTheme="minorHAnsi" w:hAnsiTheme="minorHAnsi" w:cs="Arial"/>
-          <w:i/>
-        </w:rPr>
-        <w:t>Raktion</w:t>
-      </w:r>
-      <w:proofErr w:type="spellEnd"/>
+      <w:r>
+        <w:rPr>
+          <w:rFonts w:asciiTheme="minorHAnsi" w:hAnsiTheme="minorHAnsi" w:cs="Arial"/>
+          <w:i/>
+        </w:rPr>
+        <w:t>Reaktion</w:t>
+      </w:r>
       <w:r>
         <w:rPr>
           <w:rFonts w:asciiTheme="minorHAnsi" w:hAnsiTheme="minorHAnsi" w:cs="Arial"/>
@@ -17085,21 +17810,7 @@
         <w:rPr>
           <w:rFonts w:asciiTheme="minorHAnsi" w:hAnsiTheme="minorHAnsi" w:cs="Arial"/>
         </w:rPr>
-        <w:t xml:space="preserve">Ihr </w:t>
-      </w:r>
-      <w:proofErr w:type="gramStart"/>
-      <w:r>
-        <w:rPr>
-          <w:rFonts w:asciiTheme="minorHAnsi" w:hAnsiTheme="minorHAnsi" w:cs="Arial"/>
-        </w:rPr>
-        <w:t>Text....</w:t>
-      </w:r>
-      <w:proofErr w:type="gramEnd"/>
-      <w:r>
-        <w:rPr>
-          <w:rFonts w:asciiTheme="minorHAnsi" w:hAnsiTheme="minorHAnsi" w:cs="Arial"/>
-        </w:rPr>
-        <w:t>.</w:t>
+        <w:t>Ihr Text.....</w:t>
       </w:r>
     </w:p>
     <w:p>
@@ -17117,25 +17828,16 @@
           <w:rFonts w:asciiTheme="minorHAnsi" w:hAnsiTheme="minorHAnsi" w:cs="Arial"/>
           <w:highlight w:val="yellow"/>
         </w:rPr>
-        <w:t>--------------------</w:t>
-      </w:r>
-      <w:r>
-        <w:rPr>
-          <w:rFonts w:asciiTheme="minorHAnsi" w:hAnsiTheme="minorHAnsi" w:cs="Arial"/>
-          <w:highlight w:val="yellow"/>
-        </w:rPr>
-        <w:t xml:space="preserve">Meint man hier das auflösen des Zinkes </w:t>
-      </w:r>
-      <w:proofErr w:type="gramStart"/>
+        <w:t xml:space="preserve">--------------------Meint man hier das auflösen des Zinkes </w:t>
+      </w:r>
       <w:r>
         <w:rPr>
           <w:rFonts w:asciiTheme="minorHAnsi" w:hAnsiTheme="minorHAnsi" w:cs="Arial"/>
           <w:color w:val="FF0000"/>
           <w:highlight w:val="yellow"/>
         </w:rPr>
-        <w:t>( Zinnfolie</w:t>
-      </w:r>
-      <w:proofErr w:type="gramEnd"/>
+        <w:t>(Zinnfolie</w:t>
+      </w:r>
       <w:r>
         <w:rPr>
           <w:rFonts w:asciiTheme="minorHAnsi" w:hAnsiTheme="minorHAnsi" w:cs="Arial"/>
@@ -17151,15 +17853,13 @@
         </w:rPr>
         <w:t xml:space="preserve">in einigen </w:t>
       </w:r>
-      <w:proofErr w:type="spellStart"/>
       <w:r>
         <w:rPr>
           <w:rFonts w:asciiTheme="minorHAnsi" w:hAnsiTheme="minorHAnsi" w:cs="Arial"/>
           <w:highlight w:val="yellow"/>
         </w:rPr>
-        <w:t>flüssigkeiten</w:t>
-      </w:r>
-      <w:proofErr w:type="spellEnd"/>
+        <w:t>Flüssigkeiten</w:t>
+      </w:r>
       <w:r>
         <w:rPr>
           <w:rFonts w:asciiTheme="minorHAnsi" w:hAnsiTheme="minorHAnsi" w:cs="Arial"/>
@@ -17533,26 +18233,7 @@
           <w:lang w:eastAsia="de-DE"/>
         </w:rPr>
         <w:tab/>
-      </w:r>
-      <w:proofErr w:type="spellStart"/>
-      <w:r>
-        <w:rPr>
-          <w:rFonts w:ascii="Calibri" w:hAnsi="Calibri" w:cs="Arial"/>
-          <w:bCs/>
-          <w:i/>
-          <w:lang w:eastAsia="de-DE"/>
-        </w:rPr>
-        <w:t>Schwister</w:t>
-      </w:r>
-      <w:proofErr w:type="spellEnd"/>
-      <w:r>
-        <w:rPr>
-          <w:rFonts w:ascii="Calibri" w:hAnsi="Calibri" w:cs="Arial"/>
-          <w:bCs/>
-          <w:i/>
-          <w:lang w:eastAsia="de-DE"/>
-        </w:rPr>
-        <w:t>, K. et al. 1999. Taschenbuch der Chemie. Carl Hanser Verlag.</w:t>
+        <w:t>Schwister, K. et al. 1999. Taschenbuch der Chemie. Carl Hanser Verlag.</w:t>
       </w:r>
       <w:r>
         <w:rPr>
@@ -17597,9 +18278,8 @@
           <w:lang w:eastAsia="de-DE"/>
         </w:rPr>
         <w:tab/>
-        <w:t xml:space="preserve">Prof. </w:t>
-      </w:r>
-      <w:proofErr w:type="spellStart"/>
+        <w:t>Prof. Blumes Bildungsserver für Chemie. 2002. Sicherheit im Chemie-</w:t>
+      </w:r>
       <w:r>
         <w:rPr>
           <w:rFonts w:ascii="Calibri" w:hAnsi="Calibri" w:cs="Arial"/>
@@ -17607,46 +18287,8 @@
           <w:i/>
           <w:lang w:eastAsia="de-DE"/>
         </w:rPr>
-        <w:t>Blumes</w:t>
-      </w:r>
-      <w:proofErr w:type="spellEnd"/>
-      <w:r>
-        <w:rPr>
-          <w:rFonts w:ascii="Calibri" w:hAnsi="Calibri" w:cs="Arial"/>
-          <w:bCs/>
-          <w:i/>
-          <w:lang w:eastAsia="de-DE"/>
-        </w:rPr>
-        <w:t xml:space="preserve"> Bildungsserver für Chemie. 2002. Sicherheit im Chemie-</w:t>
-      </w:r>
-      <w:r>
-        <w:rPr>
-          <w:rFonts w:ascii="Calibri" w:hAnsi="Calibri" w:cs="Arial"/>
-          <w:bCs/>
-          <w:i/>
-          <w:lang w:eastAsia="de-DE"/>
-        </w:rPr>
         <w:br/>
-      </w:r>
-      <w:proofErr w:type="spellStart"/>
-      <w:r>
-        <w:rPr>
-          <w:rFonts w:ascii="Calibri" w:hAnsi="Calibri" w:cs="Arial"/>
-          <w:bCs/>
-          <w:i/>
-          <w:lang w:eastAsia="de-DE"/>
-        </w:rPr>
-        <w:t>saal</w:t>
-      </w:r>
-      <w:proofErr w:type="spellEnd"/>
-      <w:r>
-        <w:rPr>
-          <w:rFonts w:ascii="Calibri" w:hAnsi="Calibri" w:cs="Arial"/>
-          <w:bCs/>
-          <w:i/>
-          <w:lang w:eastAsia="de-DE"/>
-        </w:rPr>
-        <w:t xml:space="preserve">. </w:t>
+        <w:t xml:space="preserve">saal. </w:t>
       </w:r>
       <w:hyperlink r:id="rId9" w:history="1">
         <w:r>
@@ -17757,17 +18399,7 @@
           <w:i/>
           <w:lang w:eastAsia="de-DE"/>
         </w:rPr>
-        <w:t xml:space="preserve">Überprüfen Sie den Bericht auf Vollständigkeit. Hinweise dazu finden Sie </w:t>
-      </w:r>
-      <w:proofErr w:type="gramStart"/>
-      <w:r>
-        <w:rPr>
-          <w:rFonts w:asciiTheme="minorHAnsi" w:hAnsiTheme="minorHAnsi" w:cstheme="minorHAnsi"/>
-          <w:bCs/>
-          <w:i/>
-          <w:lang w:eastAsia="de-DE"/>
-        </w:rPr>
-        <w:t xml:space="preserve">unter </w:t>
+        <w:t xml:space="preserve">Überprüfen Sie den Bericht auf Vollständigkeit. Hinweise dazu finden Sie unter </w:t>
       </w:r>
       <w:r>
         <w:rPr>
@@ -17779,7 +18411,6 @@
         </w:rPr>
         <w:t> I_fg_hinweise_BMS_TALS_2017_01.pdf</w:t>
       </w:r>
-      <w:proofErr w:type="gramEnd"/>
     </w:p>
     <w:p>
       <w:pPr>
@@ -17801,21 +18432,7 @@
         <w:rPr>
           <w:rFonts w:asciiTheme="minorHAnsi" w:hAnsiTheme="minorHAnsi" w:cstheme="minorHAnsi"/>
         </w:rPr>
-        <w:t xml:space="preserve">Ihr </w:t>
-      </w:r>
-      <w:proofErr w:type="gramStart"/>
-      <w:r>
-        <w:rPr>
-          <w:rFonts w:asciiTheme="minorHAnsi" w:hAnsiTheme="minorHAnsi" w:cstheme="minorHAnsi"/>
-        </w:rPr>
-        <w:t>Text....</w:t>
-      </w:r>
-      <w:proofErr w:type="gramEnd"/>
-      <w:r>
-        <w:rPr>
-          <w:rFonts w:asciiTheme="minorHAnsi" w:hAnsiTheme="minorHAnsi" w:cstheme="minorHAnsi"/>
-        </w:rPr>
-        <w:t>.</w:t>
+        <w:t>Ihr Text.....</w:t>
       </w:r>
     </w:p>
     <w:p>
@@ -17838,13 +18455,7 @@
         <w:rPr>
           <w:rFonts w:asciiTheme="minorHAnsi" w:hAnsiTheme="minorHAnsi" w:cstheme="minorHAnsi"/>
         </w:rPr>
-        <w:t>Wir bestätigen, dass wir sämtliche, in die Vorlage eingefügten Zahlenwerte, Berechnungen und Textabschnitte selbständig erstellt haben.</w:t>
-      </w:r>
-      <w:r>
-        <w:rPr>
-          <w:rFonts w:asciiTheme="minorHAnsi" w:hAnsiTheme="minorHAnsi" w:cstheme="minorHAnsi"/>
-        </w:rPr>
-        <w:t xml:space="preserve"> In der elektronischen Version zählt das Einsetzen Ihres Namens als Unterschrift.</w:t>
+        <w:t>Wir bestätigen, dass wir sämtliche, in die Vorlage eingefügten Zahlenwerte, Berechnungen und Textabschnitte selbständig erstellt haben. In der elektronischen Version zählt das Einsetzen Ihres Namens als Unterschrift.</w:t>
       </w:r>
     </w:p>
     <w:p>
@@ -18287,6 +18898,7 @@
         <w:docPartUnique/>
       </w:docPartObj>
     </w:sdtPr>
+    <w:sdtEndPr/>
     <w:sdtContent>
       <w:p>
         <w:pPr>
@@ -20326,7 +20938,7 @@
 </file>
 
 <file path=customXml/itemProps1.xml><?xml version="1.0" encoding="utf-8"?>
-<ds:datastoreItem xmlns:ds="http://schemas.openxmlformats.org/officeDocument/2006/customXml" ds:itemID="{03DE515F-DDF5-4D1E-A732-18C18EC80429}">
+<ds:datastoreItem xmlns:ds="http://schemas.openxmlformats.org/officeDocument/2006/customXml" ds:itemID="{40A97DE4-8FBF-4D37-865B-AE83ECC70063}">
   <ds:schemaRefs>
     <ds:schemaRef ds:uri="http://schemas.openxmlformats.org/officeDocument/2006/bibliography"/>
   </ds:schemaRefs>

</xml_diff>